<commit_message>
Parameters Setting - Hybrid
</commit_message>
<xml_diff>
--- a/Parameters Setting/Parameters Setting.docx
+++ b/Parameters Setting/Parameters Setting.docx
@@ -746,6 +746,56 @@
                 <w:rFonts w:asciiTheme="majorBidi" w:hAnsiTheme="majorBidi" w:cstheme="majorBidi"/>
               </w:rPr>
             </w:pPr>
+            <m:oMath>
+              <m:r>
+                <w:rPr>
+                  <w:rFonts w:ascii="Cambria Math" w:hAnsi="Cambria Math" w:cstheme="majorBidi"/>
+                </w:rPr>
+                <m:t>50</m:t>
+              </m:r>
+            </m:oMath>
+            <w:r>
+              <w:rPr>
+                <w:rFonts w:asciiTheme="majorBidi" w:hAnsiTheme="majorBidi" w:cstheme="majorBidi"/>
+              </w:rPr>
+              <w:t xml:space="preserve">, </w:t>
+            </w:r>
+            <m:oMath>
+              <m:r>
+                <w:rPr>
+                  <w:rFonts w:ascii="Cambria Math" w:hAnsi="Cambria Math" w:cstheme="majorBidi"/>
+                </w:rPr>
+                <m:t>80</m:t>
+              </m:r>
+            </m:oMath>
+            <w:r>
+              <w:rPr>
+                <w:rFonts w:asciiTheme="majorBidi" w:hAnsiTheme="majorBidi" w:cstheme="majorBidi"/>
+              </w:rPr>
+              <w:t xml:space="preserve">, </w:t>
+            </w:r>
+            <m:oMath>
+              <m:r>
+                <w:rPr>
+                  <w:rFonts w:ascii="Cambria Math" w:hAnsi="Cambria Math" w:cstheme="majorBidi"/>
+                </w:rPr>
+                <m:t>100</m:t>
+              </m:r>
+            </m:oMath>
+            <w:r>
+              <w:rPr>
+                <w:rFonts w:asciiTheme="majorBidi" w:hAnsiTheme="majorBidi" w:cstheme="majorBidi"/>
+              </w:rPr>
+              <w:t xml:space="preserve">, </w:t>
+            </w:r>
+            <m:oMath>
+              <m:r>
+                <w:rPr>
+                  <w:rFonts w:ascii="Cambria Math" w:hAnsi="Cambria Math" w:cstheme="majorBidi"/>
+                </w:rPr>
+                <m:t>120</m:t>
+              </m:r>
+            </m:oMath>
           </w:p>
         </w:tc>
       </w:tr>
@@ -835,6 +885,56 @@
                 <w:rFonts w:asciiTheme="majorBidi" w:hAnsiTheme="majorBidi" w:cstheme="majorBidi"/>
               </w:rPr>
             </w:pPr>
+            <m:oMath>
+              <m:r>
+                <w:rPr>
+                  <w:rFonts w:ascii="Cambria Math" w:hAnsi="Cambria Math" w:cstheme="majorBidi"/>
+                </w:rPr>
+                <m:t>15</m:t>
+              </m:r>
+            </m:oMath>
+            <w:r>
+              <w:rPr>
+                <w:rFonts w:asciiTheme="majorBidi" w:hAnsiTheme="majorBidi" w:cstheme="majorBidi"/>
+              </w:rPr>
+              <w:t xml:space="preserve">, </w:t>
+            </w:r>
+            <m:oMath>
+              <m:r>
+                <w:rPr>
+                  <w:rFonts w:ascii="Cambria Math" w:hAnsi="Cambria Math" w:cstheme="majorBidi"/>
+                </w:rPr>
+                <m:t>20</m:t>
+              </m:r>
+            </m:oMath>
+            <w:r>
+              <w:rPr>
+                <w:rFonts w:asciiTheme="majorBidi" w:hAnsiTheme="majorBidi" w:cstheme="majorBidi"/>
+              </w:rPr>
+              <w:t xml:space="preserve">, </w:t>
+            </w:r>
+            <m:oMath>
+              <m:r>
+                <w:rPr>
+                  <w:rFonts w:ascii="Cambria Math" w:hAnsi="Cambria Math" w:cstheme="majorBidi"/>
+                </w:rPr>
+                <m:t>25</m:t>
+              </m:r>
+            </m:oMath>
+            <w:r>
+              <w:rPr>
+                <w:rFonts w:asciiTheme="majorBidi" w:hAnsiTheme="majorBidi" w:cstheme="majorBidi"/>
+              </w:rPr>
+              <w:t xml:space="preserve">, </w:t>
+            </w:r>
+            <m:oMath>
+              <m:r>
+                <w:rPr>
+                  <w:rFonts w:ascii="Cambria Math" w:hAnsi="Cambria Math" w:cstheme="majorBidi"/>
+                </w:rPr>
+                <m:t>30</m:t>
+              </m:r>
+            </m:oMath>
           </w:p>
         </w:tc>
       </w:tr>
@@ -924,6 +1024,56 @@
                 <w:rFonts w:asciiTheme="majorBidi" w:hAnsiTheme="majorBidi" w:cstheme="majorBidi"/>
               </w:rPr>
             </w:pPr>
+            <m:oMath>
+              <m:r>
+                <w:rPr>
+                  <w:rFonts w:ascii="Cambria Math" w:hAnsi="Cambria Math" w:cstheme="majorBidi"/>
+                </w:rPr>
+                <m:t>110</m:t>
+              </m:r>
+            </m:oMath>
+            <w:r>
+              <w:rPr>
+                <w:rFonts w:asciiTheme="majorBidi" w:hAnsiTheme="majorBidi" w:cstheme="majorBidi"/>
+              </w:rPr>
+              <w:t xml:space="preserve">, </w:t>
+            </w:r>
+            <m:oMath>
+              <m:r>
+                <w:rPr>
+                  <w:rFonts w:ascii="Cambria Math" w:hAnsi="Cambria Math" w:cstheme="majorBidi"/>
+                </w:rPr>
+                <m:t>130</m:t>
+              </m:r>
+            </m:oMath>
+            <w:r>
+              <w:rPr>
+                <w:rFonts w:asciiTheme="majorBidi" w:hAnsiTheme="majorBidi" w:cstheme="majorBidi"/>
+              </w:rPr>
+              <w:t xml:space="preserve">, </w:t>
+            </w:r>
+            <m:oMath>
+              <m:r>
+                <w:rPr>
+                  <w:rFonts w:ascii="Cambria Math" w:hAnsi="Cambria Math" w:cstheme="majorBidi"/>
+                </w:rPr>
+                <m:t>150</m:t>
+              </m:r>
+            </m:oMath>
+            <w:r>
+              <w:rPr>
+                <w:rFonts w:asciiTheme="majorBidi" w:hAnsiTheme="majorBidi" w:cstheme="majorBidi"/>
+              </w:rPr>
+              <w:t xml:space="preserve">, </w:t>
+            </w:r>
+            <m:oMath>
+              <m:r>
+                <w:rPr>
+                  <w:rFonts w:ascii="Cambria Math" w:hAnsi="Cambria Math" w:cstheme="majorBidi"/>
+                </w:rPr>
+                <m:t>170</m:t>
+              </m:r>
+            </m:oMath>
           </w:p>
         </w:tc>
       </w:tr>
@@ -993,6 +1143,56 @@
                 <w:rFonts w:asciiTheme="majorBidi" w:hAnsiTheme="majorBidi" w:cstheme="majorBidi"/>
               </w:rPr>
             </w:pPr>
+            <m:oMath>
+              <m:r>
+                <w:rPr>
+                  <w:rFonts w:ascii="Cambria Math" w:hAnsi="Cambria Math" w:cstheme="majorBidi"/>
+                </w:rPr>
+                <m:t>0.87</m:t>
+              </m:r>
+            </m:oMath>
+            <w:r>
+              <w:rPr>
+                <w:rFonts w:asciiTheme="majorBidi" w:hAnsiTheme="majorBidi" w:cstheme="majorBidi"/>
+              </w:rPr>
+              <w:t xml:space="preserve">, </w:t>
+            </w:r>
+            <m:oMath>
+              <m:r>
+                <w:rPr>
+                  <w:rFonts w:ascii="Cambria Math" w:hAnsi="Cambria Math" w:cstheme="majorBidi"/>
+                </w:rPr>
+                <m:t>0.90</m:t>
+              </m:r>
+            </m:oMath>
+            <w:r>
+              <w:rPr>
+                <w:rFonts w:asciiTheme="majorBidi" w:hAnsiTheme="majorBidi" w:cstheme="majorBidi"/>
+              </w:rPr>
+              <w:t xml:space="preserve">, </w:t>
+            </w:r>
+            <m:oMath>
+              <m:r>
+                <w:rPr>
+                  <w:rFonts w:ascii="Cambria Math" w:hAnsi="Cambria Math" w:cstheme="majorBidi"/>
+                </w:rPr>
+                <m:t>0.93</m:t>
+              </m:r>
+            </m:oMath>
+            <w:r>
+              <w:rPr>
+                <w:rFonts w:asciiTheme="majorBidi" w:hAnsiTheme="majorBidi" w:cstheme="majorBidi"/>
+              </w:rPr>
+              <w:t xml:space="preserve">, </w:t>
+            </w:r>
+            <m:oMath>
+              <m:r>
+                <w:rPr>
+                  <w:rFonts w:ascii="Cambria Math" w:hAnsi="Cambria Math" w:cstheme="majorBidi"/>
+                </w:rPr>
+                <m:t>0.96</m:t>
+              </m:r>
+            </m:oMath>
           </w:p>
         </w:tc>
       </w:tr>
@@ -1079,6 +1279,56 @@
                 <w:rFonts w:asciiTheme="majorBidi" w:hAnsiTheme="majorBidi" w:cstheme="majorBidi"/>
               </w:rPr>
             </w:pPr>
+            <m:oMath>
+              <m:r>
+                <w:rPr>
+                  <w:rFonts w:ascii="Cambria Math" w:hAnsi="Cambria Math" w:cstheme="majorBidi"/>
+                </w:rPr>
+                <m:t>3</m:t>
+              </m:r>
+            </m:oMath>
+            <w:r>
+              <w:rPr>
+                <w:rFonts w:asciiTheme="majorBidi" w:hAnsiTheme="majorBidi" w:cstheme="majorBidi"/>
+              </w:rPr>
+              <w:t xml:space="preserve">, </w:t>
+            </w:r>
+            <m:oMath>
+              <m:r>
+                <w:rPr>
+                  <w:rFonts w:ascii="Cambria Math" w:hAnsi="Cambria Math" w:cstheme="majorBidi"/>
+                </w:rPr>
+                <m:t>4</m:t>
+              </m:r>
+            </m:oMath>
+            <w:r>
+              <w:rPr>
+                <w:rFonts w:asciiTheme="majorBidi" w:hAnsiTheme="majorBidi" w:cstheme="majorBidi"/>
+              </w:rPr>
+              <w:t xml:space="preserve">, </w:t>
+            </w:r>
+            <m:oMath>
+              <m:r>
+                <w:rPr>
+                  <w:rFonts w:ascii="Cambria Math" w:hAnsi="Cambria Math" w:cstheme="majorBidi"/>
+                </w:rPr>
+                <m:t>5</m:t>
+              </m:r>
+            </m:oMath>
+            <w:r>
+              <w:rPr>
+                <w:rFonts w:asciiTheme="majorBidi" w:hAnsiTheme="majorBidi" w:cstheme="majorBidi"/>
+              </w:rPr>
+              <w:t xml:space="preserve">, </w:t>
+            </w:r>
+            <m:oMath>
+              <m:r>
+                <w:rPr>
+                  <w:rFonts w:ascii="Cambria Math" w:hAnsi="Cambria Math" w:cstheme="majorBidi"/>
+                </w:rPr>
+                <m:t>6</m:t>
+              </m:r>
+            </m:oMath>
           </w:p>
         </w:tc>
       </w:tr>

</xml_diff>

<commit_message>
New Parameters Setting done
</commit_message>
<xml_diff>
--- a/Parameters Setting/Parameters Setting.docx
+++ b/Parameters Setting/Parameters Setting.docx
@@ -175,19 +175,20 @@
               <w:left w:val="nil"/>
               <w:right w:val="nil"/>
             </w:tcBorders>
-          </w:tcPr>
-          <w:p>
-            <w:pPr>
-              <w:jc w:val="center"/>
-              <w:rPr>
-                <w:rFonts w:asciiTheme="majorBidi" w:hAnsiTheme="majorBidi" w:cstheme="majorBidi"/>
-              </w:rPr>
-            </w:pPr>
-            <w:r>
-              <w:rPr>
-                <w:rFonts w:asciiTheme="majorBidi" w:hAnsiTheme="majorBidi" w:cstheme="majorBidi"/>
-              </w:rPr>
-              <w:t>NSGA-II</w:t>
+            <w:vAlign w:val="center"/>
+          </w:tcPr>
+          <w:p>
+            <w:pPr>
+              <w:jc w:val="center"/>
+              <w:rPr>
+                <w:rFonts w:asciiTheme="majorBidi" w:hAnsiTheme="majorBidi" w:cstheme="majorBidi"/>
+              </w:rPr>
+            </w:pPr>
+            <w:r>
+              <w:rPr>
+                <w:rFonts w:asciiTheme="majorBidi" w:hAnsiTheme="majorBidi" w:cstheme="majorBidi"/>
+              </w:rPr>
+              <w:t>MOEA/D</w:t>
             </w:r>
           </w:p>
         </w:tc>
@@ -204,7 +205,7 @@
             <w:pPr>
               <w:jc w:val="center"/>
               <w:rPr>
-                <w:rFonts w:asciiTheme="majorBidi" w:hAnsiTheme="majorBidi" w:cstheme="majorBidi"/>
+                <w:rFonts w:ascii="Times New Roman" w:eastAsia="Calibri" w:hAnsi="Times New Roman" w:cs="Times New Roman"/>
               </w:rPr>
             </w:pPr>
             <m:oMathPara>
@@ -252,37 +253,9 @@
             <w:pPr>
               <w:jc w:val="center"/>
               <w:rPr>
-                <w:rFonts w:asciiTheme="majorBidi" w:hAnsiTheme="majorBidi" w:cstheme="majorBidi"/>
-              </w:rPr>
-            </w:pPr>
-            <m:oMath>
-              <m:r>
-                <w:rPr>
-                  <w:rFonts w:ascii="Cambria Math" w:hAnsi="Cambria Math" w:cstheme="majorBidi"/>
-                </w:rPr>
-                <m:t>50</m:t>
-              </m:r>
-            </m:oMath>
-            <w:r>
-              <w:rPr>
-                <w:rFonts w:asciiTheme="majorBidi" w:hAnsiTheme="majorBidi" w:cstheme="majorBidi"/>
-              </w:rPr>
-              <w:t xml:space="preserve">, </w:t>
-            </w:r>
-            <m:oMath>
-              <m:r>
-                <w:rPr>
-                  <w:rFonts w:ascii="Cambria Math" w:hAnsi="Cambria Math" w:cstheme="majorBidi"/>
-                </w:rPr>
-                <m:t>80</m:t>
-              </m:r>
-            </m:oMath>
-            <w:r>
-              <w:rPr>
-                <w:rFonts w:asciiTheme="majorBidi" w:hAnsiTheme="majorBidi" w:cstheme="majorBidi"/>
-              </w:rPr>
-              <w:t xml:space="preserve">, </w:t>
-            </w:r>
+                <w:rFonts w:ascii="Times New Roman" w:eastAsia="Calibri" w:hAnsi="Times New Roman" w:cs="Times New Roman"/>
+              </w:rPr>
+            </w:pPr>
             <m:oMath>
               <m:r>
                 <w:rPr>
@@ -303,6 +276,34 @@
                   <w:rFonts w:ascii="Cambria Math" w:hAnsi="Cambria Math" w:cstheme="majorBidi"/>
                 </w:rPr>
                 <m:t>120</m:t>
+              </m:r>
+            </m:oMath>
+            <w:r>
+              <w:rPr>
+                <w:rFonts w:asciiTheme="majorBidi" w:hAnsiTheme="majorBidi" w:cstheme="majorBidi"/>
+              </w:rPr>
+              <w:t xml:space="preserve">, </w:t>
+            </w:r>
+            <m:oMath>
+              <m:r>
+                <w:rPr>
+                  <w:rFonts w:ascii="Cambria Math" w:hAnsi="Cambria Math" w:cstheme="majorBidi"/>
+                </w:rPr>
+                <m:t>150</m:t>
+              </m:r>
+            </m:oMath>
+            <w:r>
+              <w:rPr>
+                <w:rFonts w:asciiTheme="majorBidi" w:hAnsiTheme="majorBidi" w:cstheme="majorBidi"/>
+              </w:rPr>
+              <w:t xml:space="preserve">, </w:t>
+            </w:r>
+            <m:oMath>
+              <m:r>
+                <w:rPr>
+                  <w:rFonts w:ascii="Cambria Math" w:hAnsi="Cambria Math" w:cstheme="majorBidi"/>
+                </w:rPr>
+                <m:t>180</m:t>
               </m:r>
             </m:oMath>
           </w:p>
@@ -329,8 +330,20 @@
                   <w:rPr>
                     <w:rFonts w:ascii="Cambria Math" w:hAnsi="Cambria Math" w:cstheme="majorBidi"/>
                   </w:rPr>
-                  <m:t>80</m:t>
+                  <m:t>1</m:t>
                 </m:r>
+                <m:r>
+                  <w:rPr>
+                    <w:rFonts w:ascii="Cambria Math" w:hAnsi="Cambria Math" w:cstheme="majorBidi"/>
+                  </w:rPr>
+                  <m:t>5</m:t>
+                </m:r>
+                <m:r>
+                  <w:rPr>
+                    <w:rFonts w:ascii="Cambria Math" w:hAnsi="Cambria Math" w:cstheme="majorBidi"/>
+                  </w:rPr>
+                  <m:t>0</m:t>
+                </m:r>
               </m:oMath>
             </m:oMathPara>
           </w:p>
@@ -351,12 +364,16 @@
                 <w:rFonts w:ascii="Times New Roman" w:eastAsia="Calibri" w:hAnsi="Times New Roman" w:cs="Times New Roman"/>
               </w:rPr>
             </w:pPr>
-            <w:r>
-              <w:rPr>
-                <w:rFonts w:ascii="Times New Roman" w:eastAsia="Calibri" w:hAnsi="Times New Roman" w:cs="Times New Roman"/>
-              </w:rPr>
-              <w:t>1</w:t>
-            </w:r>
+            <m:oMathPara>
+              <m:oMath>
+                <m:r>
+                  <w:rPr>
+                    <w:rFonts w:ascii="Cambria Math" w:eastAsia="Calibri" w:hAnsi="Cambria Math" w:cs="Times New Roman"/>
+                  </w:rPr>
+                  <m:t>1</m:t>
+                </m:r>
+              </m:oMath>
+            </m:oMathPara>
           </w:p>
         </w:tc>
       </w:tr>
@@ -369,6 +386,7 @@
               <w:left w:val="nil"/>
               <w:right w:val="nil"/>
             </w:tcBorders>
+            <w:vAlign w:val="center"/>
           </w:tcPr>
           <w:p>
             <w:pPr>
@@ -393,7 +411,7 @@
             <w:pPr>
               <w:jc w:val="center"/>
               <w:rPr>
-                <w:rFonts w:asciiTheme="majorBidi" w:eastAsia="Calibri" w:hAnsiTheme="majorBidi" w:cstheme="majorBidi"/>
+                <w:rFonts w:ascii="Times New Roman" w:eastAsia="Calibri" w:hAnsi="Times New Roman" w:cs="Times New Roman"/>
               </w:rPr>
             </w:pPr>
             <m:oMathPara>
@@ -442,9 +460,418 @@
             <w:pPr>
               <w:jc w:val="center"/>
               <w:rPr>
-                <w:rFonts w:asciiTheme="majorBidi" w:hAnsiTheme="majorBidi" w:cstheme="majorBidi"/>
-              </w:rPr>
-            </w:pPr>
+                <w:rFonts w:ascii="Times New Roman" w:eastAsia="Calibri" w:hAnsi="Times New Roman" w:cs="Times New Roman"/>
+              </w:rPr>
+            </w:pPr>
+            <m:oMath>
+              <m:r>
+                <w:rPr>
+                  <w:rFonts w:ascii="Cambria Math" w:hAnsi="Cambria Math" w:cstheme="majorBidi"/>
+                </w:rPr>
+                <m:t>40</m:t>
+              </m:r>
+            </m:oMath>
+            <w:r>
+              <w:rPr>
+                <w:rFonts w:asciiTheme="majorBidi" w:hAnsiTheme="majorBidi" w:cstheme="majorBidi"/>
+              </w:rPr>
+              <w:t xml:space="preserve">, </w:t>
+            </w:r>
+            <m:oMath>
+              <m:r>
+                <w:rPr>
+                  <w:rFonts w:ascii="Cambria Math" w:hAnsi="Cambria Math" w:cstheme="majorBidi"/>
+                </w:rPr>
+                <m:t>50</m:t>
+              </m:r>
+            </m:oMath>
+            <w:r>
+              <w:rPr>
+                <w:rFonts w:asciiTheme="majorBidi" w:hAnsiTheme="majorBidi" w:cstheme="majorBidi"/>
+              </w:rPr>
+              <w:t xml:space="preserve">, </w:t>
+            </w:r>
+            <m:oMath>
+              <m:r>
+                <w:rPr>
+                  <w:rFonts w:ascii="Cambria Math" w:hAnsi="Cambria Math" w:cstheme="majorBidi"/>
+                </w:rPr>
+                <m:t>80</m:t>
+              </m:r>
+            </m:oMath>
+            <w:r>
+              <w:rPr>
+                <w:rFonts w:asciiTheme="majorBidi" w:hAnsiTheme="majorBidi" w:cstheme="majorBidi"/>
+              </w:rPr>
+              <w:t xml:space="preserve">, </w:t>
+            </w:r>
+            <m:oMath>
+              <m:r>
+                <w:rPr>
+                  <w:rFonts w:ascii="Cambria Math" w:hAnsi="Cambria Math" w:cstheme="majorBidi"/>
+                </w:rPr>
+                <m:t>100</m:t>
+              </m:r>
+            </m:oMath>
+          </w:p>
+        </w:tc>
+        <w:tc>
+          <w:tcPr>
+            <w:tcW w:w="1701" w:type="dxa"/>
+            <w:tcBorders>
+              <w:top w:val="nil"/>
+              <w:left w:val="nil"/>
+              <w:bottom w:val="nil"/>
+              <w:right w:val="nil"/>
+            </w:tcBorders>
+          </w:tcPr>
+          <w:p>
+            <w:pPr>
+              <w:jc w:val="center"/>
+              <w:rPr>
+                <w:rFonts w:ascii="Times New Roman" w:eastAsia="Calibri" w:hAnsi="Times New Roman" w:cs="Times New Roman"/>
+              </w:rPr>
+            </w:pPr>
+            <m:oMathPara>
+              <m:oMath>
+                <m:r>
+                  <w:rPr>
+                    <w:rFonts w:ascii="Cambria Math" w:hAnsi="Cambria Math" w:cstheme="majorBidi"/>
+                  </w:rPr>
+                  <m:t>4</m:t>
+                </m:r>
+                <m:r>
+                  <w:rPr>
+                    <w:rFonts w:ascii="Cambria Math" w:hAnsi="Cambria Math" w:cstheme="majorBidi"/>
+                  </w:rPr>
+                  <m:t>0</m:t>
+                </m:r>
+              </m:oMath>
+            </m:oMathPara>
+          </w:p>
+        </w:tc>
+        <w:tc>
+          <w:tcPr>
+            <w:tcW w:w="1581" w:type="dxa"/>
+            <w:tcBorders>
+              <w:top w:val="nil"/>
+              <w:left w:val="nil"/>
+              <w:bottom w:val="nil"/>
+              <w:right w:val="nil"/>
+            </w:tcBorders>
+          </w:tcPr>
+          <w:p>
+            <w:pPr>
+              <w:jc w:val="center"/>
+              <w:rPr>
+                <w:rFonts w:ascii="Times New Roman" w:eastAsia="Calibri" w:hAnsi="Times New Roman" w:cs="Times New Roman"/>
+              </w:rPr>
+            </w:pPr>
+            <m:oMathPara>
+              <m:oMath>
+                <m:r>
+                  <w:rPr>
+                    <w:rFonts w:ascii="Cambria Math" w:eastAsia="Calibri" w:hAnsi="Cambria Math" w:cs="Times New Roman"/>
+                  </w:rPr>
+                  <m:t>2</m:t>
+                </m:r>
+              </m:oMath>
+            </m:oMathPara>
+          </w:p>
+        </w:tc>
+      </w:tr>
+      <w:tr>
+        <w:tc>
+          <w:tcPr>
+            <w:tcW w:w="1710" w:type="dxa"/>
+            <w:vMerge/>
+            <w:tcBorders>
+              <w:left w:val="nil"/>
+              <w:right w:val="nil"/>
+            </w:tcBorders>
+            <w:vAlign w:val="center"/>
+          </w:tcPr>
+          <w:p>
+            <w:pPr>
+              <w:jc w:val="center"/>
+              <w:rPr>
+                <w:rFonts w:asciiTheme="majorBidi" w:hAnsiTheme="majorBidi" w:cstheme="majorBidi"/>
+              </w:rPr>
+            </w:pPr>
+          </w:p>
+        </w:tc>
+        <w:tc>
+          <w:tcPr>
+            <w:tcW w:w="2160" w:type="dxa"/>
+            <w:tcBorders>
+              <w:top w:val="nil"/>
+              <w:left w:val="nil"/>
+              <w:bottom w:val="nil"/>
+              <w:right w:val="nil"/>
+            </w:tcBorders>
+          </w:tcPr>
+          <w:p>
+            <w:pPr>
+              <w:jc w:val="center"/>
+              <w:rPr>
+                <w:rFonts w:ascii="Times New Roman" w:eastAsia="Calibri" w:hAnsi="Times New Roman" w:cs="Times New Roman"/>
+              </w:rPr>
+            </w:pPr>
+            <m:oMathPara>
+              <m:oMath>
+                <m:sSub>
+                  <m:sSubPr>
+                    <m:ctrlPr>
+                      <w:rPr>
+                        <w:rFonts w:ascii="Cambria Math" w:eastAsia="Calibri" w:hAnsi="Cambria Math" w:cstheme="majorBidi"/>
+                        <w:i/>
+                      </w:rPr>
+                    </m:ctrlPr>
+                  </m:sSubPr>
+                  <m:e>
+                    <m:r>
+                      <w:rPr>
+                        <w:rFonts w:ascii="Cambria Math" w:eastAsia="Calibri" w:hAnsi="Cambria Math" w:cstheme="majorBidi"/>
+                      </w:rPr>
+                      <m:t>n</m:t>
+                    </m:r>
+                  </m:e>
+                  <m:sub>
+                    <m:r>
+                      <w:rPr>
+                        <w:rFonts w:ascii="Cambria Math" w:eastAsia="Calibri" w:hAnsi="Cambria Math" w:cstheme="majorBidi"/>
+                      </w:rPr>
+                      <m:t>Archive</m:t>
+                    </m:r>
+                  </m:sub>
+                </m:sSub>
+              </m:oMath>
+            </m:oMathPara>
+          </w:p>
+        </w:tc>
+        <w:tc>
+          <w:tcPr>
+            <w:tcW w:w="2208" w:type="dxa"/>
+            <w:tcBorders>
+              <w:top w:val="nil"/>
+              <w:left w:val="nil"/>
+              <w:bottom w:val="nil"/>
+              <w:right w:val="nil"/>
+            </w:tcBorders>
+          </w:tcPr>
+          <w:p>
+            <w:pPr>
+              <w:jc w:val="center"/>
+              <w:rPr>
+                <w:rFonts w:ascii="Times New Roman" w:eastAsia="Calibri" w:hAnsi="Times New Roman" w:cs="Times New Roman"/>
+              </w:rPr>
+            </w:pPr>
+            <m:oMath>
+              <m:r>
+                <w:rPr>
+                  <w:rFonts w:ascii="Cambria Math" w:hAnsi="Cambria Math" w:cstheme="majorBidi"/>
+                </w:rPr>
+                <m:t>100</m:t>
+              </m:r>
+            </m:oMath>
+            <w:r>
+              <w:rPr>
+                <w:rFonts w:asciiTheme="majorBidi" w:hAnsiTheme="majorBidi" w:cstheme="majorBidi"/>
+              </w:rPr>
+              <w:t xml:space="preserve">, </w:t>
+            </w:r>
+            <m:oMath>
+              <m:r>
+                <w:rPr>
+                  <w:rFonts w:ascii="Cambria Math" w:hAnsi="Cambria Math" w:cstheme="majorBidi"/>
+                </w:rPr>
+                <m:t>150</m:t>
+              </m:r>
+            </m:oMath>
+            <w:r>
+              <w:rPr>
+                <w:rFonts w:asciiTheme="majorBidi" w:hAnsiTheme="majorBidi" w:cstheme="majorBidi"/>
+              </w:rPr>
+              <w:t xml:space="preserve">, </w:t>
+            </w:r>
+            <m:oMath>
+              <m:r>
+                <w:rPr>
+                  <w:rFonts w:ascii="Cambria Math" w:hAnsi="Cambria Math" w:cstheme="majorBidi"/>
+                </w:rPr>
+                <m:t>200</m:t>
+              </m:r>
+            </m:oMath>
+            <w:r>
+              <w:rPr>
+                <w:rFonts w:asciiTheme="majorBidi" w:hAnsiTheme="majorBidi" w:cstheme="majorBidi"/>
+              </w:rPr>
+              <w:t xml:space="preserve">, </w:t>
+            </w:r>
+            <m:oMath>
+              <m:r>
+                <w:rPr>
+                  <w:rFonts w:ascii="Cambria Math" w:hAnsi="Cambria Math" w:cstheme="majorBidi"/>
+                </w:rPr>
+                <m:t>250</m:t>
+              </m:r>
+            </m:oMath>
+          </w:p>
+        </w:tc>
+        <w:tc>
+          <w:tcPr>
+            <w:tcW w:w="1701" w:type="dxa"/>
+            <w:tcBorders>
+              <w:top w:val="nil"/>
+              <w:left w:val="nil"/>
+              <w:bottom w:val="nil"/>
+              <w:right w:val="nil"/>
+            </w:tcBorders>
+          </w:tcPr>
+          <w:p>
+            <w:pPr>
+              <w:jc w:val="center"/>
+              <w:rPr>
+                <w:rFonts w:ascii="Times New Roman" w:eastAsia="Calibri" w:hAnsi="Times New Roman" w:cs="Times New Roman"/>
+              </w:rPr>
+            </w:pPr>
+            <m:oMathPara>
+              <m:oMath>
+                <m:r>
+                  <w:rPr>
+                    <w:rFonts w:ascii="Cambria Math" w:hAnsi="Cambria Math" w:cstheme="majorBidi"/>
+                  </w:rPr>
+                  <m:t>200</m:t>
+                </m:r>
+              </m:oMath>
+            </m:oMathPara>
+          </w:p>
+        </w:tc>
+        <w:tc>
+          <w:tcPr>
+            <w:tcW w:w="1581" w:type="dxa"/>
+            <w:tcBorders>
+              <w:top w:val="nil"/>
+              <w:left w:val="nil"/>
+              <w:bottom w:val="nil"/>
+              <w:right w:val="nil"/>
+            </w:tcBorders>
+          </w:tcPr>
+          <w:p>
+            <w:pPr>
+              <w:jc w:val="center"/>
+              <w:rPr>
+                <w:rFonts w:ascii="Times New Roman" w:eastAsia="Calibri" w:hAnsi="Times New Roman" w:cs="Times New Roman"/>
+              </w:rPr>
+            </w:pPr>
+            <m:oMathPara>
+              <m:oMath>
+                <m:r>
+                  <w:rPr>
+                    <w:rFonts w:ascii="Cambria Math" w:eastAsia="Calibri" w:hAnsi="Cambria Math" w:cs="Times New Roman"/>
+                  </w:rPr>
+                  <m:t>3</m:t>
+                </m:r>
+              </m:oMath>
+            </m:oMathPara>
+          </w:p>
+        </w:tc>
+      </w:tr>
+      <w:tr>
+        <w:tc>
+          <w:tcPr>
+            <w:tcW w:w="1710" w:type="dxa"/>
+            <w:vMerge/>
+            <w:tcBorders>
+              <w:left w:val="nil"/>
+              <w:bottom w:val="single" w:sz="4" w:space="0" w:color="auto"/>
+              <w:right w:val="nil"/>
+            </w:tcBorders>
+            <w:vAlign w:val="center"/>
+          </w:tcPr>
+          <w:p>
+            <w:pPr>
+              <w:jc w:val="center"/>
+              <w:rPr>
+                <w:rFonts w:asciiTheme="majorBidi" w:hAnsiTheme="majorBidi" w:cstheme="majorBidi"/>
+              </w:rPr>
+            </w:pPr>
+          </w:p>
+        </w:tc>
+        <w:tc>
+          <w:tcPr>
+            <w:tcW w:w="2160" w:type="dxa"/>
+            <w:tcBorders>
+              <w:top w:val="nil"/>
+              <w:left w:val="nil"/>
+              <w:bottom w:val="single" w:sz="4" w:space="0" w:color="auto"/>
+              <w:right w:val="nil"/>
+            </w:tcBorders>
+          </w:tcPr>
+          <w:p>
+            <w:pPr>
+              <w:jc w:val="center"/>
+              <w:rPr>
+                <w:rFonts w:ascii="Times New Roman" w:eastAsia="Calibri" w:hAnsi="Times New Roman" w:cs="Times New Roman"/>
+              </w:rPr>
+            </w:pPr>
+            <m:oMathPara>
+              <m:oMath>
+                <m:r>
+                  <w:rPr>
+                    <w:rFonts w:ascii="Cambria Math" w:hAnsi="Cambria Math" w:cstheme="majorBidi"/>
+                  </w:rPr>
+                  <m:t>T</m:t>
+                </m:r>
+              </m:oMath>
+            </m:oMathPara>
+          </w:p>
+        </w:tc>
+        <w:tc>
+          <w:tcPr>
+            <w:tcW w:w="2208" w:type="dxa"/>
+            <w:tcBorders>
+              <w:top w:val="nil"/>
+              <w:left w:val="nil"/>
+              <w:bottom w:val="single" w:sz="4" w:space="0" w:color="auto"/>
+              <w:right w:val="nil"/>
+            </w:tcBorders>
+          </w:tcPr>
+          <w:p>
+            <w:pPr>
+              <w:jc w:val="center"/>
+              <w:rPr>
+                <w:rFonts w:ascii="Times New Roman" w:eastAsia="Calibri" w:hAnsi="Times New Roman" w:cs="Times New Roman"/>
+              </w:rPr>
+            </w:pPr>
+            <m:oMath>
+              <m:r>
+                <w:rPr>
+                  <w:rFonts w:ascii="Cambria Math" w:hAnsi="Cambria Math" w:cstheme="majorBidi"/>
+                </w:rPr>
+                <m:t>10</m:t>
+              </m:r>
+            </m:oMath>
+            <w:r>
+              <w:rPr>
+                <w:rFonts w:asciiTheme="majorBidi" w:hAnsiTheme="majorBidi" w:cstheme="majorBidi"/>
+              </w:rPr>
+              <w:t xml:space="preserve">, </w:t>
+            </w:r>
+            <m:oMath>
+              <m:r>
+                <w:rPr>
+                  <w:rFonts w:ascii="Cambria Math" w:hAnsi="Cambria Math" w:cstheme="majorBidi"/>
+                </w:rPr>
+                <m:t>20</m:t>
+              </m:r>
+            </m:oMath>
+            <w:r>
+              <w:rPr>
+                <w:rFonts w:asciiTheme="majorBidi" w:hAnsiTheme="majorBidi" w:cstheme="majorBidi"/>
+              </w:rPr>
+              <w:t xml:space="preserve">, </w:t>
+            </w:r>
             <m:oMath>
               <m:r>
                 <w:rPr>
@@ -464,6 +891,385 @@
                 <w:rPr>
                   <w:rFonts w:ascii="Cambria Math" w:hAnsi="Cambria Math" w:cstheme="majorBidi"/>
                 </w:rPr>
+                <m:t>40</m:t>
+              </m:r>
+            </m:oMath>
+          </w:p>
+        </w:tc>
+        <w:tc>
+          <w:tcPr>
+            <w:tcW w:w="1701" w:type="dxa"/>
+            <w:tcBorders>
+              <w:top w:val="nil"/>
+              <w:left w:val="nil"/>
+              <w:bottom w:val="single" w:sz="4" w:space="0" w:color="auto"/>
+              <w:right w:val="nil"/>
+            </w:tcBorders>
+          </w:tcPr>
+          <w:p>
+            <w:pPr>
+              <w:jc w:val="center"/>
+              <w:rPr>
+                <w:rFonts w:ascii="Times New Roman" w:eastAsia="Calibri" w:hAnsi="Times New Roman" w:cs="Times New Roman"/>
+              </w:rPr>
+            </w:pPr>
+            <m:oMathPara>
+              <m:oMath>
+                <m:r>
+                  <w:rPr>
+                    <w:rFonts w:ascii="Cambria Math" w:hAnsi="Cambria Math" w:cstheme="majorBidi"/>
+                  </w:rPr>
+                  <m:t>2</m:t>
+                </m:r>
+                <m:r>
+                  <w:rPr>
+                    <w:rFonts w:ascii="Cambria Math" w:hAnsi="Cambria Math" w:cstheme="majorBidi"/>
+                  </w:rPr>
+                  <m:t>0</m:t>
+                </m:r>
+              </m:oMath>
+            </m:oMathPara>
+          </w:p>
+        </w:tc>
+        <w:tc>
+          <w:tcPr>
+            <w:tcW w:w="1581" w:type="dxa"/>
+            <w:tcBorders>
+              <w:top w:val="nil"/>
+              <w:left w:val="nil"/>
+              <w:bottom w:val="single" w:sz="4" w:space="0" w:color="auto"/>
+              <w:right w:val="nil"/>
+            </w:tcBorders>
+          </w:tcPr>
+          <w:p>
+            <w:pPr>
+              <w:jc w:val="center"/>
+              <w:rPr>
+                <w:rFonts w:ascii="Times New Roman" w:eastAsia="Calibri" w:hAnsi="Times New Roman" w:cs="Times New Roman"/>
+              </w:rPr>
+            </w:pPr>
+            <m:oMathPara>
+              <m:oMath>
+                <m:r>
+                  <w:rPr>
+                    <w:rFonts w:ascii="Cambria Math" w:eastAsia="Calibri" w:hAnsi="Cambria Math" w:cs="Times New Roman"/>
+                  </w:rPr>
+                  <m:t>4</m:t>
+                </m:r>
+              </m:oMath>
+            </m:oMathPara>
+          </w:p>
+        </w:tc>
+      </w:tr>
+      <w:tr>
+        <w:tc>
+          <w:tcPr>
+            <w:tcW w:w="1710" w:type="dxa"/>
+            <w:vMerge w:val="restart"/>
+            <w:tcBorders>
+              <w:top w:val="single" w:sz="4" w:space="0" w:color="auto"/>
+              <w:left w:val="nil"/>
+              <w:right w:val="nil"/>
+            </w:tcBorders>
+            <w:vAlign w:val="center"/>
+          </w:tcPr>
+          <w:p>
+            <w:pPr>
+              <w:jc w:val="center"/>
+              <w:rPr>
+                <w:rFonts w:asciiTheme="majorBidi" w:hAnsiTheme="majorBidi" w:cstheme="majorBidi"/>
+              </w:rPr>
+            </w:pPr>
+            <w:r>
+              <w:rPr>
+                <w:rFonts w:asciiTheme="majorBidi" w:hAnsiTheme="majorBidi" w:cstheme="majorBidi"/>
+              </w:rPr>
+              <w:t>NSGA-II</w:t>
+            </w:r>
+          </w:p>
+        </w:tc>
+        <w:tc>
+          <w:tcPr>
+            <w:tcW w:w="2160" w:type="dxa"/>
+            <w:tcBorders>
+              <w:top w:val="single" w:sz="4" w:space="0" w:color="auto"/>
+              <w:left w:val="nil"/>
+              <w:bottom w:val="nil"/>
+              <w:right w:val="nil"/>
+            </w:tcBorders>
+          </w:tcPr>
+          <w:p>
+            <w:pPr>
+              <w:jc w:val="center"/>
+              <w:rPr>
+                <w:rFonts w:asciiTheme="majorBidi" w:hAnsiTheme="majorBidi" w:cstheme="majorBidi"/>
+              </w:rPr>
+            </w:pPr>
+            <m:oMathPara>
+              <m:oMath>
+                <m:sSub>
+                  <m:sSubPr>
+                    <m:ctrlPr>
+                      <w:rPr>
+                        <w:rFonts w:ascii="Cambria Math" w:hAnsi="Cambria Math" w:cstheme="majorBidi"/>
+                        <w:i/>
+                      </w:rPr>
+                    </m:ctrlPr>
+                  </m:sSubPr>
+                  <m:e>
+                    <m:r>
+                      <w:rPr>
+                        <w:rFonts w:ascii="Cambria Math" w:hAnsi="Cambria Math" w:cstheme="majorBidi"/>
+                      </w:rPr>
+                      <m:t>Max</m:t>
+                    </m:r>
+                  </m:e>
+                  <m:sub>
+                    <m:r>
+                      <w:rPr>
+                        <w:rFonts w:ascii="Cambria Math" w:hAnsi="Cambria Math" w:cstheme="majorBidi"/>
+                      </w:rPr>
+                      <m:t>it</m:t>
+                    </m:r>
+                  </m:sub>
+                </m:sSub>
+              </m:oMath>
+            </m:oMathPara>
+          </w:p>
+        </w:tc>
+        <w:tc>
+          <w:tcPr>
+            <w:tcW w:w="2208" w:type="dxa"/>
+            <w:tcBorders>
+              <w:top w:val="single" w:sz="4" w:space="0" w:color="auto"/>
+              <w:left w:val="nil"/>
+              <w:bottom w:val="nil"/>
+              <w:right w:val="nil"/>
+            </w:tcBorders>
+          </w:tcPr>
+          <w:p>
+            <w:pPr>
+              <w:jc w:val="center"/>
+              <w:rPr>
+                <w:rFonts w:asciiTheme="majorBidi" w:hAnsiTheme="majorBidi" w:cstheme="majorBidi"/>
+              </w:rPr>
+            </w:pPr>
+            <m:oMath>
+              <m:r>
+                <w:rPr>
+                  <w:rFonts w:ascii="Cambria Math" w:hAnsi="Cambria Math" w:cstheme="majorBidi"/>
+                </w:rPr>
+                <m:t>100</m:t>
+              </m:r>
+            </m:oMath>
+            <w:r>
+              <w:rPr>
+                <w:rFonts w:asciiTheme="majorBidi" w:hAnsiTheme="majorBidi" w:cstheme="majorBidi"/>
+              </w:rPr>
+              <w:t xml:space="preserve">, </w:t>
+            </w:r>
+            <m:oMath>
+              <m:r>
+                <w:rPr>
+                  <w:rFonts w:ascii="Cambria Math" w:hAnsi="Cambria Math" w:cstheme="majorBidi"/>
+                </w:rPr>
+                <m:t>120</m:t>
+              </m:r>
+            </m:oMath>
+            <w:r>
+              <w:rPr>
+                <w:rFonts w:asciiTheme="majorBidi" w:hAnsiTheme="majorBidi" w:cstheme="majorBidi"/>
+              </w:rPr>
+              <w:t xml:space="preserve">, </w:t>
+            </w:r>
+            <m:oMath>
+              <m:r>
+                <w:rPr>
+                  <w:rFonts w:ascii="Cambria Math" w:hAnsi="Cambria Math" w:cstheme="majorBidi"/>
+                </w:rPr>
+                <m:t>150</m:t>
+              </m:r>
+            </m:oMath>
+            <w:r>
+              <w:rPr>
+                <w:rFonts w:asciiTheme="majorBidi" w:hAnsiTheme="majorBidi" w:cstheme="majorBidi"/>
+              </w:rPr>
+              <w:t xml:space="preserve">, </w:t>
+            </w:r>
+            <m:oMath>
+              <m:r>
+                <w:rPr>
+                  <w:rFonts w:ascii="Cambria Math" w:hAnsi="Cambria Math" w:cstheme="majorBidi"/>
+                </w:rPr>
+                <m:t>180</m:t>
+              </m:r>
+            </m:oMath>
+          </w:p>
+        </w:tc>
+        <w:tc>
+          <w:tcPr>
+            <w:tcW w:w="1701" w:type="dxa"/>
+            <w:tcBorders>
+              <w:top w:val="single" w:sz="4" w:space="0" w:color="auto"/>
+              <w:left w:val="nil"/>
+              <w:bottom w:val="nil"/>
+              <w:right w:val="nil"/>
+            </w:tcBorders>
+          </w:tcPr>
+          <w:p>
+            <w:pPr>
+              <w:jc w:val="center"/>
+              <w:rPr>
+                <w:rFonts w:ascii="Times New Roman" w:eastAsia="Calibri" w:hAnsi="Times New Roman" w:cs="Times New Roman"/>
+              </w:rPr>
+            </w:pPr>
+            <m:oMathPara>
+              <m:oMath>
+                <m:r>
+                  <w:rPr>
+                    <w:rFonts w:ascii="Cambria Math" w:hAnsi="Cambria Math" w:cstheme="majorBidi"/>
+                  </w:rPr>
+                  <m:t>100</m:t>
+                </m:r>
+              </m:oMath>
+            </m:oMathPara>
+          </w:p>
+        </w:tc>
+        <w:tc>
+          <w:tcPr>
+            <w:tcW w:w="1581" w:type="dxa"/>
+            <w:tcBorders>
+              <w:top w:val="single" w:sz="4" w:space="0" w:color="auto"/>
+              <w:left w:val="nil"/>
+              <w:bottom w:val="nil"/>
+              <w:right w:val="nil"/>
+            </w:tcBorders>
+          </w:tcPr>
+          <w:p>
+            <w:pPr>
+              <w:jc w:val="center"/>
+              <w:rPr>
+                <w:rFonts w:ascii="Times New Roman" w:eastAsia="Calibri" w:hAnsi="Times New Roman" w:cs="Times New Roman"/>
+              </w:rPr>
+            </w:pPr>
+            <m:oMathPara>
+              <m:oMath>
+                <m:r>
+                  <w:rPr>
+                    <w:rFonts w:ascii="Cambria Math" w:eastAsia="Calibri" w:hAnsi="Cambria Math" w:cs="Times New Roman"/>
+                  </w:rPr>
+                  <m:t>4</m:t>
+                </m:r>
+              </m:oMath>
+            </m:oMathPara>
+          </w:p>
+        </w:tc>
+      </w:tr>
+      <w:tr>
+        <w:tc>
+          <w:tcPr>
+            <w:tcW w:w="1710" w:type="dxa"/>
+            <w:vMerge/>
+            <w:tcBorders>
+              <w:left w:val="nil"/>
+              <w:right w:val="nil"/>
+            </w:tcBorders>
+            <w:vAlign w:val="center"/>
+          </w:tcPr>
+          <w:p>
+            <w:pPr>
+              <w:jc w:val="center"/>
+              <w:rPr>
+                <w:rFonts w:asciiTheme="majorBidi" w:hAnsiTheme="majorBidi" w:cstheme="majorBidi"/>
+              </w:rPr>
+            </w:pPr>
+          </w:p>
+        </w:tc>
+        <w:tc>
+          <w:tcPr>
+            <w:tcW w:w="2160" w:type="dxa"/>
+            <w:tcBorders>
+              <w:top w:val="nil"/>
+              <w:left w:val="nil"/>
+              <w:bottom w:val="nil"/>
+              <w:right w:val="nil"/>
+            </w:tcBorders>
+          </w:tcPr>
+          <w:p>
+            <w:pPr>
+              <w:jc w:val="center"/>
+              <w:rPr>
+                <w:rFonts w:asciiTheme="majorBidi" w:eastAsia="Calibri" w:hAnsiTheme="majorBidi" w:cstheme="majorBidi"/>
+              </w:rPr>
+            </w:pPr>
+            <m:oMathPara>
+              <m:oMath>
+                <m:sSub>
+                  <m:sSubPr>
+                    <m:ctrlPr>
+                      <w:rPr>
+                        <w:rFonts w:ascii="Cambria Math" w:eastAsia="Calibri" w:hAnsi="Cambria Math" w:cstheme="majorBidi"/>
+                        <w:i/>
+                      </w:rPr>
+                    </m:ctrlPr>
+                  </m:sSubPr>
+                  <m:e>
+                    <m:r>
+                      <w:rPr>
+                        <w:rFonts w:ascii="Cambria Math" w:eastAsia="Calibri" w:hAnsi="Cambria Math" w:cstheme="majorBidi"/>
+                      </w:rPr>
+                      <m:t>n</m:t>
+                    </m:r>
+                  </m:e>
+                  <m:sub>
+                    <m:r>
+                      <w:rPr>
+                        <w:rFonts w:ascii="Cambria Math" w:eastAsia="Calibri" w:hAnsi="Cambria Math" w:cstheme="majorBidi"/>
+                      </w:rPr>
+                      <m:t>Pop</m:t>
+                    </m:r>
+                  </m:sub>
+                </m:sSub>
+              </m:oMath>
+            </m:oMathPara>
+          </w:p>
+        </w:tc>
+        <w:tc>
+          <w:tcPr>
+            <w:tcW w:w="2208" w:type="dxa"/>
+            <w:tcBorders>
+              <w:top w:val="nil"/>
+              <w:left w:val="nil"/>
+              <w:bottom w:val="nil"/>
+              <w:right w:val="nil"/>
+            </w:tcBorders>
+          </w:tcPr>
+          <w:p>
+            <w:pPr>
+              <w:jc w:val="center"/>
+              <w:rPr>
+                <w:rFonts w:asciiTheme="majorBidi" w:hAnsiTheme="majorBidi" w:cstheme="majorBidi"/>
+              </w:rPr>
+            </w:pPr>
+            <m:oMath>
+              <m:r>
+                <w:rPr>
+                  <w:rFonts w:ascii="Cambria Math" w:hAnsi="Cambria Math" w:cstheme="majorBidi"/>
+                </w:rPr>
+                <m:t>30</m:t>
+              </m:r>
+            </m:oMath>
+            <w:r>
+              <w:rPr>
+                <w:rFonts w:asciiTheme="majorBidi" w:hAnsiTheme="majorBidi" w:cstheme="majorBidi"/>
+              </w:rPr>
+              <w:t xml:space="preserve">, </w:t>
+            </w:r>
+            <m:oMath>
+              <m:r>
+                <w:rPr>
+                  <w:rFonts w:ascii="Cambria Math" w:hAnsi="Cambria Math" w:cstheme="majorBidi"/>
+                </w:rPr>
                 <m:t>50</m:t>
               </m:r>
             </m:oMath>
@@ -512,6 +1318,2131 @@
               <w:jc w:val="center"/>
               <w:rPr>
                 <w:rFonts w:ascii="Times New Roman" w:eastAsia="Calibri" w:hAnsi="Times New Roman" w:cs="Times New Roman"/>
+              </w:rPr>
+            </w:pPr>
+            <m:oMathPara>
+              <m:oMath>
+                <m:r>
+                  <w:rPr>
+                    <w:rFonts w:ascii="Cambria Math" w:hAnsi="Cambria Math" w:cstheme="majorBidi"/>
+                  </w:rPr>
+                  <m:t>30</m:t>
+                </m:r>
+              </m:oMath>
+            </m:oMathPara>
+          </w:p>
+        </w:tc>
+        <w:tc>
+          <w:tcPr>
+            <w:tcW w:w="1581" w:type="dxa"/>
+            <w:tcBorders>
+              <w:top w:val="nil"/>
+              <w:left w:val="nil"/>
+              <w:bottom w:val="nil"/>
+              <w:right w:val="nil"/>
+            </w:tcBorders>
+          </w:tcPr>
+          <w:p>
+            <w:pPr>
+              <w:jc w:val="center"/>
+              <w:rPr>
+                <w:rFonts w:ascii="Times New Roman" w:eastAsia="Calibri" w:hAnsi="Times New Roman" w:cs="Times New Roman"/>
+              </w:rPr>
+            </w:pPr>
+            <m:oMathPara>
+              <m:oMath>
+                <m:r>
+                  <w:rPr>
+                    <w:rFonts w:ascii="Cambria Math" w:eastAsia="Calibri" w:hAnsi="Cambria Math" w:cs="Times New Roman"/>
+                  </w:rPr>
+                  <m:t>1</m:t>
+                </m:r>
+              </m:oMath>
+            </m:oMathPara>
+          </w:p>
+        </w:tc>
+      </w:tr>
+      <w:tr>
+        <w:tc>
+          <w:tcPr>
+            <w:tcW w:w="1710" w:type="dxa"/>
+            <w:vMerge/>
+            <w:tcBorders>
+              <w:left w:val="nil"/>
+              <w:right w:val="nil"/>
+            </w:tcBorders>
+            <w:vAlign w:val="center"/>
+          </w:tcPr>
+          <w:p>
+            <w:pPr>
+              <w:jc w:val="center"/>
+              <w:rPr>
+                <w:rFonts w:asciiTheme="majorBidi" w:hAnsiTheme="majorBidi" w:cstheme="majorBidi"/>
+              </w:rPr>
+            </w:pPr>
+          </w:p>
+        </w:tc>
+        <w:tc>
+          <w:tcPr>
+            <w:tcW w:w="2160" w:type="dxa"/>
+            <w:tcBorders>
+              <w:top w:val="nil"/>
+              <w:left w:val="nil"/>
+              <w:bottom w:val="nil"/>
+              <w:right w:val="nil"/>
+            </w:tcBorders>
+          </w:tcPr>
+          <w:p>
+            <w:pPr>
+              <w:jc w:val="center"/>
+              <w:rPr>
+                <w:rFonts w:asciiTheme="majorBidi" w:eastAsia="Calibri" w:hAnsiTheme="majorBidi" w:cstheme="majorBidi"/>
+              </w:rPr>
+            </w:pPr>
+            <m:oMathPara>
+              <m:oMath>
+                <m:sSub>
+                  <m:sSubPr>
+                    <m:ctrlPr>
+                      <w:rPr>
+                        <w:rFonts w:ascii="Cambria Math" w:eastAsia="Calibri" w:hAnsi="Cambria Math" w:cstheme="majorBidi"/>
+                        <w:i/>
+                      </w:rPr>
+                    </m:ctrlPr>
+                  </m:sSubPr>
+                  <m:e>
+                    <m:r>
+                      <w:rPr>
+                        <w:rFonts w:ascii="Cambria Math" w:eastAsia="Calibri" w:hAnsi="Cambria Math" w:cstheme="majorBidi"/>
+                      </w:rPr>
+                      <m:t>P</m:t>
+                    </m:r>
+                  </m:e>
+                  <m:sub>
+                    <m:r>
+                      <w:rPr>
+                        <w:rFonts w:ascii="Cambria Math" w:eastAsia="Calibri" w:hAnsi="Cambria Math" w:cstheme="majorBidi"/>
+                      </w:rPr>
+                      <m:t>c</m:t>
+                    </m:r>
+                  </m:sub>
+                </m:sSub>
+              </m:oMath>
+            </m:oMathPara>
+          </w:p>
+        </w:tc>
+        <w:tc>
+          <w:tcPr>
+            <w:tcW w:w="2208" w:type="dxa"/>
+            <w:tcBorders>
+              <w:top w:val="nil"/>
+              <w:left w:val="nil"/>
+              <w:bottom w:val="nil"/>
+              <w:right w:val="nil"/>
+            </w:tcBorders>
+          </w:tcPr>
+          <w:p>
+            <w:pPr>
+              <w:jc w:val="center"/>
+              <w:rPr>
+                <w:rFonts w:asciiTheme="majorBidi" w:hAnsiTheme="majorBidi" w:cstheme="majorBidi"/>
+              </w:rPr>
+            </w:pPr>
+            <m:oMath>
+              <m:r>
+                <w:rPr>
+                  <w:rFonts w:ascii="Cambria Math" w:hAnsi="Cambria Math" w:cstheme="majorBidi"/>
+                </w:rPr>
+                <m:t>0.6</m:t>
+              </m:r>
+            </m:oMath>
+            <w:r>
+              <w:rPr>
+                <w:rFonts w:asciiTheme="majorBidi" w:hAnsiTheme="majorBidi" w:cstheme="majorBidi"/>
+              </w:rPr>
+              <w:t xml:space="preserve">, </w:t>
+            </w:r>
+            <m:oMath>
+              <m:r>
+                <w:rPr>
+                  <w:rFonts w:ascii="Cambria Math" w:hAnsi="Cambria Math" w:cstheme="majorBidi"/>
+                </w:rPr>
+                <m:t>0.7</m:t>
+              </m:r>
+            </m:oMath>
+            <w:r>
+              <w:rPr>
+                <w:rFonts w:asciiTheme="majorBidi" w:hAnsiTheme="majorBidi" w:cstheme="majorBidi"/>
+              </w:rPr>
+              <w:t xml:space="preserve">, </w:t>
+            </w:r>
+            <m:oMath>
+              <m:r>
+                <w:rPr>
+                  <w:rFonts w:ascii="Cambria Math" w:hAnsi="Cambria Math" w:cstheme="majorBidi"/>
+                </w:rPr>
+                <m:t>0.8</m:t>
+              </m:r>
+            </m:oMath>
+            <w:r>
+              <w:rPr>
+                <w:rFonts w:asciiTheme="majorBidi" w:hAnsiTheme="majorBidi" w:cstheme="majorBidi"/>
+              </w:rPr>
+              <w:t xml:space="preserve">, </w:t>
+            </w:r>
+            <m:oMath>
+              <m:r>
+                <w:rPr>
+                  <w:rFonts w:ascii="Cambria Math" w:hAnsi="Cambria Math" w:cstheme="majorBidi"/>
+                </w:rPr>
+                <m:t>0.9</m:t>
+              </m:r>
+            </m:oMath>
+          </w:p>
+        </w:tc>
+        <w:tc>
+          <w:tcPr>
+            <w:tcW w:w="1701" w:type="dxa"/>
+            <w:tcBorders>
+              <w:top w:val="nil"/>
+              <w:left w:val="nil"/>
+              <w:bottom w:val="nil"/>
+              <w:right w:val="nil"/>
+            </w:tcBorders>
+          </w:tcPr>
+          <w:p>
+            <w:pPr>
+              <w:jc w:val="center"/>
+              <w:rPr>
+                <w:rFonts w:ascii="Times New Roman" w:eastAsia="Calibri" w:hAnsi="Times New Roman" w:cs="Times New Roman"/>
+              </w:rPr>
+            </w:pPr>
+            <m:oMathPara>
+              <m:oMath>
+                <m:r>
+                  <w:rPr>
+                    <w:rFonts w:ascii="Cambria Math" w:hAnsi="Cambria Math" w:cstheme="majorBidi"/>
+                  </w:rPr>
+                  <m:t>0.</m:t>
+                </m:r>
+                <m:r>
+                  <w:rPr>
+                    <w:rFonts w:ascii="Cambria Math" w:hAnsi="Cambria Math" w:cstheme="majorBidi"/>
+                  </w:rPr>
+                  <m:t>7</m:t>
+                </m:r>
+              </m:oMath>
+            </m:oMathPara>
+          </w:p>
+        </w:tc>
+        <w:tc>
+          <w:tcPr>
+            <w:tcW w:w="1581" w:type="dxa"/>
+            <w:tcBorders>
+              <w:top w:val="nil"/>
+              <w:left w:val="nil"/>
+              <w:bottom w:val="nil"/>
+              <w:right w:val="nil"/>
+            </w:tcBorders>
+          </w:tcPr>
+          <w:p>
+            <w:pPr>
+              <w:jc w:val="center"/>
+              <w:rPr>
+                <w:rFonts w:ascii="Times New Roman" w:eastAsia="Calibri" w:hAnsi="Times New Roman" w:cs="Times New Roman"/>
+              </w:rPr>
+            </w:pPr>
+            <m:oMathPara>
+              <m:oMath>
+                <m:r>
+                  <w:rPr>
+                    <w:rFonts w:ascii="Cambria Math" w:eastAsia="Calibri" w:hAnsi="Cambria Math" w:cs="Times New Roman"/>
+                  </w:rPr>
+                  <m:t>3</m:t>
+                </m:r>
+              </m:oMath>
+            </m:oMathPara>
+          </w:p>
+        </w:tc>
+      </w:tr>
+      <w:tr>
+        <w:tc>
+          <w:tcPr>
+            <w:tcW w:w="1710" w:type="dxa"/>
+            <w:vMerge/>
+            <w:tcBorders>
+              <w:left w:val="nil"/>
+              <w:bottom w:val="single" w:sz="4" w:space="0" w:color="auto"/>
+              <w:right w:val="nil"/>
+            </w:tcBorders>
+            <w:vAlign w:val="center"/>
+          </w:tcPr>
+          <w:p>
+            <w:pPr>
+              <w:jc w:val="center"/>
+              <w:rPr>
+                <w:rFonts w:asciiTheme="majorBidi" w:hAnsiTheme="majorBidi" w:cstheme="majorBidi"/>
+              </w:rPr>
+            </w:pPr>
+          </w:p>
+        </w:tc>
+        <w:tc>
+          <w:tcPr>
+            <w:tcW w:w="2160" w:type="dxa"/>
+            <w:tcBorders>
+              <w:top w:val="nil"/>
+              <w:left w:val="nil"/>
+              <w:bottom w:val="single" w:sz="4" w:space="0" w:color="auto"/>
+              <w:right w:val="nil"/>
+            </w:tcBorders>
+          </w:tcPr>
+          <w:p>
+            <w:pPr>
+              <w:jc w:val="center"/>
+              <w:rPr>
+                <w:rFonts w:asciiTheme="majorBidi" w:eastAsia="Calibri" w:hAnsiTheme="majorBidi" w:cstheme="majorBidi"/>
+              </w:rPr>
+            </w:pPr>
+            <m:oMathPara>
+              <m:oMath>
+                <m:sSub>
+                  <m:sSubPr>
+                    <m:ctrlPr>
+                      <w:rPr>
+                        <w:rFonts w:ascii="Cambria Math" w:eastAsia="Calibri" w:hAnsi="Cambria Math" w:cstheme="majorBidi"/>
+                        <w:i/>
+                      </w:rPr>
+                    </m:ctrlPr>
+                  </m:sSubPr>
+                  <m:e>
+                    <m:r>
+                      <w:rPr>
+                        <w:rFonts w:ascii="Cambria Math" w:eastAsia="Calibri" w:hAnsi="Cambria Math" w:cstheme="majorBidi"/>
+                      </w:rPr>
+                      <m:t>P</m:t>
+                    </m:r>
+                  </m:e>
+                  <m:sub>
+                    <m:r>
+                      <w:rPr>
+                        <w:rFonts w:ascii="Cambria Math" w:eastAsia="Calibri" w:hAnsi="Cambria Math" w:cstheme="majorBidi"/>
+                      </w:rPr>
+                      <m:t>m</m:t>
+                    </m:r>
+                  </m:sub>
+                </m:sSub>
+              </m:oMath>
+            </m:oMathPara>
+          </w:p>
+        </w:tc>
+        <w:tc>
+          <w:tcPr>
+            <w:tcW w:w="2208" w:type="dxa"/>
+            <w:tcBorders>
+              <w:top w:val="nil"/>
+              <w:left w:val="nil"/>
+              <w:bottom w:val="single" w:sz="4" w:space="0" w:color="auto"/>
+              <w:right w:val="nil"/>
+            </w:tcBorders>
+          </w:tcPr>
+          <w:p>
+            <w:pPr>
+              <w:jc w:val="center"/>
+              <w:rPr>
+                <w:rFonts w:asciiTheme="majorBidi" w:hAnsiTheme="majorBidi" w:cstheme="majorBidi"/>
+              </w:rPr>
+            </w:pPr>
+            <m:oMath>
+              <m:r>
+                <w:rPr>
+                  <w:rFonts w:ascii="Cambria Math" w:hAnsi="Cambria Math" w:cstheme="majorBidi"/>
+                </w:rPr>
+                <m:t>0.2</m:t>
+              </m:r>
+            </m:oMath>
+            <w:r>
+              <w:rPr>
+                <w:rFonts w:asciiTheme="majorBidi" w:hAnsiTheme="majorBidi" w:cstheme="majorBidi"/>
+              </w:rPr>
+              <w:t xml:space="preserve">, </w:t>
+            </w:r>
+            <m:oMath>
+              <m:r>
+                <w:rPr>
+                  <w:rFonts w:ascii="Cambria Math" w:hAnsi="Cambria Math" w:cstheme="majorBidi"/>
+                </w:rPr>
+                <m:t>0.3</m:t>
+              </m:r>
+            </m:oMath>
+            <w:r>
+              <w:rPr>
+                <w:rFonts w:asciiTheme="majorBidi" w:hAnsiTheme="majorBidi" w:cstheme="majorBidi"/>
+              </w:rPr>
+              <w:t xml:space="preserve">, </w:t>
+            </w:r>
+            <m:oMath>
+              <m:r>
+                <w:rPr>
+                  <w:rFonts w:ascii="Cambria Math" w:hAnsi="Cambria Math" w:cstheme="majorBidi"/>
+                </w:rPr>
+                <m:t>0.4</m:t>
+              </m:r>
+            </m:oMath>
+            <w:r>
+              <w:rPr>
+                <w:rFonts w:asciiTheme="majorBidi" w:hAnsiTheme="majorBidi" w:cstheme="majorBidi"/>
+              </w:rPr>
+              <w:t xml:space="preserve">, </w:t>
+            </w:r>
+            <m:oMath>
+              <m:r>
+                <w:rPr>
+                  <w:rFonts w:ascii="Cambria Math" w:hAnsi="Cambria Math" w:cstheme="majorBidi"/>
+                </w:rPr>
+                <m:t>0.5</m:t>
+              </m:r>
+            </m:oMath>
+          </w:p>
+        </w:tc>
+        <w:tc>
+          <w:tcPr>
+            <w:tcW w:w="1701" w:type="dxa"/>
+            <w:tcBorders>
+              <w:top w:val="nil"/>
+              <w:left w:val="nil"/>
+              <w:bottom w:val="single" w:sz="4" w:space="0" w:color="auto"/>
+              <w:right w:val="nil"/>
+            </w:tcBorders>
+          </w:tcPr>
+          <w:p>
+            <w:pPr>
+              <w:jc w:val="center"/>
+              <w:rPr>
+                <w:rFonts w:ascii="Times New Roman" w:eastAsia="Calibri" w:hAnsi="Times New Roman" w:cs="Times New Roman"/>
+              </w:rPr>
+            </w:pPr>
+            <m:oMathPara>
+              <m:oMath>
+                <m:r>
+                  <w:rPr>
+                    <w:rFonts w:ascii="Cambria Math" w:hAnsi="Cambria Math" w:cstheme="majorBidi"/>
+                  </w:rPr>
+                  <m:t>0.</m:t>
+                </m:r>
+                <m:r>
+                  <w:rPr>
+                    <w:rFonts w:ascii="Cambria Math" w:hAnsi="Cambria Math" w:cstheme="majorBidi"/>
+                  </w:rPr>
+                  <m:t>2</m:t>
+                </m:r>
+              </m:oMath>
+            </m:oMathPara>
+          </w:p>
+        </w:tc>
+        <w:tc>
+          <w:tcPr>
+            <w:tcW w:w="1581" w:type="dxa"/>
+            <w:tcBorders>
+              <w:top w:val="nil"/>
+              <w:left w:val="nil"/>
+              <w:bottom w:val="single" w:sz="4" w:space="0" w:color="auto"/>
+              <w:right w:val="nil"/>
+            </w:tcBorders>
+          </w:tcPr>
+          <w:p>
+            <w:pPr>
+              <w:jc w:val="center"/>
+              <w:rPr>
+                <w:rFonts w:ascii="Times New Roman" w:eastAsia="Calibri" w:hAnsi="Times New Roman" w:cs="Times New Roman"/>
+              </w:rPr>
+            </w:pPr>
+            <m:oMathPara>
+              <m:oMath>
+                <m:r>
+                  <w:rPr>
+                    <w:rFonts w:ascii="Cambria Math" w:eastAsia="Calibri" w:hAnsi="Cambria Math" w:cs="Times New Roman"/>
+                  </w:rPr>
+                  <m:t>2</m:t>
+                </m:r>
+              </m:oMath>
+            </m:oMathPara>
+          </w:p>
+        </w:tc>
+      </w:tr>
+      <w:tr>
+        <w:tc>
+          <w:tcPr>
+            <w:tcW w:w="1710" w:type="dxa"/>
+            <w:vMerge w:val="restart"/>
+            <w:tcBorders>
+              <w:left w:val="nil"/>
+              <w:right w:val="nil"/>
+            </w:tcBorders>
+            <w:vAlign w:val="center"/>
+          </w:tcPr>
+          <w:p>
+            <w:pPr>
+              <w:jc w:val="center"/>
+              <w:rPr>
+                <w:rFonts w:asciiTheme="majorBidi" w:hAnsiTheme="majorBidi" w:cstheme="majorBidi"/>
+              </w:rPr>
+            </w:pPr>
+            <w:r>
+              <w:rPr>
+                <w:rFonts w:asciiTheme="majorBidi" w:hAnsiTheme="majorBidi" w:cstheme="majorBidi"/>
+              </w:rPr>
+              <w:t>PESA-II</w:t>
+            </w:r>
+          </w:p>
+        </w:tc>
+        <w:tc>
+          <w:tcPr>
+            <w:tcW w:w="2160" w:type="dxa"/>
+            <w:tcBorders>
+              <w:left w:val="nil"/>
+              <w:bottom w:val="nil"/>
+              <w:right w:val="nil"/>
+            </w:tcBorders>
+          </w:tcPr>
+          <w:p>
+            <w:pPr>
+              <w:jc w:val="center"/>
+              <w:rPr>
+                <w:rFonts w:ascii="Times New Roman" w:eastAsia="Calibri" w:hAnsi="Times New Roman" w:cs="Times New Roman"/>
+              </w:rPr>
+            </w:pPr>
+            <m:oMathPara>
+              <m:oMath>
+                <m:sSub>
+                  <m:sSubPr>
+                    <m:ctrlPr>
+                      <w:rPr>
+                        <w:rFonts w:ascii="Cambria Math" w:hAnsi="Cambria Math" w:cstheme="majorBidi"/>
+                        <w:i/>
+                      </w:rPr>
+                    </m:ctrlPr>
+                  </m:sSubPr>
+                  <m:e>
+                    <m:r>
+                      <w:rPr>
+                        <w:rFonts w:ascii="Cambria Math" w:hAnsi="Cambria Math" w:cstheme="majorBidi"/>
+                      </w:rPr>
+                      <m:t>Max</m:t>
+                    </m:r>
+                  </m:e>
+                  <m:sub>
+                    <m:r>
+                      <w:rPr>
+                        <w:rFonts w:ascii="Cambria Math" w:hAnsi="Cambria Math" w:cstheme="majorBidi"/>
+                      </w:rPr>
+                      <m:t>it</m:t>
+                    </m:r>
+                  </m:sub>
+                </m:sSub>
+              </m:oMath>
+            </m:oMathPara>
+          </w:p>
+        </w:tc>
+        <w:tc>
+          <w:tcPr>
+            <w:tcW w:w="2208" w:type="dxa"/>
+            <w:tcBorders>
+              <w:left w:val="nil"/>
+              <w:bottom w:val="nil"/>
+              <w:right w:val="nil"/>
+            </w:tcBorders>
+          </w:tcPr>
+          <w:p>
+            <w:pPr>
+              <w:jc w:val="center"/>
+              <w:rPr>
+                <w:rFonts w:ascii="Times New Roman" w:eastAsia="Calibri" w:hAnsi="Times New Roman" w:cs="Times New Roman"/>
+              </w:rPr>
+            </w:pPr>
+            <m:oMath>
+              <m:r>
+                <w:rPr>
+                  <w:rFonts w:ascii="Cambria Math" w:hAnsi="Cambria Math" w:cstheme="majorBidi"/>
+                </w:rPr>
+                <m:t>100</m:t>
+              </m:r>
+            </m:oMath>
+            <w:r>
+              <w:rPr>
+                <w:rFonts w:asciiTheme="majorBidi" w:hAnsiTheme="majorBidi" w:cstheme="majorBidi"/>
+              </w:rPr>
+              <w:t xml:space="preserve">, </w:t>
+            </w:r>
+            <m:oMath>
+              <m:r>
+                <w:rPr>
+                  <w:rFonts w:ascii="Cambria Math" w:hAnsi="Cambria Math" w:cstheme="majorBidi"/>
+                </w:rPr>
+                <m:t>120</m:t>
+              </m:r>
+            </m:oMath>
+            <w:r>
+              <w:rPr>
+                <w:rFonts w:asciiTheme="majorBidi" w:hAnsiTheme="majorBidi" w:cstheme="majorBidi"/>
+              </w:rPr>
+              <w:t xml:space="preserve">, </w:t>
+            </w:r>
+            <m:oMath>
+              <m:r>
+                <w:rPr>
+                  <w:rFonts w:ascii="Cambria Math" w:hAnsi="Cambria Math" w:cstheme="majorBidi"/>
+                </w:rPr>
+                <m:t>150</m:t>
+              </m:r>
+            </m:oMath>
+            <w:r>
+              <w:rPr>
+                <w:rFonts w:asciiTheme="majorBidi" w:hAnsiTheme="majorBidi" w:cstheme="majorBidi"/>
+              </w:rPr>
+              <w:t xml:space="preserve">, </w:t>
+            </w:r>
+            <m:oMath>
+              <m:r>
+                <w:rPr>
+                  <w:rFonts w:ascii="Cambria Math" w:hAnsi="Cambria Math" w:cstheme="majorBidi"/>
+                </w:rPr>
+                <m:t>180</m:t>
+              </m:r>
+            </m:oMath>
+          </w:p>
+        </w:tc>
+        <w:tc>
+          <w:tcPr>
+            <w:tcW w:w="1701" w:type="dxa"/>
+            <w:tcBorders>
+              <w:left w:val="nil"/>
+              <w:bottom w:val="nil"/>
+              <w:right w:val="nil"/>
+            </w:tcBorders>
+          </w:tcPr>
+          <w:p>
+            <w:pPr>
+              <w:jc w:val="center"/>
+              <w:rPr>
+                <w:rFonts w:ascii="Times New Roman" w:eastAsia="Calibri" w:hAnsi="Times New Roman" w:cs="Times New Roman"/>
+                <w:color w:val="FF0000"/>
+                <w:highlight w:val="yellow"/>
+              </w:rPr>
+            </w:pPr>
+            <m:oMathPara>
+              <m:oMath>
+                <m:r>
+                  <w:rPr>
+                    <w:rFonts w:ascii="Cambria Math" w:hAnsi="Cambria Math" w:cstheme="majorBidi"/>
+                  </w:rPr>
+                  <m:t>120</m:t>
+                </m:r>
+              </m:oMath>
+            </m:oMathPara>
+          </w:p>
+        </w:tc>
+        <w:tc>
+          <w:tcPr>
+            <w:tcW w:w="1581" w:type="dxa"/>
+            <w:tcBorders>
+              <w:left w:val="nil"/>
+              <w:bottom w:val="nil"/>
+              <w:right w:val="nil"/>
+            </w:tcBorders>
+          </w:tcPr>
+          <w:p>
+            <w:pPr>
+              <w:jc w:val="center"/>
+              <w:rPr>
+                <w:rFonts w:ascii="Times New Roman" w:eastAsia="Calibri" w:hAnsi="Times New Roman" w:cs="Times New Roman"/>
+              </w:rPr>
+            </w:pPr>
+            <m:oMathPara>
+              <m:oMath>
+                <m:r>
+                  <w:rPr>
+                    <w:rFonts w:ascii="Cambria Math" w:eastAsia="Calibri" w:hAnsi="Cambria Math" w:cs="Times New Roman"/>
+                  </w:rPr>
+                  <m:t>2</m:t>
+                </m:r>
+              </m:oMath>
+            </m:oMathPara>
+          </w:p>
+        </w:tc>
+      </w:tr>
+      <w:tr>
+        <w:tc>
+          <w:tcPr>
+            <w:tcW w:w="1710" w:type="dxa"/>
+            <w:vMerge/>
+            <w:tcBorders>
+              <w:left w:val="nil"/>
+              <w:right w:val="nil"/>
+            </w:tcBorders>
+            <w:vAlign w:val="center"/>
+          </w:tcPr>
+          <w:p>
+            <w:pPr>
+              <w:jc w:val="center"/>
+              <w:rPr>
+                <w:rFonts w:asciiTheme="majorBidi" w:hAnsiTheme="majorBidi" w:cstheme="majorBidi"/>
+              </w:rPr>
+            </w:pPr>
+          </w:p>
+        </w:tc>
+        <w:tc>
+          <w:tcPr>
+            <w:tcW w:w="2160" w:type="dxa"/>
+            <w:tcBorders>
+              <w:top w:val="nil"/>
+              <w:left w:val="nil"/>
+              <w:bottom w:val="nil"/>
+              <w:right w:val="nil"/>
+            </w:tcBorders>
+          </w:tcPr>
+          <w:p>
+            <w:pPr>
+              <w:jc w:val="center"/>
+              <w:rPr>
+                <w:rFonts w:ascii="Times New Roman" w:eastAsia="Calibri" w:hAnsi="Times New Roman" w:cs="Times New Roman"/>
+              </w:rPr>
+            </w:pPr>
+            <m:oMathPara>
+              <m:oMath>
+                <m:sSub>
+                  <m:sSubPr>
+                    <m:ctrlPr>
+                      <w:rPr>
+                        <w:rFonts w:ascii="Cambria Math" w:eastAsia="Calibri" w:hAnsi="Cambria Math" w:cstheme="majorBidi"/>
+                        <w:i/>
+                      </w:rPr>
+                    </m:ctrlPr>
+                  </m:sSubPr>
+                  <m:e>
+                    <m:r>
+                      <w:rPr>
+                        <w:rFonts w:ascii="Cambria Math" w:eastAsia="Calibri" w:hAnsi="Cambria Math" w:cstheme="majorBidi"/>
+                      </w:rPr>
+                      <m:t>n</m:t>
+                    </m:r>
+                  </m:e>
+                  <m:sub>
+                    <m:r>
+                      <w:rPr>
+                        <w:rFonts w:ascii="Cambria Math" w:eastAsia="Calibri" w:hAnsi="Cambria Math" w:cstheme="majorBidi"/>
+                      </w:rPr>
+                      <m:t>Pop</m:t>
+                    </m:r>
+                  </m:sub>
+                </m:sSub>
+              </m:oMath>
+            </m:oMathPara>
+          </w:p>
+        </w:tc>
+        <w:tc>
+          <w:tcPr>
+            <w:tcW w:w="2208" w:type="dxa"/>
+            <w:tcBorders>
+              <w:top w:val="nil"/>
+              <w:left w:val="nil"/>
+              <w:bottom w:val="nil"/>
+              <w:right w:val="nil"/>
+            </w:tcBorders>
+          </w:tcPr>
+          <w:p>
+            <w:pPr>
+              <w:jc w:val="center"/>
+              <w:rPr>
+                <w:rFonts w:ascii="Times New Roman" w:eastAsia="Calibri" w:hAnsi="Times New Roman" w:cs="Times New Roman"/>
+              </w:rPr>
+            </w:pPr>
+            <m:oMath>
+              <m:r>
+                <w:rPr>
+                  <w:rFonts w:ascii="Cambria Math" w:hAnsi="Cambria Math" w:cstheme="majorBidi"/>
+                </w:rPr>
+                <m:t>30</m:t>
+              </m:r>
+            </m:oMath>
+            <w:r>
+              <w:rPr>
+                <w:rFonts w:asciiTheme="majorBidi" w:hAnsiTheme="majorBidi" w:cstheme="majorBidi"/>
+              </w:rPr>
+              <w:t xml:space="preserve">, </w:t>
+            </w:r>
+            <m:oMath>
+              <m:r>
+                <w:rPr>
+                  <w:rFonts w:ascii="Cambria Math" w:hAnsi="Cambria Math" w:cstheme="majorBidi"/>
+                </w:rPr>
+                <m:t>50</m:t>
+              </m:r>
+            </m:oMath>
+            <w:r>
+              <w:rPr>
+                <w:rFonts w:asciiTheme="majorBidi" w:hAnsiTheme="majorBidi" w:cstheme="majorBidi"/>
+              </w:rPr>
+              <w:t xml:space="preserve">, </w:t>
+            </w:r>
+            <m:oMath>
+              <m:r>
+                <w:rPr>
+                  <w:rFonts w:ascii="Cambria Math" w:hAnsi="Cambria Math" w:cstheme="majorBidi"/>
+                </w:rPr>
+                <m:t>80</m:t>
+              </m:r>
+            </m:oMath>
+            <w:r>
+              <w:rPr>
+                <w:rFonts w:asciiTheme="majorBidi" w:hAnsiTheme="majorBidi" w:cstheme="majorBidi"/>
+              </w:rPr>
+              <w:t xml:space="preserve">, </w:t>
+            </w:r>
+            <m:oMath>
+              <m:r>
+                <w:rPr>
+                  <w:rFonts w:ascii="Cambria Math" w:hAnsi="Cambria Math" w:cstheme="majorBidi"/>
+                </w:rPr>
+                <m:t>100</m:t>
+              </m:r>
+            </m:oMath>
+          </w:p>
+        </w:tc>
+        <w:tc>
+          <w:tcPr>
+            <w:tcW w:w="1701" w:type="dxa"/>
+            <w:tcBorders>
+              <w:top w:val="nil"/>
+              <w:left w:val="nil"/>
+              <w:bottom w:val="nil"/>
+              <w:right w:val="nil"/>
+            </w:tcBorders>
+          </w:tcPr>
+          <w:p>
+            <w:pPr>
+              <w:jc w:val="center"/>
+              <w:rPr>
+                <w:rFonts w:ascii="Times New Roman" w:eastAsia="Calibri" w:hAnsi="Times New Roman" w:cs="Times New Roman"/>
+                <w:color w:val="FF0000"/>
+                <w:highlight w:val="yellow"/>
+              </w:rPr>
+            </w:pPr>
+            <m:oMathPara>
+              <m:oMath>
+                <m:r>
+                  <w:rPr>
+                    <w:rFonts w:ascii="Cambria Math" w:hAnsi="Cambria Math" w:cstheme="majorBidi"/>
+                  </w:rPr>
+                  <m:t>30</m:t>
+                </m:r>
+              </m:oMath>
+            </m:oMathPara>
+          </w:p>
+        </w:tc>
+        <w:tc>
+          <w:tcPr>
+            <w:tcW w:w="1581" w:type="dxa"/>
+            <w:tcBorders>
+              <w:top w:val="nil"/>
+              <w:left w:val="nil"/>
+              <w:bottom w:val="nil"/>
+              <w:right w:val="nil"/>
+            </w:tcBorders>
+          </w:tcPr>
+          <w:p>
+            <w:pPr>
+              <w:jc w:val="center"/>
+              <w:rPr>
+                <w:rFonts w:ascii="Times New Roman" w:eastAsia="Calibri" w:hAnsi="Times New Roman" w:cs="Times New Roman"/>
+              </w:rPr>
+            </w:pPr>
+            <m:oMathPara>
+              <m:oMath>
+                <m:r>
+                  <w:rPr>
+                    <w:rFonts w:ascii="Cambria Math" w:eastAsia="Calibri" w:hAnsi="Cambria Math" w:cs="Times New Roman"/>
+                  </w:rPr>
+                  <m:t>1</m:t>
+                </m:r>
+              </m:oMath>
+            </m:oMathPara>
+          </w:p>
+        </w:tc>
+      </w:tr>
+      <w:tr>
+        <w:tc>
+          <w:tcPr>
+            <w:tcW w:w="1710" w:type="dxa"/>
+            <w:vMerge/>
+            <w:tcBorders>
+              <w:left w:val="nil"/>
+              <w:right w:val="nil"/>
+            </w:tcBorders>
+            <w:vAlign w:val="center"/>
+          </w:tcPr>
+          <w:p>
+            <w:pPr>
+              <w:jc w:val="center"/>
+              <w:rPr>
+                <w:rFonts w:asciiTheme="majorBidi" w:hAnsiTheme="majorBidi" w:cstheme="majorBidi"/>
+              </w:rPr>
+            </w:pPr>
+          </w:p>
+        </w:tc>
+        <w:tc>
+          <w:tcPr>
+            <w:tcW w:w="2160" w:type="dxa"/>
+            <w:tcBorders>
+              <w:top w:val="nil"/>
+              <w:left w:val="nil"/>
+              <w:bottom w:val="nil"/>
+              <w:right w:val="nil"/>
+            </w:tcBorders>
+          </w:tcPr>
+          <w:p>
+            <w:pPr>
+              <w:jc w:val="center"/>
+              <w:rPr>
+                <w:rFonts w:ascii="Times New Roman" w:eastAsia="Calibri" w:hAnsi="Times New Roman" w:cs="Times New Roman"/>
+              </w:rPr>
+            </w:pPr>
+            <m:oMathPara>
+              <m:oMath>
+                <m:sSub>
+                  <m:sSubPr>
+                    <m:ctrlPr>
+                      <w:rPr>
+                        <w:rFonts w:ascii="Cambria Math" w:eastAsia="Calibri" w:hAnsi="Cambria Math" w:cstheme="majorBidi"/>
+                        <w:i/>
+                      </w:rPr>
+                    </m:ctrlPr>
+                  </m:sSubPr>
+                  <m:e>
+                    <m:r>
+                      <w:rPr>
+                        <w:rFonts w:ascii="Cambria Math" w:eastAsia="Calibri" w:hAnsi="Cambria Math" w:cstheme="majorBidi"/>
+                      </w:rPr>
+                      <m:t>n</m:t>
+                    </m:r>
+                  </m:e>
+                  <m:sub>
+                    <m:r>
+                      <w:rPr>
+                        <w:rFonts w:ascii="Cambria Math" w:eastAsia="Calibri" w:hAnsi="Cambria Math" w:cstheme="majorBidi"/>
+                      </w:rPr>
+                      <m:t>Archive</m:t>
+                    </m:r>
+                  </m:sub>
+                </m:sSub>
+              </m:oMath>
+            </m:oMathPara>
+          </w:p>
+        </w:tc>
+        <w:tc>
+          <w:tcPr>
+            <w:tcW w:w="2208" w:type="dxa"/>
+            <w:tcBorders>
+              <w:top w:val="nil"/>
+              <w:left w:val="nil"/>
+              <w:bottom w:val="nil"/>
+              <w:right w:val="nil"/>
+            </w:tcBorders>
+          </w:tcPr>
+          <w:p>
+            <w:pPr>
+              <w:jc w:val="center"/>
+              <w:rPr>
+                <w:rFonts w:ascii="Times New Roman" w:eastAsia="Calibri" w:hAnsi="Times New Roman" w:cs="Times New Roman"/>
+              </w:rPr>
+            </w:pPr>
+            <m:oMath>
+              <m:r>
+                <w:rPr>
+                  <w:rFonts w:ascii="Cambria Math" w:hAnsi="Cambria Math" w:cstheme="majorBidi"/>
+                </w:rPr>
+                <m:t>100</m:t>
+              </m:r>
+            </m:oMath>
+            <w:r>
+              <w:rPr>
+                <w:rFonts w:asciiTheme="majorBidi" w:hAnsiTheme="majorBidi" w:cstheme="majorBidi"/>
+              </w:rPr>
+              <w:t xml:space="preserve">, </w:t>
+            </w:r>
+            <m:oMath>
+              <m:r>
+                <w:rPr>
+                  <w:rFonts w:ascii="Cambria Math" w:hAnsi="Cambria Math" w:cstheme="majorBidi"/>
+                </w:rPr>
+                <m:t>150</m:t>
+              </m:r>
+            </m:oMath>
+            <w:r>
+              <w:rPr>
+                <w:rFonts w:asciiTheme="majorBidi" w:hAnsiTheme="majorBidi" w:cstheme="majorBidi"/>
+              </w:rPr>
+              <w:t xml:space="preserve">, </w:t>
+            </w:r>
+            <m:oMath>
+              <m:r>
+                <w:rPr>
+                  <w:rFonts w:ascii="Cambria Math" w:hAnsi="Cambria Math" w:cstheme="majorBidi"/>
+                </w:rPr>
+                <m:t>200</m:t>
+              </m:r>
+            </m:oMath>
+            <w:r>
+              <w:rPr>
+                <w:rFonts w:asciiTheme="majorBidi" w:hAnsiTheme="majorBidi" w:cstheme="majorBidi"/>
+              </w:rPr>
+              <w:t xml:space="preserve">, </w:t>
+            </w:r>
+            <m:oMath>
+              <m:r>
+                <w:rPr>
+                  <w:rFonts w:ascii="Cambria Math" w:hAnsi="Cambria Math" w:cstheme="majorBidi"/>
+                </w:rPr>
+                <m:t>250</m:t>
+              </m:r>
+            </m:oMath>
+          </w:p>
+        </w:tc>
+        <w:tc>
+          <w:tcPr>
+            <w:tcW w:w="1701" w:type="dxa"/>
+            <w:tcBorders>
+              <w:top w:val="nil"/>
+              <w:left w:val="nil"/>
+              <w:bottom w:val="nil"/>
+              <w:right w:val="nil"/>
+            </w:tcBorders>
+          </w:tcPr>
+          <w:p>
+            <w:pPr>
+              <w:jc w:val="center"/>
+              <w:rPr>
+                <w:rFonts w:ascii="Times New Roman" w:eastAsia="Calibri" w:hAnsi="Times New Roman" w:cs="Times New Roman"/>
+                <w:color w:val="FF0000"/>
+                <w:highlight w:val="yellow"/>
+              </w:rPr>
+            </w:pPr>
+            <m:oMathPara>
+              <m:oMath>
+                <m:r>
+                  <w:rPr>
+                    <w:rFonts w:ascii="Cambria Math" w:hAnsi="Cambria Math" w:cstheme="majorBidi"/>
+                  </w:rPr>
+                  <m:t>200</m:t>
+                </m:r>
+              </m:oMath>
+            </m:oMathPara>
+          </w:p>
+        </w:tc>
+        <w:tc>
+          <w:tcPr>
+            <w:tcW w:w="1581" w:type="dxa"/>
+            <w:tcBorders>
+              <w:top w:val="nil"/>
+              <w:left w:val="nil"/>
+              <w:bottom w:val="nil"/>
+              <w:right w:val="nil"/>
+            </w:tcBorders>
+          </w:tcPr>
+          <w:p>
+            <w:pPr>
+              <w:jc w:val="center"/>
+              <w:rPr>
+                <w:rFonts w:ascii="Times New Roman" w:eastAsia="Calibri" w:hAnsi="Times New Roman" w:cs="Times New Roman"/>
+              </w:rPr>
+            </w:pPr>
+            <m:oMathPara>
+              <m:oMath>
+                <m:r>
+                  <w:rPr>
+                    <w:rFonts w:ascii="Cambria Math" w:eastAsia="Calibri" w:hAnsi="Cambria Math" w:cs="Times New Roman"/>
+                  </w:rPr>
+                  <m:t>4</m:t>
+                </m:r>
+              </m:oMath>
+            </m:oMathPara>
+          </w:p>
+        </w:tc>
+      </w:tr>
+      <w:tr>
+        <w:tc>
+          <w:tcPr>
+            <w:tcW w:w="1710" w:type="dxa"/>
+            <w:vMerge/>
+            <w:tcBorders>
+              <w:left w:val="nil"/>
+              <w:right w:val="nil"/>
+            </w:tcBorders>
+            <w:vAlign w:val="center"/>
+          </w:tcPr>
+          <w:p>
+            <w:pPr>
+              <w:jc w:val="center"/>
+              <w:rPr>
+                <w:rFonts w:asciiTheme="majorBidi" w:hAnsiTheme="majorBidi" w:cstheme="majorBidi"/>
+              </w:rPr>
+            </w:pPr>
+          </w:p>
+        </w:tc>
+        <w:tc>
+          <w:tcPr>
+            <w:tcW w:w="2160" w:type="dxa"/>
+            <w:tcBorders>
+              <w:top w:val="nil"/>
+              <w:left w:val="nil"/>
+              <w:bottom w:val="nil"/>
+              <w:right w:val="nil"/>
+            </w:tcBorders>
+          </w:tcPr>
+          <w:p>
+            <w:pPr>
+              <w:jc w:val="center"/>
+              <w:rPr>
+                <w:rFonts w:ascii="Times New Roman" w:eastAsia="Calibri" w:hAnsi="Times New Roman" w:cs="Times New Roman"/>
+              </w:rPr>
+            </w:pPr>
+            <m:oMathPara>
+              <m:oMath>
+                <m:sSub>
+                  <m:sSubPr>
+                    <m:ctrlPr>
+                      <w:rPr>
+                        <w:rFonts w:ascii="Cambria Math" w:eastAsia="Calibri" w:hAnsi="Cambria Math" w:cstheme="majorBidi"/>
+                        <w:i/>
+                      </w:rPr>
+                    </m:ctrlPr>
+                  </m:sSubPr>
+                  <m:e>
+                    <m:r>
+                      <w:rPr>
+                        <w:rFonts w:ascii="Cambria Math" w:eastAsia="Calibri" w:hAnsi="Cambria Math" w:cstheme="majorBidi"/>
+                      </w:rPr>
+                      <m:t>n</m:t>
+                    </m:r>
+                  </m:e>
+                  <m:sub>
+                    <m:r>
+                      <w:rPr>
+                        <w:rFonts w:ascii="Cambria Math" w:eastAsia="Calibri" w:hAnsi="Cambria Math" w:cstheme="majorBidi"/>
+                      </w:rPr>
+                      <m:t>Grid</m:t>
+                    </m:r>
+                  </m:sub>
+                </m:sSub>
+              </m:oMath>
+            </m:oMathPara>
+          </w:p>
+        </w:tc>
+        <w:tc>
+          <w:tcPr>
+            <w:tcW w:w="2208" w:type="dxa"/>
+            <w:tcBorders>
+              <w:top w:val="nil"/>
+              <w:left w:val="nil"/>
+              <w:bottom w:val="nil"/>
+              <w:right w:val="nil"/>
+            </w:tcBorders>
+          </w:tcPr>
+          <w:p>
+            <w:pPr>
+              <w:jc w:val="center"/>
+              <w:rPr>
+                <w:rFonts w:ascii="Times New Roman" w:eastAsia="Calibri" w:hAnsi="Times New Roman" w:cs="Times New Roman"/>
+                <w:iCs/>
+              </w:rPr>
+            </w:pPr>
+            <m:oMath>
+              <m:r>
+                <w:rPr>
+                  <w:rFonts w:ascii="Cambria Math" w:hAnsi="Cambria Math" w:cstheme="majorBidi"/>
+                </w:rPr>
+                <m:t>5</m:t>
+              </m:r>
+            </m:oMath>
+            <w:r>
+              <w:rPr>
+                <w:rFonts w:asciiTheme="majorBidi" w:hAnsiTheme="majorBidi" w:cstheme="majorBidi"/>
+              </w:rPr>
+              <w:t xml:space="preserve">, </w:t>
+            </w:r>
+            <m:oMath>
+              <m:r>
+                <w:rPr>
+                  <w:rFonts w:ascii="Cambria Math" w:hAnsi="Cambria Math" w:cstheme="majorBidi"/>
+                </w:rPr>
+                <m:t>10</m:t>
+              </m:r>
+            </m:oMath>
+            <w:r>
+              <w:rPr>
+                <w:rFonts w:asciiTheme="majorBidi" w:hAnsiTheme="majorBidi" w:cstheme="majorBidi"/>
+              </w:rPr>
+              <w:t xml:space="preserve">, </w:t>
+            </w:r>
+            <m:oMath>
+              <m:r>
+                <w:rPr>
+                  <w:rFonts w:ascii="Cambria Math" w:hAnsi="Cambria Math" w:cstheme="majorBidi"/>
+                </w:rPr>
+                <m:t>15</m:t>
+              </m:r>
+            </m:oMath>
+            <w:r>
+              <w:rPr>
+                <w:rFonts w:asciiTheme="majorBidi" w:hAnsiTheme="majorBidi" w:cstheme="majorBidi"/>
+              </w:rPr>
+              <w:t xml:space="preserve">, </w:t>
+            </w:r>
+            <m:oMath>
+              <m:r>
+                <w:rPr>
+                  <w:rFonts w:ascii="Cambria Math" w:hAnsi="Cambria Math" w:cstheme="majorBidi"/>
+                </w:rPr>
+                <m:t>20</m:t>
+              </m:r>
+            </m:oMath>
+          </w:p>
+        </w:tc>
+        <w:tc>
+          <w:tcPr>
+            <w:tcW w:w="1701" w:type="dxa"/>
+            <w:tcBorders>
+              <w:top w:val="nil"/>
+              <w:left w:val="nil"/>
+              <w:bottom w:val="nil"/>
+              <w:right w:val="nil"/>
+            </w:tcBorders>
+          </w:tcPr>
+          <w:p>
+            <w:pPr>
+              <w:jc w:val="center"/>
+              <w:rPr>
+                <w:rFonts w:ascii="Times New Roman" w:eastAsia="Calibri" w:hAnsi="Times New Roman" w:cs="Times New Roman"/>
+                <w:color w:val="FF0000"/>
+                <w:highlight w:val="yellow"/>
+              </w:rPr>
+            </w:pPr>
+            <m:oMathPara>
+              <m:oMath>
+                <m:r>
+                  <w:rPr>
+                    <w:rFonts w:ascii="Cambria Math" w:hAnsi="Cambria Math" w:cstheme="majorBidi"/>
+                  </w:rPr>
+                  <m:t>20</m:t>
+                </m:r>
+              </m:oMath>
+            </m:oMathPara>
+          </w:p>
+        </w:tc>
+        <w:tc>
+          <w:tcPr>
+            <w:tcW w:w="1581" w:type="dxa"/>
+            <w:tcBorders>
+              <w:top w:val="nil"/>
+              <w:left w:val="nil"/>
+              <w:bottom w:val="nil"/>
+              <w:right w:val="nil"/>
+            </w:tcBorders>
+          </w:tcPr>
+          <w:p>
+            <w:pPr>
+              <w:jc w:val="center"/>
+              <w:rPr>
+                <w:rFonts w:ascii="Times New Roman" w:eastAsia="Calibri" w:hAnsi="Times New Roman" w:cs="Times New Roman"/>
+              </w:rPr>
+            </w:pPr>
+            <m:oMathPara>
+              <m:oMath>
+                <m:r>
+                  <w:rPr>
+                    <w:rFonts w:ascii="Cambria Math" w:eastAsia="Calibri" w:hAnsi="Cambria Math" w:cs="Times New Roman"/>
+                  </w:rPr>
+                  <m:t>3</m:t>
+                </m:r>
+              </m:oMath>
+            </m:oMathPara>
+          </w:p>
+        </w:tc>
+      </w:tr>
+      <w:tr>
+        <w:tc>
+          <w:tcPr>
+            <w:tcW w:w="1710" w:type="dxa"/>
+            <w:vMerge/>
+            <w:tcBorders>
+              <w:left w:val="nil"/>
+              <w:right w:val="nil"/>
+            </w:tcBorders>
+            <w:vAlign w:val="center"/>
+          </w:tcPr>
+          <w:p>
+            <w:pPr>
+              <w:jc w:val="center"/>
+              <w:rPr>
+                <w:rFonts w:asciiTheme="majorBidi" w:hAnsiTheme="majorBidi" w:cstheme="majorBidi"/>
+              </w:rPr>
+            </w:pPr>
+          </w:p>
+        </w:tc>
+        <w:tc>
+          <w:tcPr>
+            <w:tcW w:w="2160" w:type="dxa"/>
+            <w:tcBorders>
+              <w:top w:val="nil"/>
+              <w:left w:val="nil"/>
+              <w:bottom w:val="nil"/>
+              <w:right w:val="nil"/>
+            </w:tcBorders>
+          </w:tcPr>
+          <w:p>
+            <w:pPr>
+              <w:jc w:val="center"/>
+              <w:rPr>
+                <w:rFonts w:ascii="Times New Roman" w:eastAsia="Calibri" w:hAnsi="Times New Roman" w:cs="Times New Roman"/>
+              </w:rPr>
+            </w:pPr>
+            <m:oMathPara>
+              <m:oMath>
+                <m:sSub>
+                  <m:sSubPr>
+                    <m:ctrlPr>
+                      <w:rPr>
+                        <w:rFonts w:ascii="Cambria Math" w:eastAsia="Calibri" w:hAnsi="Cambria Math" w:cs="Times New Roman"/>
+                        <w:i/>
+                      </w:rPr>
+                    </m:ctrlPr>
+                  </m:sSubPr>
+                  <m:e>
+                    <m:r>
+                      <w:rPr>
+                        <w:rFonts w:ascii="Cambria Math" w:eastAsia="Calibri" w:hAnsi="Cambria Math" w:cs="Times New Roman"/>
+                      </w:rPr>
+                      <m:t>Inf</m:t>
+                    </m:r>
+                  </m:e>
+                  <m:sub>
+                    <m:r>
+                      <w:rPr>
+                        <w:rFonts w:ascii="Cambria Math" w:eastAsia="Calibri" w:hAnsi="Cambria Math" w:cs="Times New Roman"/>
+                      </w:rPr>
+                      <m:t>f</m:t>
+                    </m:r>
+                  </m:sub>
+                </m:sSub>
+              </m:oMath>
+            </m:oMathPara>
+          </w:p>
+        </w:tc>
+        <w:tc>
+          <w:tcPr>
+            <w:tcW w:w="2208" w:type="dxa"/>
+            <w:tcBorders>
+              <w:top w:val="nil"/>
+              <w:left w:val="nil"/>
+              <w:bottom w:val="nil"/>
+              <w:right w:val="nil"/>
+            </w:tcBorders>
+          </w:tcPr>
+          <w:p>
+            <w:pPr>
+              <w:jc w:val="center"/>
+              <w:rPr>
+                <w:rFonts w:ascii="Times New Roman" w:eastAsia="Calibri" w:hAnsi="Times New Roman" w:cs="Times New Roman"/>
+              </w:rPr>
+            </w:pPr>
+            <m:oMath>
+              <m:r>
+                <w:rPr>
+                  <w:rFonts w:ascii="Cambria Math" w:hAnsi="Cambria Math" w:cstheme="majorBidi"/>
+                </w:rPr>
+                <m:t>0.1</m:t>
+              </m:r>
+            </m:oMath>
+            <w:r>
+              <w:rPr>
+                <w:rFonts w:asciiTheme="majorBidi" w:hAnsiTheme="majorBidi" w:cstheme="majorBidi"/>
+              </w:rPr>
+              <w:t xml:space="preserve">, </w:t>
+            </w:r>
+            <m:oMath>
+              <m:r>
+                <w:rPr>
+                  <w:rFonts w:ascii="Cambria Math" w:hAnsi="Cambria Math" w:cstheme="majorBidi"/>
+                </w:rPr>
+                <m:t>0.2</m:t>
+              </m:r>
+            </m:oMath>
+          </w:p>
+        </w:tc>
+        <w:tc>
+          <w:tcPr>
+            <w:tcW w:w="1701" w:type="dxa"/>
+            <w:tcBorders>
+              <w:top w:val="nil"/>
+              <w:left w:val="nil"/>
+              <w:bottom w:val="nil"/>
+              <w:right w:val="nil"/>
+            </w:tcBorders>
+          </w:tcPr>
+          <w:p>
+            <w:pPr>
+              <w:jc w:val="center"/>
+              <w:rPr>
+                <w:rFonts w:ascii="Times New Roman" w:eastAsia="Calibri" w:hAnsi="Times New Roman" w:cs="Times New Roman"/>
+                <w:color w:val="FF0000"/>
+                <w:highlight w:val="yellow"/>
+              </w:rPr>
+            </w:pPr>
+            <m:oMathPara>
+              <m:oMath>
+                <m:r>
+                  <w:rPr>
+                    <w:rFonts w:ascii="Cambria Math" w:hAnsi="Cambria Math" w:cstheme="majorBidi"/>
+                  </w:rPr>
+                  <m:t>0.2</m:t>
+                </m:r>
+              </m:oMath>
+            </m:oMathPara>
+          </w:p>
+        </w:tc>
+        <w:tc>
+          <w:tcPr>
+            <w:tcW w:w="1581" w:type="dxa"/>
+            <w:tcBorders>
+              <w:top w:val="nil"/>
+              <w:left w:val="nil"/>
+              <w:bottom w:val="nil"/>
+              <w:right w:val="nil"/>
+            </w:tcBorders>
+          </w:tcPr>
+          <w:p>
+            <w:pPr>
+              <w:jc w:val="center"/>
+              <w:rPr>
+                <w:rFonts w:ascii="Times New Roman" w:eastAsia="Calibri" w:hAnsi="Times New Roman" w:cs="Times New Roman"/>
+              </w:rPr>
+            </w:pPr>
+            <m:oMathPara>
+              <m:oMath>
+                <m:r>
+                  <w:rPr>
+                    <w:rFonts w:ascii="Cambria Math" w:eastAsia="Calibri" w:hAnsi="Cambria Math" w:cs="Times New Roman"/>
+                  </w:rPr>
+                  <m:t>7</m:t>
+                </m:r>
+              </m:oMath>
+            </m:oMathPara>
+          </w:p>
+        </w:tc>
+      </w:tr>
+      <w:tr>
+        <w:tc>
+          <w:tcPr>
+            <w:tcW w:w="1710" w:type="dxa"/>
+            <w:vMerge/>
+            <w:tcBorders>
+              <w:left w:val="nil"/>
+              <w:right w:val="nil"/>
+            </w:tcBorders>
+            <w:vAlign w:val="center"/>
+          </w:tcPr>
+          <w:p>
+            <w:pPr>
+              <w:jc w:val="center"/>
+              <w:rPr>
+                <w:rFonts w:asciiTheme="majorBidi" w:hAnsiTheme="majorBidi" w:cstheme="majorBidi"/>
+              </w:rPr>
+            </w:pPr>
+          </w:p>
+        </w:tc>
+        <w:tc>
+          <w:tcPr>
+            <w:tcW w:w="2160" w:type="dxa"/>
+            <w:tcBorders>
+              <w:top w:val="nil"/>
+              <w:left w:val="nil"/>
+              <w:bottom w:val="nil"/>
+              <w:right w:val="nil"/>
+            </w:tcBorders>
+          </w:tcPr>
+          <w:p>
+            <w:pPr>
+              <w:jc w:val="center"/>
+              <w:rPr>
+                <w:rFonts w:ascii="Times New Roman" w:eastAsia="Calibri" w:hAnsi="Times New Roman" w:cs="Times New Roman"/>
+              </w:rPr>
+            </w:pPr>
+            <m:oMathPara>
+              <m:oMath>
+                <m:sSub>
+                  <m:sSubPr>
+                    <m:ctrlPr>
+                      <w:rPr>
+                        <w:rFonts w:ascii="Cambria Math" w:eastAsia="Calibri" w:hAnsi="Cambria Math" w:cstheme="majorBidi"/>
+                        <w:i/>
+                      </w:rPr>
+                    </m:ctrlPr>
+                  </m:sSubPr>
+                  <m:e>
+                    <m:r>
+                      <w:rPr>
+                        <w:rFonts w:ascii="Cambria Math" w:eastAsia="Calibri" w:hAnsi="Cambria Math" w:cstheme="majorBidi"/>
+                      </w:rPr>
+                      <m:t>P</m:t>
+                    </m:r>
+                  </m:e>
+                  <m:sub>
+                    <m:r>
+                      <w:rPr>
+                        <w:rFonts w:ascii="Cambria Math" w:eastAsia="Calibri" w:hAnsi="Cambria Math" w:cstheme="majorBidi"/>
+                      </w:rPr>
+                      <m:t>c</m:t>
+                    </m:r>
+                  </m:sub>
+                </m:sSub>
+              </m:oMath>
+            </m:oMathPara>
+          </w:p>
+        </w:tc>
+        <w:tc>
+          <w:tcPr>
+            <w:tcW w:w="2208" w:type="dxa"/>
+            <w:tcBorders>
+              <w:top w:val="nil"/>
+              <w:left w:val="nil"/>
+              <w:bottom w:val="nil"/>
+              <w:right w:val="nil"/>
+            </w:tcBorders>
+          </w:tcPr>
+          <w:p>
+            <w:pPr>
+              <w:jc w:val="center"/>
+              <w:rPr>
+                <w:rFonts w:ascii="Times New Roman" w:eastAsia="Calibri" w:hAnsi="Times New Roman" w:cs="Times New Roman"/>
+              </w:rPr>
+            </w:pPr>
+            <m:oMath>
+              <m:r>
+                <w:rPr>
+                  <w:rFonts w:ascii="Cambria Math" w:hAnsi="Cambria Math" w:cstheme="majorBidi"/>
+                </w:rPr>
+                <m:t>0.5</m:t>
+              </m:r>
+            </m:oMath>
+            <w:r>
+              <w:rPr>
+                <w:rFonts w:asciiTheme="majorBidi" w:hAnsiTheme="majorBidi" w:cstheme="majorBidi"/>
+              </w:rPr>
+              <w:t xml:space="preserve">, </w:t>
+            </w:r>
+            <m:oMath>
+              <m:r>
+                <w:rPr>
+                  <w:rFonts w:ascii="Cambria Math" w:hAnsi="Cambria Math" w:cstheme="majorBidi"/>
+                </w:rPr>
+                <m:t>0.7</m:t>
+              </m:r>
+            </m:oMath>
+          </w:p>
+        </w:tc>
+        <w:tc>
+          <w:tcPr>
+            <w:tcW w:w="1701" w:type="dxa"/>
+            <w:tcBorders>
+              <w:top w:val="nil"/>
+              <w:left w:val="nil"/>
+              <w:bottom w:val="nil"/>
+              <w:right w:val="nil"/>
+            </w:tcBorders>
+          </w:tcPr>
+          <w:p>
+            <w:pPr>
+              <w:jc w:val="center"/>
+              <w:rPr>
+                <w:rFonts w:ascii="Times New Roman" w:eastAsia="Calibri" w:hAnsi="Times New Roman" w:cs="Times New Roman"/>
+                <w:color w:val="FF0000"/>
+                <w:highlight w:val="yellow"/>
+              </w:rPr>
+            </w:pPr>
+            <m:oMathPara>
+              <m:oMath>
+                <m:r>
+                  <w:rPr>
+                    <w:rFonts w:ascii="Cambria Math" w:hAnsi="Cambria Math" w:cstheme="majorBidi"/>
+                  </w:rPr>
+                  <m:t>0.7</m:t>
+                </m:r>
+              </m:oMath>
+            </m:oMathPara>
+          </w:p>
+        </w:tc>
+        <w:tc>
+          <w:tcPr>
+            <w:tcW w:w="1581" w:type="dxa"/>
+            <w:tcBorders>
+              <w:top w:val="nil"/>
+              <w:left w:val="nil"/>
+              <w:bottom w:val="nil"/>
+              <w:right w:val="nil"/>
+            </w:tcBorders>
+          </w:tcPr>
+          <w:p>
+            <w:pPr>
+              <w:jc w:val="center"/>
+              <w:rPr>
+                <w:rFonts w:ascii="Times New Roman" w:eastAsia="Calibri" w:hAnsi="Times New Roman" w:cs="Times New Roman"/>
+              </w:rPr>
+            </w:pPr>
+            <m:oMathPara>
+              <m:oMath>
+                <m:r>
+                  <w:rPr>
+                    <w:rFonts w:ascii="Cambria Math" w:eastAsia="Calibri" w:hAnsi="Cambria Math" w:cs="Times New Roman"/>
+                  </w:rPr>
+                  <m:t>6</m:t>
+                </m:r>
+              </m:oMath>
+            </m:oMathPara>
+          </w:p>
+        </w:tc>
+      </w:tr>
+      <w:tr>
+        <w:tc>
+          <w:tcPr>
+            <w:tcW w:w="1710" w:type="dxa"/>
+            <w:vMerge/>
+            <w:tcBorders>
+              <w:left w:val="nil"/>
+              <w:bottom w:val="single" w:sz="4" w:space="0" w:color="auto"/>
+              <w:right w:val="nil"/>
+            </w:tcBorders>
+            <w:vAlign w:val="center"/>
+          </w:tcPr>
+          <w:p>
+            <w:pPr>
+              <w:jc w:val="center"/>
+              <w:rPr>
+                <w:rFonts w:asciiTheme="majorBidi" w:hAnsiTheme="majorBidi" w:cstheme="majorBidi"/>
+              </w:rPr>
+            </w:pPr>
+          </w:p>
+        </w:tc>
+        <w:tc>
+          <w:tcPr>
+            <w:tcW w:w="2160" w:type="dxa"/>
+            <w:tcBorders>
+              <w:top w:val="nil"/>
+              <w:left w:val="nil"/>
+              <w:bottom w:val="single" w:sz="4" w:space="0" w:color="auto"/>
+              <w:right w:val="nil"/>
+            </w:tcBorders>
+          </w:tcPr>
+          <w:p>
+            <w:pPr>
+              <w:jc w:val="center"/>
+              <w:rPr>
+                <w:rFonts w:ascii="Times New Roman" w:eastAsia="Calibri" w:hAnsi="Times New Roman" w:cs="Times New Roman"/>
+              </w:rPr>
+            </w:pPr>
+            <m:oMathPara>
+              <m:oMath>
+                <m:sSub>
+                  <m:sSubPr>
+                    <m:ctrlPr>
+                      <w:rPr>
+                        <w:rFonts w:ascii="Cambria Math" w:eastAsia="Calibri" w:hAnsi="Cambria Math" w:cstheme="majorBidi"/>
+                        <w:i/>
+                      </w:rPr>
+                    </m:ctrlPr>
+                  </m:sSubPr>
+                  <m:e>
+                    <m:r>
+                      <w:rPr>
+                        <w:rFonts w:ascii="Cambria Math" w:eastAsia="Calibri" w:hAnsi="Cambria Math" w:cstheme="majorBidi"/>
+                      </w:rPr>
+                      <m:t>P</m:t>
+                    </m:r>
+                  </m:e>
+                  <m:sub>
+                    <m:r>
+                      <w:rPr>
+                        <w:rFonts w:ascii="Cambria Math" w:eastAsia="Calibri" w:hAnsi="Cambria Math" w:cstheme="majorBidi"/>
+                      </w:rPr>
+                      <m:t>m</m:t>
+                    </m:r>
+                  </m:sub>
+                </m:sSub>
+              </m:oMath>
+            </m:oMathPara>
+          </w:p>
+        </w:tc>
+        <w:tc>
+          <w:tcPr>
+            <w:tcW w:w="2208" w:type="dxa"/>
+            <w:tcBorders>
+              <w:top w:val="nil"/>
+              <w:left w:val="nil"/>
+              <w:bottom w:val="single" w:sz="4" w:space="0" w:color="auto"/>
+              <w:right w:val="nil"/>
+            </w:tcBorders>
+          </w:tcPr>
+          <w:p>
+            <w:pPr>
+              <w:jc w:val="center"/>
+              <w:rPr>
+                <w:rFonts w:ascii="Times New Roman" w:eastAsia="Calibri" w:hAnsi="Times New Roman" w:cs="Times New Roman"/>
+              </w:rPr>
+            </w:pPr>
+            <m:oMath>
+              <m:r>
+                <w:rPr>
+                  <w:rFonts w:ascii="Cambria Math" w:hAnsi="Cambria Math" w:cstheme="majorBidi"/>
+                </w:rPr>
+                <m:t>0.3</m:t>
+              </m:r>
+            </m:oMath>
+            <w:r>
+              <w:rPr>
+                <w:rFonts w:asciiTheme="majorBidi" w:hAnsiTheme="majorBidi" w:cstheme="majorBidi"/>
+              </w:rPr>
+              <w:t xml:space="preserve">, </w:t>
+            </w:r>
+            <m:oMath>
+              <m:r>
+                <w:rPr>
+                  <w:rFonts w:ascii="Cambria Math" w:hAnsi="Cambria Math" w:cstheme="majorBidi"/>
+                </w:rPr>
+                <m:t>0.5</m:t>
+              </m:r>
+            </m:oMath>
+          </w:p>
+        </w:tc>
+        <w:tc>
+          <w:tcPr>
+            <w:tcW w:w="1701" w:type="dxa"/>
+            <w:tcBorders>
+              <w:top w:val="nil"/>
+              <w:left w:val="nil"/>
+              <w:bottom w:val="single" w:sz="4" w:space="0" w:color="auto"/>
+              <w:right w:val="nil"/>
+            </w:tcBorders>
+          </w:tcPr>
+          <w:p>
+            <w:pPr>
+              <w:jc w:val="center"/>
+              <w:rPr>
+                <w:rFonts w:ascii="Times New Roman" w:eastAsia="Calibri" w:hAnsi="Times New Roman" w:cs="Times New Roman"/>
+                <w:color w:val="FF0000"/>
+                <w:highlight w:val="yellow"/>
+              </w:rPr>
+            </w:pPr>
+            <m:oMathPara>
+              <m:oMath>
+                <m:r>
+                  <w:rPr>
+                    <w:rFonts w:ascii="Cambria Math" w:hAnsi="Cambria Math" w:cstheme="majorBidi"/>
+                  </w:rPr>
+                  <m:t>0.3</m:t>
+                </m:r>
+              </m:oMath>
+            </m:oMathPara>
+          </w:p>
+        </w:tc>
+        <w:tc>
+          <w:tcPr>
+            <w:tcW w:w="1581" w:type="dxa"/>
+            <w:tcBorders>
+              <w:top w:val="nil"/>
+              <w:left w:val="nil"/>
+              <w:bottom w:val="single" w:sz="4" w:space="0" w:color="auto"/>
+              <w:right w:val="nil"/>
+            </w:tcBorders>
+          </w:tcPr>
+          <w:p>
+            <w:pPr>
+              <w:jc w:val="center"/>
+              <w:rPr>
+                <w:rFonts w:ascii="Times New Roman" w:eastAsia="Calibri" w:hAnsi="Times New Roman" w:cs="Times New Roman"/>
+              </w:rPr>
+            </w:pPr>
+            <m:oMathPara>
+              <m:oMath>
+                <m:r>
+                  <w:rPr>
+                    <w:rFonts w:ascii="Cambria Math" w:eastAsia="Calibri" w:hAnsi="Cambria Math" w:cs="Times New Roman"/>
+                  </w:rPr>
+                  <m:t>5</m:t>
+                </m:r>
+              </m:oMath>
+            </m:oMathPara>
+          </w:p>
+        </w:tc>
+      </w:tr>
+      <w:tr>
+        <w:tc>
+          <w:tcPr>
+            <w:tcW w:w="1710" w:type="dxa"/>
+            <w:vMerge w:val="restart"/>
+            <w:tcBorders>
+              <w:top w:val="nil"/>
+              <w:left w:val="nil"/>
+              <w:right w:val="nil"/>
+            </w:tcBorders>
+            <w:vAlign w:val="center"/>
+          </w:tcPr>
+          <w:p>
+            <w:pPr>
+              <w:jc w:val="center"/>
+              <w:rPr>
+                <w:rFonts w:asciiTheme="majorBidi" w:hAnsiTheme="majorBidi" w:cstheme="majorBidi"/>
+              </w:rPr>
+            </w:pPr>
+            <w:r>
+              <w:rPr>
+                <w:rFonts w:asciiTheme="majorBidi" w:hAnsiTheme="majorBidi" w:cstheme="majorBidi"/>
+              </w:rPr>
+              <w:t>SPEA-II</w:t>
+            </w:r>
+          </w:p>
+        </w:tc>
+        <w:tc>
+          <w:tcPr>
+            <w:tcW w:w="2160" w:type="dxa"/>
+            <w:tcBorders>
+              <w:top w:val="single" w:sz="4" w:space="0" w:color="auto"/>
+              <w:left w:val="nil"/>
+              <w:bottom w:val="nil"/>
+              <w:right w:val="nil"/>
+            </w:tcBorders>
+          </w:tcPr>
+          <w:p>
+            <w:pPr>
+              <w:jc w:val="center"/>
+              <w:rPr>
+                <w:rFonts w:ascii="Times New Roman" w:eastAsia="Calibri" w:hAnsi="Times New Roman" w:cs="Times New Roman"/>
+              </w:rPr>
+            </w:pPr>
+            <m:oMathPara>
+              <m:oMath>
+                <m:sSub>
+                  <m:sSubPr>
+                    <m:ctrlPr>
+                      <w:rPr>
+                        <w:rFonts w:ascii="Cambria Math" w:hAnsi="Cambria Math" w:cstheme="majorBidi"/>
+                        <w:i/>
+                      </w:rPr>
+                    </m:ctrlPr>
+                  </m:sSubPr>
+                  <m:e>
+                    <m:r>
+                      <w:rPr>
+                        <w:rFonts w:ascii="Cambria Math" w:hAnsi="Cambria Math" w:cstheme="majorBidi"/>
+                      </w:rPr>
+                      <m:t>Max</m:t>
+                    </m:r>
+                  </m:e>
+                  <m:sub>
+                    <m:r>
+                      <w:rPr>
+                        <w:rFonts w:ascii="Cambria Math" w:hAnsi="Cambria Math" w:cstheme="majorBidi"/>
+                      </w:rPr>
+                      <m:t>it</m:t>
+                    </m:r>
+                  </m:sub>
+                </m:sSub>
+              </m:oMath>
+            </m:oMathPara>
+          </w:p>
+        </w:tc>
+        <w:tc>
+          <w:tcPr>
+            <w:tcW w:w="2208" w:type="dxa"/>
+            <w:tcBorders>
+              <w:top w:val="single" w:sz="4" w:space="0" w:color="auto"/>
+              <w:left w:val="nil"/>
+              <w:bottom w:val="nil"/>
+              <w:right w:val="nil"/>
+            </w:tcBorders>
+          </w:tcPr>
+          <w:p>
+            <w:pPr>
+              <w:jc w:val="center"/>
+              <w:rPr>
+                <w:rFonts w:ascii="Times New Roman" w:eastAsia="Calibri" w:hAnsi="Times New Roman" w:cs="Times New Roman"/>
+              </w:rPr>
+            </w:pPr>
+            <m:oMath>
+              <m:r>
+                <w:rPr>
+                  <w:rFonts w:ascii="Cambria Math" w:hAnsi="Cambria Math" w:cstheme="majorBidi"/>
+                </w:rPr>
+                <m:t>100</m:t>
+              </m:r>
+            </m:oMath>
+            <w:r>
+              <w:rPr>
+                <w:rFonts w:asciiTheme="majorBidi" w:hAnsiTheme="majorBidi" w:cstheme="majorBidi"/>
+              </w:rPr>
+              <w:t xml:space="preserve">, </w:t>
+            </w:r>
+            <m:oMath>
+              <m:r>
+                <w:rPr>
+                  <w:rFonts w:ascii="Cambria Math" w:hAnsi="Cambria Math" w:cstheme="majorBidi"/>
+                </w:rPr>
+                <m:t>120</m:t>
+              </m:r>
+            </m:oMath>
+            <w:r>
+              <w:rPr>
+                <w:rFonts w:asciiTheme="majorBidi" w:hAnsiTheme="majorBidi" w:cstheme="majorBidi"/>
+              </w:rPr>
+              <w:t xml:space="preserve">, </w:t>
+            </w:r>
+            <m:oMath>
+              <m:r>
+                <w:rPr>
+                  <w:rFonts w:ascii="Cambria Math" w:hAnsi="Cambria Math" w:cstheme="majorBidi"/>
+                </w:rPr>
+                <m:t>150</m:t>
+              </m:r>
+            </m:oMath>
+            <w:r>
+              <w:rPr>
+                <w:rFonts w:asciiTheme="majorBidi" w:hAnsiTheme="majorBidi" w:cstheme="majorBidi"/>
+              </w:rPr>
+              <w:t xml:space="preserve">, </w:t>
+            </w:r>
+            <m:oMath>
+              <m:r>
+                <w:rPr>
+                  <w:rFonts w:ascii="Cambria Math" w:hAnsi="Cambria Math" w:cstheme="majorBidi"/>
+                </w:rPr>
+                <m:t>180</m:t>
+              </m:r>
+            </m:oMath>
+          </w:p>
+        </w:tc>
+        <w:tc>
+          <w:tcPr>
+            <w:tcW w:w="1701" w:type="dxa"/>
+            <w:tcBorders>
+              <w:top w:val="single" w:sz="4" w:space="0" w:color="auto"/>
+              <w:left w:val="nil"/>
+              <w:bottom w:val="nil"/>
+              <w:right w:val="nil"/>
+            </w:tcBorders>
+          </w:tcPr>
+          <w:p>
+            <w:pPr>
+              <w:jc w:val="center"/>
+              <w:rPr>
+                <w:rFonts w:ascii="Times New Roman" w:eastAsia="Calibri" w:hAnsi="Times New Roman" w:cs="Times New Roman"/>
+                <w:color w:val="FF0000"/>
+                <w:highlight w:val="yellow"/>
+              </w:rPr>
+            </w:pPr>
+            <m:oMathPara>
+              <m:oMath>
+                <m:r>
+                  <w:rPr>
+                    <w:rFonts w:ascii="Cambria Math" w:hAnsi="Cambria Math" w:cstheme="majorBidi"/>
+                  </w:rPr>
+                  <m:t>100</m:t>
+                </m:r>
+              </m:oMath>
+            </m:oMathPara>
+          </w:p>
+        </w:tc>
+        <w:tc>
+          <w:tcPr>
+            <w:tcW w:w="1581" w:type="dxa"/>
+            <w:tcBorders>
+              <w:top w:val="single" w:sz="4" w:space="0" w:color="auto"/>
+              <w:left w:val="nil"/>
+              <w:bottom w:val="nil"/>
+              <w:right w:val="nil"/>
+            </w:tcBorders>
+          </w:tcPr>
+          <w:p>
+            <w:pPr>
+              <w:jc w:val="center"/>
+              <w:rPr>
+                <w:rFonts w:ascii="Times New Roman" w:eastAsia="Calibri" w:hAnsi="Times New Roman" w:cs="Times New Roman"/>
+                <w:highlight w:val="yellow"/>
+              </w:rPr>
+            </w:pPr>
+            <m:oMathPara>
+              <m:oMath>
+                <m:r>
+                  <w:rPr>
+                    <w:rFonts w:ascii="Cambria Math" w:eastAsia="Calibri" w:hAnsi="Cambria Math" w:cs="Times New Roman"/>
+                  </w:rPr>
+                  <m:t>3</m:t>
+                </m:r>
+              </m:oMath>
+            </m:oMathPara>
+          </w:p>
+        </w:tc>
+      </w:tr>
+      <w:tr>
+        <w:tc>
+          <w:tcPr>
+            <w:tcW w:w="1710" w:type="dxa"/>
+            <w:vMerge/>
+            <w:tcBorders>
+              <w:left w:val="nil"/>
+              <w:right w:val="nil"/>
+            </w:tcBorders>
+          </w:tcPr>
+          <w:p>
+            <w:pPr>
+              <w:jc w:val="center"/>
+              <w:rPr>
+                <w:rFonts w:asciiTheme="majorBidi" w:hAnsiTheme="majorBidi" w:cstheme="majorBidi"/>
+              </w:rPr>
+            </w:pPr>
+          </w:p>
+        </w:tc>
+        <w:tc>
+          <w:tcPr>
+            <w:tcW w:w="2160" w:type="dxa"/>
+            <w:tcBorders>
+              <w:top w:val="nil"/>
+              <w:left w:val="nil"/>
+              <w:bottom w:val="nil"/>
+              <w:right w:val="nil"/>
+            </w:tcBorders>
+          </w:tcPr>
+          <w:p>
+            <w:pPr>
+              <w:jc w:val="center"/>
+              <w:rPr>
+                <w:rFonts w:ascii="Times New Roman" w:eastAsia="Calibri" w:hAnsi="Times New Roman" w:cs="Times New Roman"/>
+              </w:rPr>
+            </w:pPr>
+            <m:oMathPara>
+              <m:oMath>
+                <m:sSub>
+                  <m:sSubPr>
+                    <m:ctrlPr>
+                      <w:rPr>
+                        <w:rFonts w:ascii="Cambria Math" w:eastAsia="Calibri" w:hAnsi="Cambria Math" w:cstheme="majorBidi"/>
+                        <w:i/>
+                      </w:rPr>
+                    </m:ctrlPr>
+                  </m:sSubPr>
+                  <m:e>
+                    <m:r>
+                      <w:rPr>
+                        <w:rFonts w:ascii="Cambria Math" w:eastAsia="Calibri" w:hAnsi="Cambria Math" w:cstheme="majorBidi"/>
+                      </w:rPr>
+                      <m:t>n</m:t>
+                    </m:r>
+                  </m:e>
+                  <m:sub>
+                    <m:r>
+                      <w:rPr>
+                        <w:rFonts w:ascii="Cambria Math" w:eastAsia="Calibri" w:hAnsi="Cambria Math" w:cstheme="majorBidi"/>
+                      </w:rPr>
+                      <m:t>Pop</m:t>
+                    </m:r>
+                  </m:sub>
+                </m:sSub>
+              </m:oMath>
+            </m:oMathPara>
+          </w:p>
+        </w:tc>
+        <w:tc>
+          <w:tcPr>
+            <w:tcW w:w="2208" w:type="dxa"/>
+            <w:tcBorders>
+              <w:top w:val="nil"/>
+              <w:left w:val="nil"/>
+              <w:bottom w:val="nil"/>
+              <w:right w:val="nil"/>
+            </w:tcBorders>
+          </w:tcPr>
+          <w:p>
+            <w:pPr>
+              <w:jc w:val="center"/>
+              <w:rPr>
+                <w:rFonts w:ascii="Times New Roman" w:eastAsia="Calibri" w:hAnsi="Times New Roman" w:cs="Times New Roman"/>
+              </w:rPr>
+            </w:pPr>
+            <m:oMath>
+              <m:r>
+                <w:rPr>
+                  <w:rFonts w:ascii="Cambria Math" w:hAnsi="Cambria Math" w:cstheme="majorBidi"/>
+                </w:rPr>
+                <m:t>30</m:t>
+              </m:r>
+            </m:oMath>
+            <w:r>
+              <w:rPr>
+                <w:rFonts w:asciiTheme="majorBidi" w:hAnsiTheme="majorBidi" w:cstheme="majorBidi"/>
+              </w:rPr>
+              <w:t xml:space="preserve">, </w:t>
+            </w:r>
+            <m:oMath>
+              <m:r>
+                <w:rPr>
+                  <w:rFonts w:ascii="Cambria Math" w:hAnsi="Cambria Math" w:cstheme="majorBidi"/>
+                </w:rPr>
+                <m:t>50</m:t>
+              </m:r>
+            </m:oMath>
+            <w:r>
+              <w:rPr>
+                <w:rFonts w:asciiTheme="majorBidi" w:hAnsiTheme="majorBidi" w:cstheme="majorBidi"/>
+              </w:rPr>
+              <w:t xml:space="preserve">, </w:t>
+            </w:r>
+            <m:oMath>
+              <m:r>
+                <w:rPr>
+                  <w:rFonts w:ascii="Cambria Math" w:hAnsi="Cambria Math" w:cstheme="majorBidi"/>
+                </w:rPr>
+                <m:t>80</m:t>
+              </m:r>
+            </m:oMath>
+            <w:r>
+              <w:rPr>
+                <w:rFonts w:asciiTheme="majorBidi" w:hAnsiTheme="majorBidi" w:cstheme="majorBidi"/>
+              </w:rPr>
+              <w:t xml:space="preserve">, </w:t>
+            </w:r>
+            <m:oMath>
+              <m:r>
+                <w:rPr>
+                  <w:rFonts w:ascii="Cambria Math" w:hAnsi="Cambria Math" w:cstheme="majorBidi"/>
+                </w:rPr>
+                <m:t>100</m:t>
+              </m:r>
+            </m:oMath>
+          </w:p>
+        </w:tc>
+        <w:tc>
+          <w:tcPr>
+            <w:tcW w:w="1701" w:type="dxa"/>
+            <w:tcBorders>
+              <w:top w:val="nil"/>
+              <w:left w:val="nil"/>
+              <w:bottom w:val="nil"/>
+              <w:right w:val="nil"/>
+            </w:tcBorders>
+          </w:tcPr>
+          <w:p>
+            <w:pPr>
+              <w:jc w:val="center"/>
+              <w:rPr>
+                <w:rFonts w:ascii="Times New Roman" w:eastAsia="Calibri" w:hAnsi="Times New Roman" w:cs="Times New Roman"/>
+                <w:color w:val="FF0000"/>
+                <w:highlight w:val="yellow"/>
               </w:rPr>
             </w:pPr>
             <m:oMathPara>
@@ -541,14 +3472,19 @@
               <w:jc w:val="center"/>
               <w:rPr>
                 <w:rFonts w:ascii="Times New Roman" w:eastAsia="Calibri" w:hAnsi="Times New Roman" w:cs="Times New Roman"/>
-              </w:rPr>
-            </w:pPr>
-            <w:r>
-              <w:rPr>
-                <w:rFonts w:ascii="Times New Roman" w:eastAsia="Calibri" w:hAnsi="Times New Roman" w:cs="Times New Roman"/>
-              </w:rPr>
-              <w:t>2</w:t>
-            </w:r>
+                <w:highlight w:val="yellow"/>
+              </w:rPr>
+            </w:pPr>
+            <m:oMathPara>
+              <m:oMath>
+                <m:r>
+                  <w:rPr>
+                    <w:rFonts w:ascii="Cambria Math" w:eastAsia="Calibri" w:hAnsi="Cambria Math" w:cs="Times New Roman"/>
+                  </w:rPr>
+                  <m:t>4</m:t>
+                </m:r>
+              </m:oMath>
+            </m:oMathPara>
           </w:p>
         </w:tc>
       </w:tr>
@@ -585,7 +3521,206 @@
             <w:pPr>
               <w:jc w:val="center"/>
               <w:rPr>
-                <w:rFonts w:asciiTheme="majorBidi" w:eastAsia="Calibri" w:hAnsiTheme="majorBidi" w:cstheme="majorBidi"/>
+                <w:rFonts w:ascii="Times New Roman" w:eastAsia="Calibri" w:hAnsi="Times New Roman" w:cs="Times New Roman"/>
+              </w:rPr>
+            </w:pPr>
+            <m:oMathPara>
+              <m:oMath>
+                <m:sSub>
+                  <m:sSubPr>
+                    <m:ctrlPr>
+                      <w:rPr>
+                        <w:rFonts w:ascii="Cambria Math" w:eastAsia="Calibri" w:hAnsi="Cambria Math" w:cstheme="majorBidi"/>
+                        <w:i/>
+                      </w:rPr>
+                    </m:ctrlPr>
+                  </m:sSubPr>
+                  <m:e>
+                    <m:r>
+                      <w:rPr>
+                        <w:rFonts w:ascii="Cambria Math" w:eastAsia="Calibri" w:hAnsi="Cambria Math" w:cstheme="majorBidi"/>
+                      </w:rPr>
+                      <m:t>n</m:t>
+                    </m:r>
+                  </m:e>
+                  <m:sub>
+                    <m:r>
+                      <w:rPr>
+                        <w:rFonts w:ascii="Cambria Math" w:eastAsia="Calibri" w:hAnsi="Cambria Math" w:cstheme="majorBidi"/>
+                      </w:rPr>
+                      <m:t>Archive</m:t>
+                    </m:r>
+                  </m:sub>
+                </m:sSub>
+              </m:oMath>
+            </m:oMathPara>
+          </w:p>
+        </w:tc>
+        <w:tc>
+          <w:tcPr>
+            <w:tcW w:w="2208" w:type="dxa"/>
+            <w:tcBorders>
+              <w:top w:val="nil"/>
+              <w:left w:val="nil"/>
+              <w:bottom w:val="nil"/>
+              <w:right w:val="nil"/>
+            </w:tcBorders>
+          </w:tcPr>
+          <w:p>
+            <w:pPr>
+              <w:jc w:val="center"/>
+              <w:rPr>
+                <w:rFonts w:ascii="Times New Roman" w:eastAsia="Calibri" w:hAnsi="Times New Roman" w:cs="Times New Roman"/>
+              </w:rPr>
+            </w:pPr>
+            <m:oMath>
+              <m:r>
+                <w:rPr>
+                  <w:rFonts w:ascii="Cambria Math" w:hAnsi="Cambria Math" w:cstheme="majorBidi"/>
+                </w:rPr>
+                <m:t>100</m:t>
+              </m:r>
+            </m:oMath>
+            <w:r>
+              <w:rPr>
+                <w:rFonts w:asciiTheme="majorBidi" w:hAnsiTheme="majorBidi" w:cstheme="majorBidi"/>
+              </w:rPr>
+              <w:t xml:space="preserve">, </w:t>
+            </w:r>
+            <m:oMath>
+              <m:r>
+                <w:rPr>
+                  <w:rFonts w:ascii="Cambria Math" w:hAnsi="Cambria Math" w:cstheme="majorBidi"/>
+                </w:rPr>
+                <m:t>150</m:t>
+              </m:r>
+            </m:oMath>
+            <w:r>
+              <w:rPr>
+                <w:rFonts w:asciiTheme="majorBidi" w:hAnsiTheme="majorBidi" w:cstheme="majorBidi"/>
+              </w:rPr>
+              <w:t xml:space="preserve">, </w:t>
+            </w:r>
+            <m:oMath>
+              <m:r>
+                <w:rPr>
+                  <w:rFonts w:ascii="Cambria Math" w:hAnsi="Cambria Math" w:cstheme="majorBidi"/>
+                </w:rPr>
+                <m:t>200</m:t>
+              </m:r>
+            </m:oMath>
+            <w:r>
+              <w:rPr>
+                <w:rFonts w:asciiTheme="majorBidi" w:hAnsiTheme="majorBidi" w:cstheme="majorBidi"/>
+              </w:rPr>
+              <w:t xml:space="preserve">, </w:t>
+            </w:r>
+            <m:oMath>
+              <m:r>
+                <w:rPr>
+                  <w:rFonts w:ascii="Cambria Math" w:hAnsi="Cambria Math" w:cstheme="majorBidi"/>
+                </w:rPr>
+                <m:t>250</m:t>
+              </m:r>
+            </m:oMath>
+          </w:p>
+        </w:tc>
+        <w:tc>
+          <w:tcPr>
+            <w:tcW w:w="1701" w:type="dxa"/>
+            <w:tcBorders>
+              <w:top w:val="nil"/>
+              <w:left w:val="nil"/>
+              <w:bottom w:val="nil"/>
+              <w:right w:val="nil"/>
+            </w:tcBorders>
+          </w:tcPr>
+          <w:p>
+            <w:pPr>
+              <w:jc w:val="center"/>
+              <w:rPr>
+                <w:rFonts w:ascii="Times New Roman" w:eastAsia="Calibri" w:hAnsi="Times New Roman" w:cs="Times New Roman"/>
+                <w:color w:val="FF0000"/>
+                <w:highlight w:val="yellow"/>
+              </w:rPr>
+            </w:pPr>
+            <m:oMathPara>
+              <m:oMath>
+                <m:r>
+                  <w:rPr>
+                    <w:rFonts w:ascii="Cambria Math" w:hAnsi="Cambria Math" w:cstheme="majorBidi"/>
+                  </w:rPr>
+                  <m:t>150</m:t>
+                </m:r>
+              </m:oMath>
+            </m:oMathPara>
+          </w:p>
+        </w:tc>
+        <w:tc>
+          <w:tcPr>
+            <w:tcW w:w="1581" w:type="dxa"/>
+            <w:tcBorders>
+              <w:top w:val="nil"/>
+              <w:left w:val="nil"/>
+              <w:bottom w:val="nil"/>
+              <w:right w:val="nil"/>
+            </w:tcBorders>
+          </w:tcPr>
+          <w:p>
+            <w:pPr>
+              <w:jc w:val="center"/>
+              <w:rPr>
+                <w:rFonts w:ascii="Times New Roman" w:eastAsia="Calibri" w:hAnsi="Times New Roman" w:cs="Times New Roman"/>
+                <w:highlight w:val="yellow"/>
+              </w:rPr>
+            </w:pPr>
+            <m:oMathPara>
+              <m:oMath>
+                <m:r>
+                  <w:rPr>
+                    <w:rFonts w:ascii="Cambria Math" w:eastAsia="Calibri" w:hAnsi="Cambria Math" w:cs="Times New Roman"/>
+                  </w:rPr>
+                  <m:t>5</m:t>
+                </m:r>
+              </m:oMath>
+            </m:oMathPara>
+          </w:p>
+        </w:tc>
+      </w:tr>
+      <w:tr>
+        <w:tc>
+          <w:tcPr>
+            <w:tcW w:w="1710" w:type="dxa"/>
+            <w:vMerge/>
+            <w:tcBorders>
+              <w:left w:val="nil"/>
+              <w:right w:val="nil"/>
+            </w:tcBorders>
+          </w:tcPr>
+          <w:p>
+            <w:pPr>
+              <w:jc w:val="center"/>
+              <w:rPr>
+                <w:rFonts w:asciiTheme="majorBidi" w:hAnsiTheme="majorBidi" w:cstheme="majorBidi"/>
+              </w:rPr>
+            </w:pPr>
+          </w:p>
+        </w:tc>
+        <w:tc>
+          <w:tcPr>
+            <w:tcW w:w="2160" w:type="dxa"/>
+            <w:tcBorders>
+              <w:top w:val="nil"/>
+              <w:left w:val="nil"/>
+              <w:bottom w:val="nil"/>
+              <w:right w:val="nil"/>
+            </w:tcBorders>
+          </w:tcPr>
+          <w:p>
+            <w:pPr>
+              <w:jc w:val="center"/>
+              <w:rPr>
+                <w:rFonts w:ascii="Times New Roman" w:eastAsia="Calibri" w:hAnsi="Times New Roman" w:cs="Times New Roman"/>
               </w:rPr>
             </w:pPr>
             <m:oMathPara>
@@ -634,7 +3769,7 @@
             <w:pPr>
               <w:jc w:val="center"/>
               <w:rPr>
-                <w:rFonts w:asciiTheme="majorBidi" w:hAnsiTheme="majorBidi" w:cstheme="majorBidi"/>
+                <w:rFonts w:ascii="Times New Roman" w:eastAsia="Calibri" w:hAnsi="Times New Roman" w:cs="Times New Roman"/>
               </w:rPr>
             </w:pPr>
             <m:oMath>
@@ -704,6 +3839,8 @@
               <w:jc w:val="center"/>
               <w:rPr>
                 <w:rFonts w:ascii="Times New Roman" w:eastAsia="Calibri" w:hAnsi="Times New Roman" w:cs="Times New Roman"/>
+                <w:color w:val="FF0000"/>
+                <w:highlight w:val="yellow"/>
               </w:rPr>
             </w:pPr>
             <m:oMathPara>
@@ -712,7 +3849,7 @@
                   <w:rPr>
                     <w:rFonts w:ascii="Cambria Math" w:hAnsi="Cambria Math" w:cstheme="majorBidi"/>
                   </w:rPr>
-                  <m:t>0.6</m:t>
+                  <m:t>0.9</m:t>
                 </m:r>
               </m:oMath>
             </m:oMathPara>
@@ -733,14 +3870,19 @@
               <w:jc w:val="center"/>
               <w:rPr>
                 <w:rFonts w:ascii="Times New Roman" w:eastAsia="Calibri" w:hAnsi="Times New Roman" w:cs="Times New Roman"/>
-              </w:rPr>
-            </w:pPr>
-            <w:r>
-              <w:rPr>
-                <w:rFonts w:ascii="Times New Roman" w:eastAsia="Calibri" w:hAnsi="Times New Roman" w:cs="Times New Roman"/>
-              </w:rPr>
-              <w:t>3</w:t>
-            </w:r>
+                <w:highlight w:val="yellow"/>
+              </w:rPr>
+            </w:pPr>
+            <m:oMathPara>
+              <m:oMath>
+                <m:r>
+                  <w:rPr>
+                    <w:rFonts w:ascii="Cambria Math" w:eastAsia="Calibri" w:hAnsi="Cambria Math" w:cs="Times New Roman"/>
+                  </w:rPr>
+                  <m:t>2</m:t>
+                </m:r>
+              </m:oMath>
+            </m:oMathPara>
           </w:p>
         </w:tc>
       </w:tr>
@@ -778,7 +3920,7 @@
             <w:pPr>
               <w:jc w:val="center"/>
               <w:rPr>
-                <w:rFonts w:asciiTheme="majorBidi" w:eastAsia="Calibri" w:hAnsiTheme="majorBidi" w:cstheme="majorBidi"/>
+                <w:rFonts w:ascii="Times New Roman" w:eastAsia="Calibri" w:hAnsi="Times New Roman" w:cs="Times New Roman"/>
               </w:rPr>
             </w:pPr>
             <m:oMathPara>
@@ -827,7 +3969,7 @@
             <w:pPr>
               <w:jc w:val="center"/>
               <w:rPr>
-                <w:rFonts w:asciiTheme="majorBidi" w:hAnsiTheme="majorBidi" w:cstheme="majorBidi"/>
+                <w:rFonts w:ascii="Times New Roman" w:eastAsia="Calibri" w:hAnsi="Times New Roman" w:cs="Times New Roman"/>
               </w:rPr>
             </w:pPr>
             <m:oMath>
@@ -897,6 +4039,8 @@
               <w:jc w:val="center"/>
               <w:rPr>
                 <w:rFonts w:ascii="Times New Roman" w:eastAsia="Calibri" w:hAnsi="Times New Roman" w:cs="Times New Roman"/>
+                <w:color w:val="FF0000"/>
+                <w:highlight w:val="yellow"/>
               </w:rPr>
             </w:pPr>
             <m:oMathPara>
@@ -926,14 +4070,19 @@
               <w:jc w:val="center"/>
               <w:rPr>
                 <w:rFonts w:ascii="Times New Roman" w:eastAsia="Calibri" w:hAnsi="Times New Roman" w:cs="Times New Roman"/>
-              </w:rPr>
-            </w:pPr>
-            <w:r>
-              <w:rPr>
-                <w:rFonts w:ascii="Times New Roman" w:eastAsia="Calibri" w:hAnsi="Times New Roman" w:cs="Times New Roman"/>
-              </w:rPr>
-              <w:t>4</w:t>
-            </w:r>
+                <w:highlight w:val="yellow"/>
+              </w:rPr>
+            </w:pPr>
+            <m:oMathPara>
+              <m:oMath>
+                <m:r>
+                  <w:rPr>
+                    <w:rFonts w:ascii="Cambria Math" w:eastAsia="Calibri" w:hAnsi="Cambria Math" w:cs="Times New Roman"/>
+                  </w:rPr>
+                  <m:t>1</m:t>
+                </m:r>
+              </m:oMath>
+            </m:oMathPara>
           </w:p>
         </w:tc>
       </w:tr>
@@ -941,11 +4090,13 @@
         <w:tc>
           <w:tcPr>
             <w:tcW w:w="1710" w:type="dxa"/>
-            <w:tcBorders>
-              <w:left w:val="nil"/>
-              <w:bottom w:val="nil"/>
-              <w:right w:val="nil"/>
-            </w:tcBorders>
+            <w:vMerge w:val="restart"/>
+            <w:tcBorders>
+              <w:top w:val="single" w:sz="4" w:space="0" w:color="auto"/>
+              <w:left w:val="nil"/>
+              <w:right w:val="nil"/>
+            </w:tcBorders>
+            <w:vAlign w:val="center"/>
           </w:tcPr>
           <w:p>
             <w:pPr>
@@ -966,6 +4117,7 @@
           <w:tcPr>
             <w:tcW w:w="2160" w:type="dxa"/>
             <w:tcBorders>
+              <w:top w:val="single" w:sz="4" w:space="0" w:color="auto"/>
               <w:left w:val="nil"/>
               <w:bottom w:val="nil"/>
               <w:right w:val="nil"/>
@@ -1014,46 +4166,19 @@
           <w:tcPr>
             <w:tcW w:w="2208" w:type="dxa"/>
             <w:tcBorders>
-              <w:left w:val="nil"/>
-              <w:bottom w:val="nil"/>
-              <w:right w:val="nil"/>
-            </w:tcBorders>
-          </w:tcPr>
-          <w:p>
-            <w:pPr>
-              <w:jc w:val="center"/>
-              <w:rPr>
-                <w:rFonts w:asciiTheme="majorBidi" w:hAnsiTheme="majorBidi" w:cstheme="majorBidi"/>
-              </w:rPr>
-            </w:pPr>
-            <m:oMath>
-              <m:r>
-                <w:rPr>
-                  <w:rFonts w:ascii="Cambria Math" w:hAnsi="Cambria Math" w:cstheme="majorBidi"/>
-                </w:rPr>
-                <m:t>50</m:t>
-              </m:r>
-            </m:oMath>
-            <w:r>
-              <w:rPr>
-                <w:rFonts w:asciiTheme="majorBidi" w:hAnsiTheme="majorBidi" w:cstheme="majorBidi"/>
-              </w:rPr>
-              <w:t xml:space="preserve">, </w:t>
-            </w:r>
-            <m:oMath>
-              <m:r>
-                <w:rPr>
-                  <w:rFonts w:ascii="Cambria Math" w:hAnsi="Cambria Math" w:cstheme="majorBidi"/>
-                </w:rPr>
-                <m:t>80</m:t>
-              </m:r>
-            </m:oMath>
-            <w:r>
-              <w:rPr>
-                <w:rFonts w:asciiTheme="majorBidi" w:hAnsiTheme="majorBidi" w:cstheme="majorBidi"/>
-              </w:rPr>
-              <w:t xml:space="preserve">, </w:t>
-            </w:r>
+              <w:top w:val="single" w:sz="4" w:space="0" w:color="auto"/>
+              <w:left w:val="nil"/>
+              <w:bottom w:val="nil"/>
+              <w:right w:val="nil"/>
+            </w:tcBorders>
+          </w:tcPr>
+          <w:p>
+            <w:pPr>
+              <w:jc w:val="center"/>
+              <w:rPr>
+                <w:rFonts w:asciiTheme="majorBidi" w:hAnsiTheme="majorBidi" w:cstheme="majorBidi"/>
+              </w:rPr>
+            </w:pPr>
             <m:oMath>
               <m:r>
                 <w:rPr>
@@ -1076,12 +4201,41 @@
                 <m:t>120</m:t>
               </m:r>
             </m:oMath>
+            <w:r>
+              <w:rPr>
+                <w:rFonts w:asciiTheme="majorBidi" w:hAnsiTheme="majorBidi" w:cstheme="majorBidi"/>
+              </w:rPr>
+              <w:t xml:space="preserve">, </w:t>
+            </w:r>
+            <m:oMath>
+              <m:r>
+                <w:rPr>
+                  <w:rFonts w:ascii="Cambria Math" w:hAnsi="Cambria Math" w:cstheme="majorBidi"/>
+                </w:rPr>
+                <m:t>150</m:t>
+              </m:r>
+            </m:oMath>
+            <w:r>
+              <w:rPr>
+                <w:rFonts w:asciiTheme="majorBidi" w:hAnsiTheme="majorBidi" w:cstheme="majorBidi"/>
+              </w:rPr>
+              <w:t xml:space="preserve">, </w:t>
+            </w:r>
+            <m:oMath>
+              <m:r>
+                <w:rPr>
+                  <w:rFonts w:ascii="Cambria Math" w:hAnsi="Cambria Math" w:cstheme="majorBidi"/>
+                </w:rPr>
+                <m:t>180</m:t>
+              </m:r>
+            </m:oMath>
           </w:p>
         </w:tc>
         <w:tc>
           <w:tcPr>
             <w:tcW w:w="1701" w:type="dxa"/>
             <w:tcBorders>
+              <w:top w:val="single" w:sz="4" w:space="0" w:color="auto"/>
               <w:left w:val="nil"/>
               <w:bottom w:val="nil"/>
               <w:right w:val="nil"/>
@@ -1099,9 +4253,9 @@
                 <m:r>
                   <w:rPr>
                     <w:rFonts w:ascii="Cambria Math" w:hAnsi="Cambria Math" w:cstheme="majorBidi"/>
-                    <w:color w:val="FF0000"/>
+                    <w:color w:val="000000" w:themeColor="text1"/>
                   </w:rPr>
-                  <m:t>80</m:t>
+                  <m:t>100</m:t>
                 </m:r>
               </m:oMath>
             </m:oMathPara>
@@ -1111,24 +4265,29 @@
           <w:tcPr>
             <w:tcW w:w="1581" w:type="dxa"/>
             <w:tcBorders>
-              <w:left w:val="nil"/>
-              <w:bottom w:val="nil"/>
-              <w:right w:val="nil"/>
-            </w:tcBorders>
-          </w:tcPr>
-          <w:p>
-            <w:pPr>
-              <w:jc w:val="center"/>
-              <w:rPr>
-                <w:rFonts w:ascii="Times New Roman" w:eastAsia="Calibri" w:hAnsi="Times New Roman" w:cs="Times New Roman"/>
-              </w:rPr>
-            </w:pPr>
-            <w:r>
-              <w:rPr>
-                <w:rFonts w:ascii="Times New Roman" w:eastAsia="Calibri" w:hAnsi="Times New Roman" w:cs="Times New Roman"/>
-              </w:rPr>
-              <w:t>4</w:t>
-            </w:r>
+              <w:top w:val="single" w:sz="4" w:space="0" w:color="auto"/>
+              <w:left w:val="nil"/>
+              <w:bottom w:val="nil"/>
+              <w:right w:val="nil"/>
+            </w:tcBorders>
+          </w:tcPr>
+          <w:p>
+            <w:pPr>
+              <w:jc w:val="center"/>
+              <w:rPr>
+                <w:rFonts w:ascii="Times New Roman" w:eastAsia="Calibri" w:hAnsi="Times New Roman" w:cs="Times New Roman"/>
+              </w:rPr>
+            </w:pPr>
+            <m:oMathPara>
+              <m:oMath>
+                <m:r>
+                  <w:rPr>
+                    <w:rFonts w:ascii="Cambria Math" w:eastAsia="Calibri" w:hAnsi="Cambria Math" w:cs="Times New Roman"/>
+                  </w:rPr>
+                  <m:t>4</m:t>
+                </m:r>
+              </m:oMath>
+            </m:oMathPara>
           </w:p>
         </w:tc>
       </w:tr>
@@ -1136,10 +4295,9 @@
         <w:tc>
           <w:tcPr>
             <w:tcW w:w="1710" w:type="dxa"/>
-            <w:tcBorders>
-              <w:top w:val="nil"/>
-              <w:left w:val="nil"/>
-              <w:bottom w:val="nil"/>
+            <w:vMerge/>
+            <w:tcBorders>
+              <w:left w:val="nil"/>
               <w:right w:val="nil"/>
             </w:tcBorders>
           </w:tcPr>
@@ -1223,20 +4381,6 @@
                 <w:rPr>
                   <w:rFonts w:ascii="Cambria Math" w:hAnsi="Cambria Math" w:cstheme="majorBidi"/>
                 </w:rPr>
-                <m:t>15</m:t>
-              </m:r>
-            </m:oMath>
-            <w:r>
-              <w:rPr>
-                <w:rFonts w:asciiTheme="majorBidi" w:hAnsiTheme="majorBidi" w:cstheme="majorBidi"/>
-              </w:rPr>
-              <w:t xml:space="preserve">, </w:t>
-            </w:r>
-            <m:oMath>
-              <m:r>
-                <w:rPr>
-                  <w:rFonts w:ascii="Cambria Math" w:hAnsi="Cambria Math" w:cstheme="majorBidi"/>
-                </w:rPr>
                 <m:t>20</m:t>
               </m:r>
             </m:oMath>
@@ -1251,21 +4395,35 @@
                 <w:rPr>
                   <w:rFonts w:ascii="Cambria Math" w:hAnsi="Cambria Math" w:cstheme="majorBidi"/>
                 </w:rPr>
-                <m:t>25</m:t>
-              </m:r>
-            </m:oMath>
-            <w:r>
-              <w:rPr>
-                <w:rFonts w:asciiTheme="majorBidi" w:hAnsiTheme="majorBidi" w:cstheme="majorBidi"/>
-              </w:rPr>
-              <w:t xml:space="preserve">, </w:t>
-            </w:r>
-            <m:oMath>
-              <m:r>
-                <w:rPr>
-                  <w:rFonts w:ascii="Cambria Math" w:hAnsi="Cambria Math" w:cstheme="majorBidi"/>
-                </w:rPr>
                 <m:t>30</m:t>
+              </m:r>
+            </m:oMath>
+            <w:r>
+              <w:rPr>
+                <w:rFonts w:asciiTheme="majorBidi" w:hAnsiTheme="majorBidi" w:cstheme="majorBidi"/>
+              </w:rPr>
+              <w:t xml:space="preserve">, </w:t>
+            </w:r>
+            <m:oMath>
+              <m:r>
+                <w:rPr>
+                  <w:rFonts w:ascii="Cambria Math" w:hAnsi="Cambria Math" w:cstheme="majorBidi"/>
+                </w:rPr>
+                <m:t>40</m:t>
+              </m:r>
+            </m:oMath>
+            <w:r>
+              <w:rPr>
+                <w:rFonts w:asciiTheme="majorBidi" w:hAnsiTheme="majorBidi" w:cstheme="majorBidi"/>
+              </w:rPr>
+              <w:t xml:space="preserve">, </w:t>
+            </w:r>
+            <m:oMath>
+              <m:r>
+                <w:rPr>
+                  <w:rFonts w:ascii="Cambria Math" w:hAnsi="Cambria Math" w:cstheme="majorBidi"/>
+                </w:rPr>
+                <m:t>50</m:t>
               </m:r>
             </m:oMath>
           </w:p>
@@ -1293,7 +4451,7 @@
                   <w:rPr>
                     <w:rFonts w:ascii="Cambria Math" w:hAnsi="Cambria Math" w:cstheme="majorBidi"/>
                   </w:rPr>
-                  <m:t>25</m:t>
+                  <m:t>40</m:t>
                 </m:r>
               </m:oMath>
             </m:oMathPara>
@@ -1316,12 +4474,16 @@
                 <w:rFonts w:ascii="Times New Roman" w:eastAsia="Calibri" w:hAnsi="Times New Roman" w:cs="Times New Roman"/>
               </w:rPr>
             </w:pPr>
-            <w:r>
-              <w:rPr>
-                <w:rFonts w:ascii="Times New Roman" w:eastAsia="Calibri" w:hAnsi="Times New Roman" w:cs="Times New Roman"/>
-              </w:rPr>
-              <w:t>1</w:t>
-            </w:r>
+            <m:oMathPara>
+              <m:oMath>
+                <m:r>
+                  <w:rPr>
+                    <w:rFonts w:ascii="Cambria Math" w:eastAsia="Calibri" w:hAnsi="Cambria Math" w:cs="Times New Roman"/>
+                  </w:rPr>
+                  <m:t>2</m:t>
+                </m:r>
+              </m:oMath>
+            </m:oMathPara>
           </w:p>
         </w:tc>
       </w:tr>
@@ -1329,10 +4491,9 @@
         <w:tc>
           <w:tcPr>
             <w:tcW w:w="1710" w:type="dxa"/>
-            <w:tcBorders>
-              <w:top w:val="nil"/>
-              <w:left w:val="nil"/>
-              <w:bottom w:val="nil"/>
+            <w:vMerge/>
+            <w:tcBorders>
+              <w:left w:val="nil"/>
               <w:right w:val="nil"/>
             </w:tcBorders>
           </w:tcPr>
@@ -1509,12 +4670,16 @@
                 <w:rFonts w:ascii="Times New Roman" w:eastAsia="Calibri" w:hAnsi="Times New Roman" w:cs="Times New Roman"/>
               </w:rPr>
             </w:pPr>
-            <w:r>
-              <w:rPr>
-                <w:rFonts w:ascii="Times New Roman" w:eastAsia="Calibri" w:hAnsi="Times New Roman" w:cs="Times New Roman"/>
-              </w:rPr>
-              <w:t>5</w:t>
-            </w:r>
+            <m:oMathPara>
+              <m:oMath>
+                <m:r>
+                  <w:rPr>
+                    <w:rFonts w:ascii="Cambria Math" w:eastAsia="Calibri" w:hAnsi="Cambria Math" w:cs="Times New Roman"/>
+                  </w:rPr>
+                  <m:t>3</m:t>
+                </m:r>
+              </m:oMath>
+            </m:oMathPara>
           </w:p>
         </w:tc>
       </w:tr>
@@ -1522,10 +4687,9 @@
         <w:tc>
           <w:tcPr>
             <w:tcW w:w="1710" w:type="dxa"/>
-            <w:tcBorders>
-              <w:top w:val="nil"/>
-              <w:left w:val="nil"/>
-              <w:bottom w:val="nil"/>
+            <w:vMerge/>
+            <w:tcBorders>
+              <w:left w:val="nil"/>
               <w:right w:val="nil"/>
             </w:tcBorders>
           </w:tcPr>
@@ -1682,12 +4846,16 @@
                 <w:rFonts w:ascii="Times New Roman" w:eastAsia="Calibri" w:hAnsi="Times New Roman" w:cs="Times New Roman"/>
               </w:rPr>
             </w:pPr>
-            <w:r>
-              <w:rPr>
-                <w:rFonts w:ascii="Times New Roman" w:eastAsia="Calibri" w:hAnsi="Times New Roman" w:cs="Times New Roman"/>
-              </w:rPr>
-              <w:t>3</w:t>
-            </w:r>
+            <m:oMathPara>
+              <m:oMath>
+                <m:r>
+                  <w:rPr>
+                    <w:rFonts w:ascii="Cambria Math" w:eastAsia="Calibri" w:hAnsi="Cambria Math" w:cs="Times New Roman"/>
+                  </w:rPr>
+                  <m:t>1</m:t>
+                </m:r>
+              </m:oMath>
+            </m:oMathPara>
           </w:p>
         </w:tc>
       </w:tr>
@@ -1695,8 +4863,8 @@
         <w:tc>
           <w:tcPr>
             <w:tcW w:w="1710" w:type="dxa"/>
-            <w:tcBorders>
-              <w:top w:val="nil"/>
+            <w:vMerge/>
+            <w:tcBorders>
               <w:left w:val="nil"/>
               <w:bottom w:val="single" w:sz="4" w:space="0" w:color="auto"/>
               <w:right w:val="nil"/>
@@ -1852,783 +5020,39 @@
                   <w:rPr>
                     <w:rFonts w:ascii="Cambria Math" w:hAnsi="Cambria Math" w:cstheme="majorBidi"/>
                   </w:rPr>
+                  <m:t>4</m:t>
+                </m:r>
+              </m:oMath>
+            </m:oMathPara>
+          </w:p>
+        </w:tc>
+        <w:tc>
+          <w:tcPr>
+            <w:tcW w:w="1581" w:type="dxa"/>
+            <w:tcBorders>
+              <w:top w:val="nil"/>
+              <w:left w:val="nil"/>
+              <w:bottom w:val="single" w:sz="4" w:space="0" w:color="auto"/>
+              <w:right w:val="nil"/>
+            </w:tcBorders>
+          </w:tcPr>
+          <w:p>
+            <w:pPr>
+              <w:jc w:val="center"/>
+              <w:rPr>
+                <w:rFonts w:ascii="Times New Roman" w:eastAsia="Calibri" w:hAnsi="Times New Roman" w:cs="Times New Roman"/>
+              </w:rPr>
+            </w:pPr>
+            <m:oMathPara>
+              <m:oMath>
+                <m:r>
+                  <w:rPr>
+                    <w:rFonts w:ascii="Cambria Math" w:eastAsia="Calibri" w:hAnsi="Cambria Math" w:cs="Times New Roman"/>
+                  </w:rPr>
                   <m:t>5</m:t>
                 </m:r>
               </m:oMath>
             </m:oMathPara>
-          </w:p>
-        </w:tc>
-        <w:tc>
-          <w:tcPr>
-            <w:tcW w:w="1581" w:type="dxa"/>
-            <w:tcBorders>
-              <w:top w:val="nil"/>
-              <w:left w:val="nil"/>
-              <w:bottom w:val="single" w:sz="4" w:space="0" w:color="auto"/>
-              <w:right w:val="nil"/>
-            </w:tcBorders>
-          </w:tcPr>
-          <w:p>
-            <w:pPr>
-              <w:jc w:val="center"/>
-              <w:rPr>
-                <w:rFonts w:ascii="Times New Roman" w:eastAsia="Calibri" w:hAnsi="Times New Roman" w:cs="Times New Roman"/>
-              </w:rPr>
-            </w:pPr>
-            <w:r>
-              <w:rPr>
-                <w:rFonts w:ascii="Times New Roman" w:eastAsia="Calibri" w:hAnsi="Times New Roman" w:cs="Times New Roman"/>
-              </w:rPr>
-              <w:t>2</w:t>
-            </w:r>
-          </w:p>
-        </w:tc>
-      </w:tr>
-      <w:tr>
-        <w:tc>
-          <w:tcPr>
-            <w:tcW w:w="1710" w:type="dxa"/>
-            <w:tcBorders>
-              <w:left w:val="nil"/>
-              <w:bottom w:val="nil"/>
-              <w:right w:val="nil"/>
-            </w:tcBorders>
-          </w:tcPr>
-          <w:p>
-            <w:pPr>
-              <w:jc w:val="center"/>
-              <w:rPr>
-                <w:rFonts w:asciiTheme="majorBidi" w:hAnsiTheme="majorBidi" w:cstheme="majorBidi"/>
-              </w:rPr>
-            </w:pPr>
-            <w:r>
-              <w:rPr>
-                <w:rFonts w:asciiTheme="majorBidi" w:hAnsiTheme="majorBidi" w:cstheme="majorBidi"/>
-              </w:rPr>
-              <w:t>MOEA/D</w:t>
-            </w:r>
-          </w:p>
-        </w:tc>
-        <w:tc>
-          <w:tcPr>
-            <w:tcW w:w="2160" w:type="dxa"/>
-            <w:tcBorders>
-              <w:left w:val="nil"/>
-              <w:bottom w:val="nil"/>
-              <w:right w:val="nil"/>
-            </w:tcBorders>
-          </w:tcPr>
-          <w:p>
-            <w:pPr>
-              <w:jc w:val="center"/>
-              <w:rPr>
-                <w:rFonts w:asciiTheme="majorBidi" w:hAnsiTheme="majorBidi" w:cstheme="majorBidi"/>
-              </w:rPr>
-            </w:pPr>
-            <m:oMathPara>
-              <m:oMath>
-                <m:sSub>
-                  <m:sSubPr>
-                    <m:ctrlPr>
-                      <w:rPr>
-                        <w:rFonts w:ascii="Cambria Math" w:hAnsi="Cambria Math" w:cstheme="majorBidi"/>
-                        <w:i/>
-                      </w:rPr>
-                    </m:ctrlPr>
-                  </m:sSubPr>
-                  <m:e>
-                    <m:r>
-                      <w:rPr>
-                        <w:rFonts w:ascii="Cambria Math" w:hAnsi="Cambria Math" w:cstheme="majorBidi"/>
-                      </w:rPr>
-                      <m:t>Max</m:t>
-                    </m:r>
-                  </m:e>
-                  <m:sub>
-                    <m:r>
-                      <w:rPr>
-                        <w:rFonts w:ascii="Cambria Math" w:hAnsi="Cambria Math" w:cstheme="majorBidi"/>
-                      </w:rPr>
-                      <m:t>it</m:t>
-                    </m:r>
-                  </m:sub>
-                </m:sSub>
-              </m:oMath>
-            </m:oMathPara>
-          </w:p>
-        </w:tc>
-        <w:tc>
-          <w:tcPr>
-            <w:tcW w:w="2208" w:type="dxa"/>
-            <w:tcBorders>
-              <w:left w:val="nil"/>
-              <w:bottom w:val="nil"/>
-              <w:right w:val="nil"/>
-            </w:tcBorders>
-          </w:tcPr>
-          <w:p>
-            <w:pPr>
-              <w:jc w:val="center"/>
-              <w:rPr>
-                <w:rFonts w:asciiTheme="majorBidi" w:hAnsiTheme="majorBidi" w:cstheme="majorBidi"/>
-              </w:rPr>
-            </w:pPr>
-            <m:oMath>
-              <m:r>
-                <w:rPr>
-                  <w:rFonts w:ascii="Cambria Math" w:hAnsi="Cambria Math" w:cstheme="majorBidi"/>
-                </w:rPr>
-                <m:t>50</m:t>
-              </m:r>
-            </m:oMath>
-            <w:r>
-              <w:rPr>
-                <w:rFonts w:asciiTheme="majorBidi" w:hAnsiTheme="majorBidi" w:cstheme="majorBidi"/>
-              </w:rPr>
-              <w:t xml:space="preserve">, </w:t>
-            </w:r>
-            <m:oMath>
-              <m:r>
-                <w:rPr>
-                  <w:rFonts w:ascii="Cambria Math" w:hAnsi="Cambria Math" w:cstheme="majorBidi"/>
-                </w:rPr>
-                <m:t>80</m:t>
-              </m:r>
-            </m:oMath>
-            <w:r>
-              <w:rPr>
-                <w:rFonts w:asciiTheme="majorBidi" w:hAnsiTheme="majorBidi" w:cstheme="majorBidi"/>
-              </w:rPr>
-              <w:t xml:space="preserve">, </w:t>
-            </w:r>
-            <m:oMath>
-              <m:r>
-                <w:rPr>
-                  <w:rFonts w:ascii="Cambria Math" w:hAnsi="Cambria Math" w:cstheme="majorBidi"/>
-                </w:rPr>
-                <m:t>100</m:t>
-              </m:r>
-            </m:oMath>
-            <w:r>
-              <w:rPr>
-                <w:rFonts w:asciiTheme="majorBidi" w:hAnsiTheme="majorBidi" w:cstheme="majorBidi"/>
-              </w:rPr>
-              <w:t xml:space="preserve">, </w:t>
-            </w:r>
-            <m:oMath>
-              <m:r>
-                <w:rPr>
-                  <w:rFonts w:ascii="Cambria Math" w:hAnsi="Cambria Math" w:cstheme="majorBidi"/>
-                </w:rPr>
-                <m:t>120</m:t>
-              </m:r>
-            </m:oMath>
-          </w:p>
-        </w:tc>
-        <w:tc>
-          <w:tcPr>
-            <w:tcW w:w="1701" w:type="dxa"/>
-            <w:tcBorders>
-              <w:left w:val="nil"/>
-              <w:bottom w:val="nil"/>
-              <w:right w:val="nil"/>
-            </w:tcBorders>
-          </w:tcPr>
-          <w:p>
-            <w:pPr>
-              <w:jc w:val="center"/>
-              <w:rPr>
-                <w:rFonts w:ascii="Times New Roman" w:eastAsia="Calibri" w:hAnsi="Times New Roman" w:cs="Times New Roman"/>
-              </w:rPr>
-            </w:pPr>
-            <m:oMathPara>
-              <m:oMath>
-                <m:r>
-                  <w:rPr>
-                    <w:rFonts w:ascii="Cambria Math" w:hAnsi="Cambria Math" w:cstheme="majorBidi"/>
-                  </w:rPr>
-                  <m:t>100</m:t>
-                </m:r>
-              </m:oMath>
-            </m:oMathPara>
-          </w:p>
-        </w:tc>
-        <w:tc>
-          <w:tcPr>
-            <w:tcW w:w="1581" w:type="dxa"/>
-            <w:tcBorders>
-              <w:left w:val="nil"/>
-              <w:bottom w:val="nil"/>
-              <w:right w:val="nil"/>
-            </w:tcBorders>
-          </w:tcPr>
-          <w:p>
-            <w:pPr>
-              <w:jc w:val="center"/>
-              <w:rPr>
-                <w:rFonts w:ascii="Times New Roman" w:eastAsia="Calibri" w:hAnsi="Times New Roman" w:cs="Times New Roman"/>
-              </w:rPr>
-            </w:pPr>
-            <w:r>
-              <w:rPr>
-                <w:rFonts w:ascii="Times New Roman" w:eastAsia="Calibri" w:hAnsi="Times New Roman" w:cs="Times New Roman"/>
-              </w:rPr>
-              <w:t>3</w:t>
-            </w:r>
-          </w:p>
-        </w:tc>
-      </w:tr>
-      <w:tr>
-        <w:tc>
-          <w:tcPr>
-            <w:tcW w:w="1710" w:type="dxa"/>
-            <w:tcBorders>
-              <w:top w:val="nil"/>
-              <w:left w:val="nil"/>
-              <w:bottom w:val="nil"/>
-              <w:right w:val="nil"/>
-            </w:tcBorders>
-          </w:tcPr>
-          <w:p>
-            <w:pPr>
-              <w:jc w:val="center"/>
-              <w:rPr>
-                <w:rFonts w:asciiTheme="majorBidi" w:hAnsiTheme="majorBidi" w:cstheme="majorBidi"/>
-              </w:rPr>
-            </w:pPr>
-          </w:p>
-        </w:tc>
-        <w:tc>
-          <w:tcPr>
-            <w:tcW w:w="2160" w:type="dxa"/>
-            <w:tcBorders>
-              <w:top w:val="nil"/>
-              <w:left w:val="nil"/>
-              <w:bottom w:val="nil"/>
-              <w:right w:val="nil"/>
-            </w:tcBorders>
-          </w:tcPr>
-          <w:p>
-            <w:pPr>
-              <w:jc w:val="center"/>
-              <w:rPr>
-                <w:rFonts w:asciiTheme="majorBidi" w:eastAsia="Calibri" w:hAnsiTheme="majorBidi" w:cstheme="majorBidi"/>
-              </w:rPr>
-            </w:pPr>
-            <m:oMathPara>
-              <m:oMath>
-                <m:sSub>
-                  <m:sSubPr>
-                    <m:ctrlPr>
-                      <w:rPr>
-                        <w:rFonts w:ascii="Cambria Math" w:eastAsia="Calibri" w:hAnsi="Cambria Math" w:cstheme="majorBidi"/>
-                        <w:i/>
-                      </w:rPr>
-                    </m:ctrlPr>
-                  </m:sSubPr>
-                  <m:e>
-                    <m:r>
-                      <w:rPr>
-                        <w:rFonts w:ascii="Cambria Math" w:eastAsia="Calibri" w:hAnsi="Cambria Math" w:cstheme="majorBidi"/>
-                      </w:rPr>
-                      <m:t>n</m:t>
-                    </m:r>
-                  </m:e>
-                  <m:sub>
-                    <m:r>
-                      <w:rPr>
-                        <w:rFonts w:ascii="Cambria Math" w:eastAsia="Calibri" w:hAnsi="Cambria Math" w:cstheme="majorBidi"/>
-                      </w:rPr>
-                      <m:t>Pop</m:t>
-                    </m:r>
-                  </m:sub>
-                </m:sSub>
-              </m:oMath>
-            </m:oMathPara>
-          </w:p>
-        </w:tc>
-        <w:tc>
-          <w:tcPr>
-            <w:tcW w:w="2208" w:type="dxa"/>
-            <w:tcBorders>
-              <w:top w:val="nil"/>
-              <w:left w:val="nil"/>
-              <w:bottom w:val="nil"/>
-              <w:right w:val="nil"/>
-            </w:tcBorders>
-          </w:tcPr>
-          <w:p>
-            <w:pPr>
-              <w:jc w:val="center"/>
-              <w:rPr>
-                <w:rFonts w:asciiTheme="majorBidi" w:hAnsiTheme="majorBidi" w:cstheme="majorBidi"/>
-              </w:rPr>
-            </w:pPr>
-            <m:oMath>
-              <m:r>
-                <w:rPr>
-                  <w:rFonts w:ascii="Cambria Math" w:hAnsi="Cambria Math" w:cstheme="majorBidi"/>
-                </w:rPr>
-                <m:t>30</m:t>
-              </m:r>
-            </m:oMath>
-            <w:r>
-              <w:rPr>
-                <w:rFonts w:asciiTheme="majorBidi" w:hAnsiTheme="majorBidi" w:cstheme="majorBidi"/>
-              </w:rPr>
-              <w:t xml:space="preserve">, </w:t>
-            </w:r>
-            <m:oMath>
-              <m:r>
-                <w:rPr>
-                  <w:rFonts w:ascii="Cambria Math" w:hAnsi="Cambria Math" w:cstheme="majorBidi"/>
-                </w:rPr>
-                <m:t>50</m:t>
-              </m:r>
-            </m:oMath>
-            <w:r>
-              <w:rPr>
-                <w:rFonts w:asciiTheme="majorBidi" w:hAnsiTheme="majorBidi" w:cstheme="majorBidi"/>
-              </w:rPr>
-              <w:t xml:space="preserve">, </w:t>
-            </w:r>
-            <m:oMath>
-              <m:r>
-                <w:rPr>
-                  <w:rFonts w:ascii="Cambria Math" w:hAnsi="Cambria Math" w:cstheme="majorBidi"/>
-                </w:rPr>
-                <m:t>80</m:t>
-              </m:r>
-            </m:oMath>
-            <w:r>
-              <w:rPr>
-                <w:rFonts w:asciiTheme="majorBidi" w:hAnsiTheme="majorBidi" w:cstheme="majorBidi"/>
-              </w:rPr>
-              <w:t xml:space="preserve">, </w:t>
-            </w:r>
-            <m:oMath>
-              <m:r>
-                <w:rPr>
-                  <w:rFonts w:ascii="Cambria Math" w:hAnsi="Cambria Math" w:cstheme="majorBidi"/>
-                </w:rPr>
-                <m:t>100</m:t>
-              </m:r>
-            </m:oMath>
-          </w:p>
-        </w:tc>
-        <w:tc>
-          <w:tcPr>
-            <w:tcW w:w="1701" w:type="dxa"/>
-            <w:tcBorders>
-              <w:top w:val="nil"/>
-              <w:left w:val="nil"/>
-              <w:bottom w:val="nil"/>
-              <w:right w:val="nil"/>
-            </w:tcBorders>
-          </w:tcPr>
-          <w:p>
-            <w:pPr>
-              <w:jc w:val="center"/>
-              <w:rPr>
-                <w:rFonts w:ascii="Times New Roman" w:eastAsia="Calibri" w:hAnsi="Times New Roman" w:cs="Times New Roman"/>
-              </w:rPr>
-            </w:pPr>
-            <m:oMathPara>
-              <m:oMath>
-                <m:r>
-                  <w:rPr>
-                    <w:rFonts w:ascii="Cambria Math" w:hAnsi="Cambria Math" w:cstheme="majorBidi"/>
-                  </w:rPr>
-                  <m:t>80</m:t>
-                </m:r>
-              </m:oMath>
-            </m:oMathPara>
-          </w:p>
-        </w:tc>
-        <w:tc>
-          <w:tcPr>
-            <w:tcW w:w="1581" w:type="dxa"/>
-            <w:tcBorders>
-              <w:top w:val="nil"/>
-              <w:left w:val="nil"/>
-              <w:bottom w:val="nil"/>
-              <w:right w:val="nil"/>
-            </w:tcBorders>
-          </w:tcPr>
-          <w:p>
-            <w:pPr>
-              <w:jc w:val="center"/>
-              <w:rPr>
-                <w:rFonts w:ascii="Times New Roman" w:eastAsia="Calibri" w:hAnsi="Times New Roman" w:cs="Times New Roman"/>
-              </w:rPr>
-            </w:pPr>
-            <w:r>
-              <w:rPr>
-                <w:rFonts w:ascii="Times New Roman" w:eastAsia="Calibri" w:hAnsi="Times New Roman" w:cs="Times New Roman"/>
-              </w:rPr>
-              <w:t>2</w:t>
-            </w:r>
-          </w:p>
-        </w:tc>
-      </w:tr>
-      <w:tr>
-        <w:tc>
-          <w:tcPr>
-            <w:tcW w:w="1710" w:type="dxa"/>
-            <w:tcBorders>
-              <w:top w:val="nil"/>
-              <w:left w:val="nil"/>
-              <w:bottom w:val="nil"/>
-              <w:right w:val="nil"/>
-            </w:tcBorders>
-          </w:tcPr>
-          <w:p>
-            <w:pPr>
-              <w:jc w:val="center"/>
-              <w:rPr>
-                <w:rFonts w:asciiTheme="majorBidi" w:hAnsiTheme="majorBidi" w:cstheme="majorBidi"/>
-              </w:rPr>
-            </w:pPr>
-          </w:p>
-        </w:tc>
-        <w:tc>
-          <w:tcPr>
-            <w:tcW w:w="2160" w:type="dxa"/>
-            <w:tcBorders>
-              <w:top w:val="nil"/>
-              <w:left w:val="nil"/>
-              <w:bottom w:val="nil"/>
-              <w:right w:val="nil"/>
-            </w:tcBorders>
-          </w:tcPr>
-          <w:p>
-            <w:pPr>
-              <w:jc w:val="center"/>
-              <w:rPr>
-                <w:rFonts w:asciiTheme="majorBidi" w:hAnsiTheme="majorBidi" w:cstheme="majorBidi"/>
-              </w:rPr>
-            </w:pPr>
-            <m:oMathPara>
-              <m:oMath>
-                <m:sSub>
-                  <m:sSubPr>
-                    <m:ctrlPr>
-                      <w:rPr>
-                        <w:rFonts w:ascii="Cambria Math" w:eastAsia="Calibri" w:hAnsi="Cambria Math" w:cstheme="majorBidi"/>
-                        <w:i/>
-                      </w:rPr>
-                    </m:ctrlPr>
-                  </m:sSubPr>
-                  <m:e>
-                    <m:r>
-                      <w:rPr>
-                        <w:rFonts w:ascii="Cambria Math" w:eastAsia="Calibri" w:hAnsi="Cambria Math" w:cstheme="majorBidi"/>
-                      </w:rPr>
-                      <m:t>n</m:t>
-                    </m:r>
-                  </m:e>
-                  <m:sub>
-                    <m:r>
-                      <w:rPr>
-                        <w:rFonts w:ascii="Cambria Math" w:eastAsia="Calibri" w:hAnsi="Cambria Math" w:cstheme="majorBidi"/>
-                      </w:rPr>
-                      <m:t>archive</m:t>
-                    </m:r>
-                  </m:sub>
-                </m:sSub>
-              </m:oMath>
-            </m:oMathPara>
-          </w:p>
-        </w:tc>
-        <w:tc>
-          <w:tcPr>
-            <w:tcW w:w="2208" w:type="dxa"/>
-            <w:tcBorders>
-              <w:top w:val="nil"/>
-              <w:left w:val="nil"/>
-              <w:bottom w:val="nil"/>
-              <w:right w:val="nil"/>
-            </w:tcBorders>
-          </w:tcPr>
-          <w:p>
-            <w:pPr>
-              <w:jc w:val="center"/>
-              <w:rPr>
-                <w:rFonts w:asciiTheme="majorBidi" w:hAnsiTheme="majorBidi" w:cstheme="majorBidi"/>
-              </w:rPr>
-            </w:pPr>
-            <m:oMath>
-              <m:r>
-                <w:rPr>
-                  <w:rFonts w:ascii="Cambria Math" w:hAnsi="Cambria Math" w:cstheme="majorBidi"/>
-                </w:rPr>
-                <m:t>90</m:t>
-              </m:r>
-            </m:oMath>
-            <w:r>
-              <w:rPr>
-                <w:rFonts w:asciiTheme="majorBidi" w:hAnsiTheme="majorBidi" w:cstheme="majorBidi"/>
-              </w:rPr>
-              <w:t xml:space="preserve">, </w:t>
-            </w:r>
-            <m:oMath>
-              <m:r>
-                <w:rPr>
-                  <w:rFonts w:ascii="Cambria Math" w:hAnsi="Cambria Math" w:cstheme="majorBidi"/>
-                </w:rPr>
-                <m:t>100</m:t>
-              </m:r>
-            </m:oMath>
-            <w:r>
-              <w:rPr>
-                <w:rFonts w:asciiTheme="majorBidi" w:hAnsiTheme="majorBidi" w:cstheme="majorBidi"/>
-              </w:rPr>
-              <w:t xml:space="preserve">, </w:t>
-            </w:r>
-            <m:oMath>
-              <m:r>
-                <w:rPr>
-                  <w:rFonts w:ascii="Cambria Math" w:hAnsi="Cambria Math" w:cstheme="majorBidi"/>
-                </w:rPr>
-                <m:t>110</m:t>
-              </m:r>
-            </m:oMath>
-            <w:r>
-              <w:rPr>
-                <w:rFonts w:asciiTheme="majorBidi" w:hAnsiTheme="majorBidi" w:cstheme="majorBidi"/>
-              </w:rPr>
-              <w:t xml:space="preserve">, </w:t>
-            </w:r>
-            <m:oMath>
-              <m:r>
-                <w:rPr>
-                  <w:rFonts w:ascii="Cambria Math" w:hAnsi="Cambria Math" w:cstheme="majorBidi"/>
-                </w:rPr>
-                <m:t>120</m:t>
-              </m:r>
-            </m:oMath>
-          </w:p>
-        </w:tc>
-        <w:tc>
-          <w:tcPr>
-            <w:tcW w:w="1701" w:type="dxa"/>
-            <w:tcBorders>
-              <w:top w:val="nil"/>
-              <w:left w:val="nil"/>
-              <w:bottom w:val="nil"/>
-              <w:right w:val="nil"/>
-            </w:tcBorders>
-          </w:tcPr>
-          <w:p>
-            <w:pPr>
-              <w:jc w:val="center"/>
-              <w:rPr>
-                <w:rFonts w:ascii="Times New Roman" w:eastAsia="Calibri" w:hAnsi="Times New Roman" w:cs="Times New Roman"/>
-              </w:rPr>
-            </w:pPr>
-            <m:oMathPara>
-              <m:oMath>
-                <m:r>
-                  <w:rPr>
-                    <w:rFonts w:ascii="Cambria Math" w:hAnsi="Cambria Math" w:cstheme="majorBidi"/>
-                  </w:rPr>
-                  <m:t>90</m:t>
-                </m:r>
-              </m:oMath>
-            </m:oMathPara>
-          </w:p>
-        </w:tc>
-        <w:tc>
-          <w:tcPr>
-            <w:tcW w:w="1581" w:type="dxa"/>
-            <w:tcBorders>
-              <w:top w:val="nil"/>
-              <w:left w:val="nil"/>
-              <w:bottom w:val="nil"/>
-              <w:right w:val="nil"/>
-            </w:tcBorders>
-          </w:tcPr>
-          <w:p>
-            <w:pPr>
-              <w:jc w:val="center"/>
-              <w:rPr>
-                <w:rFonts w:ascii="Times New Roman" w:eastAsia="Calibri" w:hAnsi="Times New Roman" w:cs="Times New Roman"/>
-              </w:rPr>
-            </w:pPr>
-            <w:r>
-              <w:rPr>
-                <w:rFonts w:ascii="Times New Roman" w:eastAsia="Calibri" w:hAnsi="Times New Roman" w:cs="Times New Roman"/>
-              </w:rPr>
-              <w:t>1</w:t>
-            </w:r>
-          </w:p>
-        </w:tc>
-      </w:tr>
-      <w:tr>
-        <w:tc>
-          <w:tcPr>
-            <w:tcW w:w="1710" w:type="dxa"/>
-            <w:tcBorders>
-              <w:top w:val="nil"/>
-              <w:left w:val="nil"/>
-              <w:right w:val="nil"/>
-            </w:tcBorders>
-          </w:tcPr>
-          <w:p>
-            <w:pPr>
-              <w:jc w:val="center"/>
-              <w:rPr>
-                <w:rFonts w:asciiTheme="majorBidi" w:hAnsiTheme="majorBidi" w:cstheme="majorBidi"/>
-              </w:rPr>
-            </w:pPr>
-          </w:p>
-        </w:tc>
-        <w:tc>
-          <w:tcPr>
-            <w:tcW w:w="2160" w:type="dxa"/>
-            <w:tcBorders>
-              <w:top w:val="nil"/>
-              <w:left w:val="nil"/>
-              <w:right w:val="nil"/>
-            </w:tcBorders>
-          </w:tcPr>
-          <w:p>
-            <w:pPr>
-              <w:jc w:val="center"/>
-              <w:rPr>
-                <w:rFonts w:asciiTheme="majorBidi" w:hAnsiTheme="majorBidi" w:cstheme="majorBidi"/>
-              </w:rPr>
-            </w:pPr>
-            <m:oMathPara>
-              <m:oMath>
-                <m:r>
-                  <w:rPr>
-                    <w:rFonts w:ascii="Cambria Math" w:hAnsi="Cambria Math" w:cstheme="majorBidi"/>
-                  </w:rPr>
-                  <m:t>T</m:t>
-                </m:r>
-              </m:oMath>
-            </m:oMathPara>
-          </w:p>
-        </w:tc>
-        <w:tc>
-          <w:tcPr>
-            <w:tcW w:w="2208" w:type="dxa"/>
-            <w:tcBorders>
-              <w:top w:val="nil"/>
-              <w:left w:val="nil"/>
-              <w:right w:val="nil"/>
-            </w:tcBorders>
-          </w:tcPr>
-          <w:p>
-            <w:pPr>
-              <w:jc w:val="center"/>
-              <w:rPr>
-                <w:rFonts w:asciiTheme="majorBidi" w:hAnsiTheme="majorBidi" w:cstheme="majorBidi"/>
-              </w:rPr>
-            </w:pPr>
-            <m:oMath>
-              <m:r>
-                <w:rPr>
-                  <w:rFonts w:ascii="Cambria Math" w:hAnsi="Cambria Math" w:cstheme="majorBidi"/>
-                </w:rPr>
-                <m:t>10</m:t>
-              </m:r>
-            </m:oMath>
-            <w:r>
-              <w:rPr>
-                <w:rFonts w:asciiTheme="majorBidi" w:hAnsiTheme="majorBidi" w:cstheme="majorBidi"/>
-              </w:rPr>
-              <w:t xml:space="preserve">, </w:t>
-            </w:r>
-            <m:oMath>
-              <m:r>
-                <w:rPr>
-                  <w:rFonts w:ascii="Cambria Math" w:hAnsi="Cambria Math" w:cstheme="majorBidi"/>
-                </w:rPr>
-                <m:t>20</m:t>
-              </m:r>
-            </m:oMath>
-            <w:r>
-              <w:rPr>
-                <w:rFonts w:asciiTheme="majorBidi" w:hAnsiTheme="majorBidi" w:cstheme="majorBidi"/>
-              </w:rPr>
-              <w:t xml:space="preserve">, </w:t>
-            </w:r>
-            <m:oMath>
-              <m:r>
-                <w:rPr>
-                  <w:rFonts w:ascii="Cambria Math" w:hAnsi="Cambria Math" w:cstheme="majorBidi"/>
-                </w:rPr>
-                <m:t>30</m:t>
-              </m:r>
-            </m:oMath>
-            <w:r>
-              <w:rPr>
-                <w:rFonts w:asciiTheme="majorBidi" w:hAnsiTheme="majorBidi" w:cstheme="majorBidi"/>
-              </w:rPr>
-              <w:t xml:space="preserve">, </w:t>
-            </w:r>
-            <m:oMath>
-              <m:r>
-                <w:rPr>
-                  <w:rFonts w:ascii="Cambria Math" w:hAnsi="Cambria Math" w:cstheme="majorBidi"/>
-                </w:rPr>
-                <m:t>40</m:t>
-              </m:r>
-            </m:oMath>
-          </w:p>
-        </w:tc>
-        <w:tc>
-          <w:tcPr>
-            <w:tcW w:w="1701" w:type="dxa"/>
-            <w:tcBorders>
-              <w:top w:val="nil"/>
-              <w:left w:val="nil"/>
-              <w:right w:val="nil"/>
-            </w:tcBorders>
-          </w:tcPr>
-          <w:p>
-            <w:pPr>
-              <w:jc w:val="center"/>
-              <w:rPr>
-                <w:rFonts w:asciiTheme="majorBidi" w:hAnsiTheme="majorBidi" w:cstheme="majorBidi"/>
-              </w:rPr>
-            </w:pPr>
-            <m:oMathPara>
-              <m:oMath>
-                <m:r>
-                  <w:rPr>
-                    <w:rFonts w:ascii="Cambria Math" w:hAnsi="Cambria Math" w:cstheme="majorBidi"/>
-                  </w:rPr>
-                  <m:t>40</m:t>
-                </m:r>
-              </m:oMath>
-            </m:oMathPara>
-          </w:p>
-        </w:tc>
-        <w:tc>
-          <w:tcPr>
-            <w:tcW w:w="1581" w:type="dxa"/>
-            <w:tcBorders>
-              <w:top w:val="nil"/>
-              <w:left w:val="nil"/>
-              <w:right w:val="nil"/>
-            </w:tcBorders>
-          </w:tcPr>
-          <w:p>
-            <w:pPr>
-              <w:jc w:val="center"/>
-              <w:rPr>
-                <w:rFonts w:ascii="Times New Roman" w:eastAsia="Calibri" w:hAnsi="Times New Roman" w:cs="Times New Roman"/>
-              </w:rPr>
-            </w:pPr>
-            <w:r>
-              <w:rPr>
-                <w:rFonts w:ascii="Times New Roman" w:eastAsia="Calibri" w:hAnsi="Times New Roman" w:cs="Times New Roman"/>
-              </w:rPr>
-              <w:t>4</w:t>
-            </w:r>
           </w:p>
         </w:tc>
       </w:tr>

</xml_diff>

<commit_message>
Case study investigation started
</commit_message>
<xml_diff>
--- a/Parameters Setting/Parameters Setting.docx
+++ b/Parameters Setting/Parameters Setting.docx
@@ -1,12 +1,13 @@
 
 <file path=word/document.xml><?xml version="1.0" encoding="utf-8"?>
-<w:document xmlns:wpc="http://schemas.microsoft.com/office/word/2010/wordprocessingCanvas" xmlns:cx="http://schemas.microsoft.com/office/drawing/2014/chartex" xmlns:cx1="http://schemas.microsoft.com/office/drawing/2015/9/8/chartex" xmlns:cx2="http://schemas.microsoft.com/office/drawing/2015/10/21/chartex" xmlns:cx3="http://schemas.microsoft.com/office/drawing/2016/5/9/chartex" xmlns:cx4="http://schemas.microsoft.com/office/drawing/2016/5/10/chartex" xmlns:cx5="http://schemas.microsoft.com/office/drawing/2016/5/11/chartex" xmlns:cx6="http://schemas.microsoft.com/office/drawing/2016/5/12/chartex" xmlns:cx7="http://schemas.microsoft.com/office/drawing/2016/5/13/chartex" xmlns:cx8="http://schemas.microsoft.com/office/drawing/2016/5/14/chartex" xmlns:mc="http://schemas.openxmlformats.org/markup-compatibility/2006" xmlns:aink="http://schemas.microsoft.com/office/drawing/2016/ink" xmlns:am3d="http://schemas.microsoft.com/office/drawing/2017/model3d" xmlns:o="urn:schemas-microsoft-com:office:office" xmlns:oel="http://schemas.microsoft.com/office/2019/extlst" xmlns:r="http://schemas.openxmlformats.org/officeDocument/2006/relationships" xmlns:m="http://schemas.openxmlformats.org/officeDocument/2006/math" xmlns:v="urn:schemas-microsoft-com:vml" xmlns:wp14="http://schemas.microsoft.com/office/word/2010/wordprocessingDrawing" xmlns:wp="http://schemas.openxmlformats.org/drawingml/2006/wordprocessingDrawing" xmlns:w10="urn:schemas-microsoft-com:office:word" xmlns:w="http://schemas.openxmlformats.org/wordprocessingml/2006/main" xmlns:w14="http://schemas.microsoft.com/office/word/2010/wordml" xmlns:w15="http://schemas.microsoft.com/office/word/2012/wordml" xmlns:w16cex="http://schemas.microsoft.com/office/word/2018/wordml/cex" xmlns:w16cid="http://schemas.microsoft.com/office/word/2016/wordml/cid" xmlns:w16="http://schemas.microsoft.com/office/word/2018/wordml" xmlns:w16sdtdh="http://schemas.microsoft.com/office/word/2020/wordml/sdtdatahash" xmlns:w16se="http://schemas.microsoft.com/office/word/2015/wordml/symex" xmlns:wpg="http://schemas.microsoft.com/office/word/2010/wordprocessingGroup" xmlns:wpi="http://schemas.microsoft.com/office/word/2010/wordprocessingInk" xmlns:wne="http://schemas.microsoft.com/office/word/2006/wordml" xmlns:wps="http://schemas.microsoft.com/office/word/2010/wordprocessingShape" mc:Ignorable="w14 w15 w16se w16cid w16 w16cex w16sdtdh wp14">
+<w:document xmlns:wpc="http://schemas.microsoft.com/office/word/2010/wordprocessingCanvas" xmlns:cx="http://schemas.microsoft.com/office/drawing/2014/chartex" xmlns:cx1="http://schemas.microsoft.com/office/drawing/2015/9/8/chartex" xmlns:cx2="http://schemas.microsoft.com/office/drawing/2015/10/21/chartex" xmlns:cx3="http://schemas.microsoft.com/office/drawing/2016/5/9/chartex" xmlns:cx4="http://schemas.microsoft.com/office/drawing/2016/5/10/chartex" xmlns:cx5="http://schemas.microsoft.com/office/drawing/2016/5/11/chartex" xmlns:cx6="http://schemas.microsoft.com/office/drawing/2016/5/12/chartex" xmlns:cx7="http://schemas.microsoft.com/office/drawing/2016/5/13/chartex" xmlns:cx8="http://schemas.microsoft.com/office/drawing/2016/5/14/chartex" xmlns:mc="http://schemas.openxmlformats.org/markup-compatibility/2006" xmlns:aink="http://schemas.microsoft.com/office/drawing/2016/ink" xmlns:am3d="http://schemas.microsoft.com/office/drawing/2017/model3d" xmlns:o="urn:schemas-microsoft-com:office:office" xmlns:oel="http://schemas.microsoft.com/office/2019/extlst" xmlns:r="http://schemas.openxmlformats.org/officeDocument/2006/relationships" xmlns:m="http://schemas.openxmlformats.org/officeDocument/2006/math" xmlns:v="urn:schemas-microsoft-com:vml" xmlns:wp14="http://schemas.microsoft.com/office/word/2010/wordprocessingDrawing" xmlns:wp="http://schemas.openxmlformats.org/drawingml/2006/wordprocessingDrawing" xmlns:w10="urn:schemas-microsoft-com:office:word" xmlns:w="http://schemas.openxmlformats.org/wordprocessingml/2006/main" xmlns:w14="http://schemas.microsoft.com/office/word/2010/wordml" xmlns:w15="http://schemas.microsoft.com/office/word/2012/wordml" xmlns:w16cex="http://schemas.microsoft.com/office/word/2018/wordml/cex" xmlns:w16cid="http://schemas.microsoft.com/office/word/2016/wordml/cid" xmlns:w16="http://schemas.microsoft.com/office/word/2018/wordml" xmlns:w16du="http://schemas.microsoft.com/office/word/2023/wordml/word16du" xmlns:w16sdtdh="http://schemas.microsoft.com/office/word/2020/wordml/sdtdatahash" xmlns:w16se="http://schemas.microsoft.com/office/word/2015/wordml/symex" xmlns:wpg="http://schemas.microsoft.com/office/word/2010/wordprocessingGroup" xmlns:wpi="http://schemas.microsoft.com/office/word/2010/wordprocessingInk" xmlns:wne="http://schemas.microsoft.com/office/word/2006/wordml" xmlns:wps="http://schemas.microsoft.com/office/word/2010/wordprocessingShape" mc:Ignorable="w14 w15 w16se w16cid w16 w16cex w16sdtdh wp14">
   <w:body>
     <w:p/>
     <w:tbl>
       <w:tblPr>
         <w:tblStyle w:val="TableGrid"/>
         <w:tblW w:w="0" w:type="auto"/>
+        <w:jc w:val="center"/>
         <w:tblLook w:val="04A0" w:firstRow="1" w:lastRow="0" w:firstColumn="1" w:lastColumn="0" w:noHBand="0" w:noVBand="1"/>
       </w:tblPr>
       <w:tblGrid>
@@ -17,6 +18,9 @@
         <w:gridCol w:w="1581"/>
       </w:tblGrid>
       <w:tr>
+        <w:trPr>
+          <w:jc w:val="center"/>
+        </w:trPr>
         <w:tc>
           <w:tcPr>
             <w:tcW w:w="1710" w:type="dxa"/>
@@ -167,6 +171,9 @@
         </w:tc>
       </w:tr>
       <w:tr>
+        <w:trPr>
+          <w:jc w:val="center"/>
+        </w:trPr>
         <w:tc>
           <w:tcPr>
             <w:tcW w:w="1710" w:type="dxa"/>
@@ -330,19 +337,7 @@
                   <w:rPr>
                     <w:rFonts w:ascii="Cambria Math" w:hAnsi="Cambria Math" w:cstheme="majorBidi"/>
                   </w:rPr>
-                  <m:t>1</m:t>
-                </m:r>
-                <m:r>
-                  <w:rPr>
-                    <w:rFonts w:ascii="Cambria Math" w:hAnsi="Cambria Math" w:cstheme="majorBidi"/>
-                  </w:rPr>
-                  <m:t>5</m:t>
-                </m:r>
-                <m:r>
-                  <w:rPr>
-                    <w:rFonts w:ascii="Cambria Math" w:hAnsi="Cambria Math" w:cstheme="majorBidi"/>
-                  </w:rPr>
-                  <m:t>0</m:t>
+                  <m:t>150</m:t>
                 </m:r>
               </m:oMath>
             </m:oMathPara>
@@ -378,6 +373,9 @@
         </w:tc>
       </w:tr>
       <w:tr>
+        <w:trPr>
+          <w:jc w:val="center"/>
+        </w:trPr>
         <w:tc>
           <w:tcPr>
             <w:tcW w:w="1710" w:type="dxa"/>
@@ -538,13 +536,7 @@
                   <w:rPr>
                     <w:rFonts w:ascii="Cambria Math" w:hAnsi="Cambria Math" w:cstheme="majorBidi"/>
                   </w:rPr>
-                  <m:t>4</m:t>
-                </m:r>
-                <m:r>
-                  <w:rPr>
-                    <w:rFonts w:ascii="Cambria Math" w:hAnsi="Cambria Math" w:cstheme="majorBidi"/>
-                  </w:rPr>
-                  <m:t>0</m:t>
+                  <m:t>40</m:t>
                 </m:r>
               </m:oMath>
             </m:oMathPara>
@@ -581,6 +573,9 @@
         </w:tc>
       </w:tr>
       <w:tr>
+        <w:trPr>
+          <w:jc w:val="center"/>
+        </w:trPr>
         <w:tc>
           <w:tcPr>
             <w:tcW w:w="1710" w:type="dxa"/>
@@ -778,6 +773,9 @@
         </w:tc>
       </w:tr>
       <w:tr>
+        <w:trPr>
+          <w:jc w:val="center"/>
+        </w:trPr>
         <w:tc>
           <w:tcPr>
             <w:tcW w:w="1710" w:type="dxa"/>
@@ -919,13 +917,7 @@
                   <w:rPr>
                     <w:rFonts w:ascii="Cambria Math" w:hAnsi="Cambria Math" w:cstheme="majorBidi"/>
                   </w:rPr>
-                  <m:t>2</m:t>
-                </m:r>
-                <m:r>
-                  <w:rPr>
-                    <w:rFonts w:ascii="Cambria Math" w:hAnsi="Cambria Math" w:cstheme="majorBidi"/>
-                  </w:rPr>
-                  <m:t>0</m:t>
+                  <m:t>20</m:t>
                 </m:r>
               </m:oMath>
             </m:oMathPara>
@@ -962,6 +954,9 @@
         </w:tc>
       </w:tr>
       <w:tr>
+        <w:trPr>
+          <w:jc w:val="center"/>
+        </w:trPr>
         <w:tc>
           <w:tcPr>
             <w:tcW w:w="1710" w:type="dxa"/>
@@ -1166,6 +1161,9 @@
         </w:tc>
       </w:tr>
       <w:tr>
+        <w:trPr>
+          <w:jc w:val="center"/>
+        </w:trPr>
         <w:tc>
           <w:tcPr>
             <w:tcW w:w="1710" w:type="dxa"/>
@@ -1363,6 +1361,9 @@
         </w:tc>
       </w:tr>
       <w:tr>
+        <w:trPr>
+          <w:jc w:val="center"/>
+        </w:trPr>
         <w:tc>
           <w:tcPr>
             <w:tcW w:w="1710" w:type="dxa"/>
@@ -1523,13 +1524,7 @@
                   <w:rPr>
                     <w:rFonts w:ascii="Cambria Math" w:hAnsi="Cambria Math" w:cstheme="majorBidi"/>
                   </w:rPr>
-                  <m:t>0.</m:t>
-                </m:r>
-                <m:r>
-                  <w:rPr>
-                    <w:rFonts w:ascii="Cambria Math" w:hAnsi="Cambria Math" w:cstheme="majorBidi"/>
-                  </w:rPr>
-                  <m:t>7</m:t>
+                  <m:t>0.7</m:t>
                 </m:r>
               </m:oMath>
             </m:oMathPara>
@@ -1566,6 +1561,9 @@
         </w:tc>
       </w:tr>
       <w:tr>
+        <w:trPr>
+          <w:jc w:val="center"/>
+        </w:trPr>
         <w:tc>
           <w:tcPr>
             <w:tcW w:w="1710" w:type="dxa"/>
@@ -1727,13 +1725,7 @@
                   <w:rPr>
                     <w:rFonts w:ascii="Cambria Math" w:hAnsi="Cambria Math" w:cstheme="majorBidi"/>
                   </w:rPr>
-                  <m:t>0.</m:t>
-                </m:r>
-                <m:r>
-                  <w:rPr>
-                    <w:rFonts w:ascii="Cambria Math" w:hAnsi="Cambria Math" w:cstheme="majorBidi"/>
-                  </w:rPr>
-                  <m:t>2</m:t>
+                  <m:t>0.2</m:t>
                 </m:r>
               </m:oMath>
             </m:oMathPara>
@@ -1770,6 +1762,9 @@
         </w:tc>
       </w:tr>
       <w:tr>
+        <w:trPr>
+          <w:jc w:val="center"/>
+        </w:trPr>
         <w:tc>
           <w:tcPr>
             <w:tcW w:w="1710" w:type="dxa"/>
@@ -1971,6 +1966,9 @@
         </w:tc>
       </w:tr>
       <w:tr>
+        <w:trPr>
+          <w:jc w:val="center"/>
+        </w:trPr>
         <w:tc>
           <w:tcPr>
             <w:tcW w:w="1710" w:type="dxa"/>
@@ -2170,6 +2168,9 @@
         </w:tc>
       </w:tr>
       <w:tr>
+        <w:trPr>
+          <w:jc w:val="center"/>
+        </w:trPr>
         <w:tc>
           <w:tcPr>
             <w:tcW w:w="1710" w:type="dxa"/>
@@ -2369,6 +2370,9 @@
         </w:tc>
       </w:tr>
       <w:tr>
+        <w:trPr>
+          <w:jc w:val="center"/>
+        </w:trPr>
         <w:tc>
           <w:tcPr>
             <w:tcW w:w="1710" w:type="dxa"/>
@@ -2569,6 +2573,9 @@
         </w:tc>
       </w:tr>
       <w:tr>
+        <w:trPr>
+          <w:jc w:val="center"/>
+        </w:trPr>
         <w:tc>
           <w:tcPr>
             <w:tcW w:w="1710" w:type="dxa"/>
@@ -2740,6 +2747,9 @@
         </w:tc>
       </w:tr>
       <w:tr>
+        <w:trPr>
+          <w:jc w:val="center"/>
+        </w:trPr>
         <w:tc>
           <w:tcPr>
             <w:tcW w:w="1710" w:type="dxa"/>
@@ -2911,6 +2921,9 @@
         </w:tc>
       </w:tr>
       <w:tr>
+        <w:trPr>
+          <w:jc w:val="center"/>
+        </w:trPr>
         <w:tc>
           <w:tcPr>
             <w:tcW w:w="1710" w:type="dxa"/>
@@ -3083,6 +3096,9 @@
         </w:tc>
       </w:tr>
       <w:tr>
+        <w:trPr>
+          <w:jc w:val="center"/>
+        </w:trPr>
         <w:tc>
           <w:tcPr>
             <w:tcW w:w="1710" w:type="dxa"/>
@@ -3290,6 +3306,9 @@
         </w:tc>
       </w:tr>
       <w:tr>
+        <w:trPr>
+          <w:jc w:val="center"/>
+        </w:trPr>
         <w:tc>
           <w:tcPr>
             <w:tcW w:w="1710" w:type="dxa"/>
@@ -3489,6 +3508,9 @@
         </w:tc>
       </w:tr>
       <w:tr>
+        <w:trPr>
+          <w:jc w:val="center"/>
+        </w:trPr>
         <w:tc>
           <w:tcPr>
             <w:tcW w:w="1710" w:type="dxa"/>
@@ -3688,6 +3710,9 @@
         </w:tc>
       </w:tr>
       <w:tr>
+        <w:trPr>
+          <w:jc w:val="center"/>
+        </w:trPr>
         <w:tc>
           <w:tcPr>
             <w:tcW w:w="1710" w:type="dxa"/>
@@ -3887,6 +3912,9 @@
         </w:tc>
       </w:tr>
       <w:tr>
+        <w:trPr>
+          <w:jc w:val="center"/>
+        </w:trPr>
         <w:tc>
           <w:tcPr>
             <w:tcW w:w="1710" w:type="dxa"/>
@@ -4087,6 +4115,9 @@
         </w:tc>
       </w:tr>
       <w:tr>
+        <w:trPr>
+          <w:jc w:val="center"/>
+        </w:trPr>
         <w:tc>
           <w:tcPr>
             <w:tcW w:w="1710" w:type="dxa"/>
@@ -4292,6 +4323,9 @@
         </w:tc>
       </w:tr>
       <w:tr>
+        <w:trPr>
+          <w:jc w:val="center"/>
+        </w:trPr>
         <w:tc>
           <w:tcPr>
             <w:tcW w:w="1710" w:type="dxa"/>
@@ -4488,6 +4522,9 @@
         </w:tc>
       </w:tr>
       <w:tr>
+        <w:trPr>
+          <w:jc w:val="center"/>
+        </w:trPr>
         <w:tc>
           <w:tcPr>
             <w:tcW w:w="1710" w:type="dxa"/>
@@ -4684,6 +4721,9 @@
         </w:tc>
       </w:tr>
       <w:tr>
+        <w:trPr>
+          <w:jc w:val="center"/>
+        </w:trPr>
         <w:tc>
           <w:tcPr>
             <w:tcW w:w="1710" w:type="dxa"/>
@@ -4860,6 +4900,9 @@
         </w:tc>
       </w:tr>
       <w:tr>
+        <w:trPr>
+          <w:jc w:val="center"/>
+        </w:trPr>
         <w:tc>
           <w:tcPr>
             <w:tcW w:w="1710" w:type="dxa"/>
@@ -5053,6 +5096,979 @@
                 </m:r>
               </m:oMath>
             </m:oMathPara>
+          </w:p>
+        </w:tc>
+      </w:tr>
+      <w:tr>
+        <w:trPr>
+          <w:jc w:val="center"/>
+        </w:trPr>
+        <w:tc>
+          <w:tcPr>
+            <w:tcW w:w="1710" w:type="dxa"/>
+            <w:vMerge w:val="restart"/>
+            <w:tcBorders>
+              <w:left w:val="nil"/>
+              <w:right w:val="nil"/>
+            </w:tcBorders>
+            <w:vAlign w:val="center"/>
+          </w:tcPr>
+          <w:p>
+            <w:pPr>
+              <w:jc w:val="center"/>
+              <w:rPr>
+                <w:rFonts w:asciiTheme="majorBidi" w:hAnsiTheme="majorBidi" w:cstheme="majorBidi"/>
+              </w:rPr>
+            </w:pPr>
+            <w:r>
+              <w:rPr>
+                <w:rFonts w:asciiTheme="majorBidi" w:hAnsiTheme="majorBidi" w:cstheme="majorBidi"/>
+              </w:rPr>
+              <w:t>SPEA-II – NSGA-II</w:t>
+            </w:r>
+          </w:p>
+        </w:tc>
+        <w:tc>
+          <w:tcPr>
+            <w:tcW w:w="2160" w:type="dxa"/>
+            <w:tcBorders>
+              <w:top w:val="single" w:sz="4" w:space="0" w:color="auto"/>
+              <w:left w:val="nil"/>
+              <w:bottom w:val="nil"/>
+              <w:right w:val="nil"/>
+            </w:tcBorders>
+          </w:tcPr>
+          <w:p>
+            <w:pPr>
+              <w:jc w:val="center"/>
+              <w:rPr>
+                <w:rFonts w:ascii="Times New Roman" w:eastAsia="Calibri" w:hAnsi="Times New Roman" w:cs="Times New Roman"/>
+              </w:rPr>
+            </w:pPr>
+            <m:oMathPara>
+              <m:oMath>
+                <m:sSub>
+                  <m:sSubPr>
+                    <m:ctrlPr>
+                      <w:rPr>
+                        <w:rFonts w:ascii="Cambria Math" w:hAnsi="Cambria Math" w:cstheme="majorBidi"/>
+                        <w:i/>
+                      </w:rPr>
+                    </m:ctrlPr>
+                  </m:sSubPr>
+                  <m:e>
+                    <m:r>
+                      <w:rPr>
+                        <w:rFonts w:ascii="Cambria Math" w:hAnsi="Cambria Math" w:cstheme="majorBidi"/>
+                      </w:rPr>
+                      <m:t>Max</m:t>
+                    </m:r>
+                  </m:e>
+                  <m:sub>
+                    <m:r>
+                      <w:rPr>
+                        <w:rFonts w:ascii="Cambria Math" w:hAnsi="Cambria Math" w:cstheme="majorBidi"/>
+                      </w:rPr>
+                      <m:t>it</m:t>
+                    </m:r>
+                  </m:sub>
+                </m:sSub>
+              </m:oMath>
+            </m:oMathPara>
+          </w:p>
+        </w:tc>
+        <w:tc>
+          <w:tcPr>
+            <w:tcW w:w="2208" w:type="dxa"/>
+            <w:tcBorders>
+              <w:top w:val="single" w:sz="4" w:space="0" w:color="auto"/>
+              <w:left w:val="nil"/>
+              <w:bottom w:val="nil"/>
+              <w:right w:val="nil"/>
+            </w:tcBorders>
+          </w:tcPr>
+          <w:p>
+            <w:pPr>
+              <w:jc w:val="center"/>
+              <w:rPr>
+                <w:rFonts w:ascii="Times New Roman" w:eastAsia="Calibri" w:hAnsi="Times New Roman" w:cs="Times New Roman"/>
+              </w:rPr>
+            </w:pPr>
+            <m:oMath>
+              <m:r>
+                <w:rPr>
+                  <w:rFonts w:ascii="Cambria Math" w:hAnsi="Cambria Math" w:cstheme="majorBidi"/>
+                </w:rPr>
+                <m:t>100</m:t>
+              </m:r>
+            </m:oMath>
+            <w:r>
+              <w:rPr>
+                <w:rFonts w:asciiTheme="majorBidi" w:hAnsiTheme="majorBidi" w:cstheme="majorBidi"/>
+              </w:rPr>
+              <w:t xml:space="preserve">, </w:t>
+            </w:r>
+            <m:oMath>
+              <m:r>
+                <w:rPr>
+                  <w:rFonts w:ascii="Cambria Math" w:hAnsi="Cambria Math" w:cstheme="majorBidi"/>
+                </w:rPr>
+                <m:t>120</m:t>
+              </m:r>
+            </m:oMath>
+            <w:r>
+              <w:rPr>
+                <w:rFonts w:asciiTheme="majorBidi" w:hAnsiTheme="majorBidi" w:cstheme="majorBidi"/>
+              </w:rPr>
+              <w:t xml:space="preserve">, </w:t>
+            </w:r>
+            <m:oMath>
+              <m:r>
+                <w:rPr>
+                  <w:rFonts w:ascii="Cambria Math" w:hAnsi="Cambria Math" w:cstheme="majorBidi"/>
+                </w:rPr>
+                <m:t>150</m:t>
+              </m:r>
+            </m:oMath>
+            <w:r>
+              <w:rPr>
+                <w:rFonts w:asciiTheme="majorBidi" w:hAnsiTheme="majorBidi" w:cstheme="majorBidi"/>
+              </w:rPr>
+              <w:t xml:space="preserve">, </w:t>
+            </w:r>
+            <m:oMath>
+              <m:r>
+                <w:rPr>
+                  <w:rFonts w:ascii="Cambria Math" w:hAnsi="Cambria Math" w:cstheme="majorBidi"/>
+                </w:rPr>
+                <m:t>180</m:t>
+              </m:r>
+            </m:oMath>
+          </w:p>
+        </w:tc>
+        <w:tc>
+          <w:tcPr>
+            <w:tcW w:w="1701" w:type="dxa"/>
+            <w:tcBorders>
+              <w:top w:val="single" w:sz="4" w:space="0" w:color="auto"/>
+              <w:left w:val="nil"/>
+              <w:bottom w:val="nil"/>
+              <w:right w:val="nil"/>
+            </w:tcBorders>
+            <w:vAlign w:val="center"/>
+          </w:tcPr>
+          <w:p>
+            <w:pPr>
+              <w:jc w:val="center"/>
+              <w:rPr>
+                <w:rFonts w:ascii="Times New Roman" w:eastAsia="Calibri" w:hAnsi="Times New Roman" w:cs="Times New Roman"/>
+              </w:rPr>
+            </w:pPr>
+            <w:r>
+              <w:rPr>
+                <w:rFonts w:ascii="Times New Roman" w:eastAsia="Calibri" w:hAnsi="Times New Roman" w:cs="Times New Roman"/>
+              </w:rPr>
+              <w:t>120</w:t>
+            </w:r>
+          </w:p>
+        </w:tc>
+        <w:tc>
+          <w:tcPr>
+            <w:tcW w:w="1581" w:type="dxa"/>
+            <w:tcBorders>
+              <w:top w:val="single" w:sz="4" w:space="0" w:color="auto"/>
+              <w:left w:val="nil"/>
+              <w:bottom w:val="nil"/>
+              <w:right w:val="nil"/>
+            </w:tcBorders>
+            <w:vAlign w:val="center"/>
+          </w:tcPr>
+          <w:p>
+            <w:pPr>
+              <w:jc w:val="center"/>
+              <w:rPr>
+                <w:rFonts w:ascii="Times New Roman" w:eastAsia="Calibri" w:hAnsi="Times New Roman" w:cs="Times New Roman"/>
+              </w:rPr>
+            </w:pPr>
+            <w:r>
+              <w:rPr>
+                <w:rFonts w:ascii="Times New Roman" w:eastAsia="Calibri" w:hAnsi="Times New Roman" w:cs="Times New Roman"/>
+              </w:rPr>
+              <w:t>5</w:t>
+            </w:r>
+          </w:p>
+        </w:tc>
+      </w:tr>
+      <w:tr>
+        <w:trPr>
+          <w:jc w:val="center"/>
+        </w:trPr>
+        <w:tc>
+          <w:tcPr>
+            <w:tcW w:w="1710" w:type="dxa"/>
+            <w:vMerge/>
+            <w:tcBorders>
+              <w:left w:val="nil"/>
+              <w:right w:val="nil"/>
+            </w:tcBorders>
+          </w:tcPr>
+          <w:p>
+            <w:pPr>
+              <w:jc w:val="center"/>
+              <w:rPr>
+                <w:rFonts w:asciiTheme="majorBidi" w:hAnsiTheme="majorBidi" w:cstheme="majorBidi"/>
+              </w:rPr>
+            </w:pPr>
+          </w:p>
+        </w:tc>
+        <w:tc>
+          <w:tcPr>
+            <w:tcW w:w="2160" w:type="dxa"/>
+            <w:tcBorders>
+              <w:top w:val="nil"/>
+              <w:left w:val="nil"/>
+              <w:bottom w:val="nil"/>
+              <w:right w:val="nil"/>
+            </w:tcBorders>
+          </w:tcPr>
+          <w:p>
+            <w:pPr>
+              <w:jc w:val="center"/>
+              <w:rPr>
+                <w:rFonts w:ascii="Times New Roman" w:eastAsia="Calibri" w:hAnsi="Times New Roman" w:cs="Times New Roman"/>
+              </w:rPr>
+            </w:pPr>
+            <m:oMathPara>
+              <m:oMath>
+                <m:sSub>
+                  <m:sSubPr>
+                    <m:ctrlPr>
+                      <w:rPr>
+                        <w:rFonts w:ascii="Cambria Math" w:eastAsia="Calibri" w:hAnsi="Cambria Math" w:cstheme="majorBidi"/>
+                        <w:i/>
+                      </w:rPr>
+                    </m:ctrlPr>
+                  </m:sSubPr>
+                  <m:e>
+                    <m:r>
+                      <w:rPr>
+                        <w:rFonts w:ascii="Cambria Math" w:eastAsia="Calibri" w:hAnsi="Cambria Math" w:cstheme="majorBidi"/>
+                      </w:rPr>
+                      <m:t>n</m:t>
+                    </m:r>
+                  </m:e>
+                  <m:sub>
+                    <m:r>
+                      <w:rPr>
+                        <w:rFonts w:ascii="Cambria Math" w:eastAsia="Calibri" w:hAnsi="Cambria Math" w:cstheme="majorBidi"/>
+                      </w:rPr>
+                      <m:t>Pop</m:t>
+                    </m:r>
+                  </m:sub>
+                </m:sSub>
+              </m:oMath>
+            </m:oMathPara>
+          </w:p>
+        </w:tc>
+        <w:tc>
+          <w:tcPr>
+            <w:tcW w:w="2208" w:type="dxa"/>
+            <w:tcBorders>
+              <w:top w:val="nil"/>
+              <w:left w:val="nil"/>
+              <w:bottom w:val="nil"/>
+              <w:right w:val="nil"/>
+            </w:tcBorders>
+          </w:tcPr>
+          <w:p>
+            <w:pPr>
+              <w:jc w:val="center"/>
+              <w:rPr>
+                <w:rFonts w:ascii="Times New Roman" w:eastAsia="Calibri" w:hAnsi="Times New Roman" w:cs="Times New Roman"/>
+              </w:rPr>
+            </w:pPr>
+            <m:oMath>
+              <m:r>
+                <w:rPr>
+                  <w:rFonts w:ascii="Cambria Math" w:hAnsi="Cambria Math" w:cstheme="majorBidi"/>
+                </w:rPr>
+                <m:t>30</m:t>
+              </m:r>
+            </m:oMath>
+            <w:r>
+              <w:rPr>
+                <w:rFonts w:asciiTheme="majorBidi" w:hAnsiTheme="majorBidi" w:cstheme="majorBidi"/>
+              </w:rPr>
+              <w:t xml:space="preserve">, </w:t>
+            </w:r>
+            <m:oMath>
+              <m:r>
+                <w:rPr>
+                  <w:rFonts w:ascii="Cambria Math" w:hAnsi="Cambria Math" w:cstheme="majorBidi"/>
+                </w:rPr>
+                <m:t>50</m:t>
+              </m:r>
+            </m:oMath>
+            <w:r>
+              <w:rPr>
+                <w:rFonts w:asciiTheme="majorBidi" w:hAnsiTheme="majorBidi" w:cstheme="majorBidi"/>
+              </w:rPr>
+              <w:t xml:space="preserve">, </w:t>
+            </w:r>
+            <m:oMath>
+              <m:r>
+                <w:rPr>
+                  <w:rFonts w:ascii="Cambria Math" w:hAnsi="Cambria Math" w:cstheme="majorBidi"/>
+                </w:rPr>
+                <m:t>80</m:t>
+              </m:r>
+            </m:oMath>
+            <w:r>
+              <w:rPr>
+                <w:rFonts w:asciiTheme="majorBidi" w:hAnsiTheme="majorBidi" w:cstheme="majorBidi"/>
+              </w:rPr>
+              <w:t xml:space="preserve">, </w:t>
+            </w:r>
+            <m:oMath>
+              <m:r>
+                <w:rPr>
+                  <w:rFonts w:ascii="Cambria Math" w:hAnsi="Cambria Math" w:cstheme="majorBidi"/>
+                </w:rPr>
+                <m:t>100</m:t>
+              </m:r>
+            </m:oMath>
+          </w:p>
+        </w:tc>
+        <w:tc>
+          <w:tcPr>
+            <w:tcW w:w="1701" w:type="dxa"/>
+            <w:tcBorders>
+              <w:top w:val="nil"/>
+              <w:left w:val="nil"/>
+              <w:bottom w:val="nil"/>
+              <w:right w:val="nil"/>
+            </w:tcBorders>
+            <w:vAlign w:val="center"/>
+          </w:tcPr>
+          <w:p>
+            <w:pPr>
+              <w:jc w:val="center"/>
+              <w:rPr>
+                <w:rFonts w:ascii="Times New Roman" w:eastAsia="Calibri" w:hAnsi="Times New Roman" w:cs="Times New Roman"/>
+              </w:rPr>
+            </w:pPr>
+            <w:r>
+              <w:rPr>
+                <w:rFonts w:ascii="Times New Roman" w:eastAsia="Calibri" w:hAnsi="Times New Roman" w:cs="Times New Roman"/>
+              </w:rPr>
+              <w:t>30</w:t>
+            </w:r>
+          </w:p>
+        </w:tc>
+        <w:tc>
+          <w:tcPr>
+            <w:tcW w:w="1581" w:type="dxa"/>
+            <w:tcBorders>
+              <w:top w:val="nil"/>
+              <w:left w:val="nil"/>
+              <w:bottom w:val="nil"/>
+              <w:right w:val="nil"/>
+            </w:tcBorders>
+            <w:vAlign w:val="center"/>
+          </w:tcPr>
+          <w:p>
+            <w:pPr>
+              <w:jc w:val="center"/>
+              <w:rPr>
+                <w:rFonts w:ascii="Times New Roman" w:eastAsia="Calibri" w:hAnsi="Times New Roman" w:cs="Times New Roman"/>
+              </w:rPr>
+            </w:pPr>
+            <w:r>
+              <w:rPr>
+                <w:rFonts w:ascii="Times New Roman" w:eastAsia="Calibri" w:hAnsi="Times New Roman" w:cs="Times New Roman"/>
+              </w:rPr>
+              <w:t>1</w:t>
+            </w:r>
+          </w:p>
+        </w:tc>
+      </w:tr>
+      <w:tr>
+        <w:trPr>
+          <w:jc w:val="center"/>
+        </w:trPr>
+        <w:tc>
+          <w:tcPr>
+            <w:tcW w:w="1710" w:type="dxa"/>
+            <w:vMerge/>
+            <w:tcBorders>
+              <w:left w:val="nil"/>
+              <w:right w:val="nil"/>
+            </w:tcBorders>
+          </w:tcPr>
+          <w:p>
+            <w:pPr>
+              <w:jc w:val="center"/>
+              <w:rPr>
+                <w:rFonts w:asciiTheme="majorBidi" w:hAnsiTheme="majorBidi" w:cstheme="majorBidi"/>
+              </w:rPr>
+            </w:pPr>
+          </w:p>
+        </w:tc>
+        <w:tc>
+          <w:tcPr>
+            <w:tcW w:w="2160" w:type="dxa"/>
+            <w:tcBorders>
+              <w:top w:val="nil"/>
+              <w:left w:val="nil"/>
+              <w:bottom w:val="nil"/>
+              <w:right w:val="nil"/>
+            </w:tcBorders>
+          </w:tcPr>
+          <w:p>
+            <w:pPr>
+              <w:jc w:val="center"/>
+              <w:rPr>
+                <w:rFonts w:ascii="Times New Roman" w:eastAsia="Calibri" w:hAnsi="Times New Roman" w:cs="Times New Roman"/>
+              </w:rPr>
+            </w:pPr>
+            <m:oMathPara>
+              <m:oMath>
+                <m:sSub>
+                  <m:sSubPr>
+                    <m:ctrlPr>
+                      <w:rPr>
+                        <w:rFonts w:ascii="Cambria Math" w:eastAsia="Calibri" w:hAnsi="Cambria Math" w:cstheme="majorBidi"/>
+                        <w:i/>
+                      </w:rPr>
+                    </m:ctrlPr>
+                  </m:sSubPr>
+                  <m:e>
+                    <m:r>
+                      <w:rPr>
+                        <w:rFonts w:ascii="Cambria Math" w:eastAsia="Calibri" w:hAnsi="Cambria Math" w:cstheme="majorBidi"/>
+                      </w:rPr>
+                      <m:t>n</m:t>
+                    </m:r>
+                  </m:e>
+                  <m:sub>
+                    <m:r>
+                      <w:rPr>
+                        <w:rFonts w:ascii="Cambria Math" w:eastAsia="Calibri" w:hAnsi="Cambria Math" w:cstheme="majorBidi"/>
+                      </w:rPr>
+                      <m:t>Archive</m:t>
+                    </m:r>
+                  </m:sub>
+                </m:sSub>
+              </m:oMath>
+            </m:oMathPara>
+          </w:p>
+        </w:tc>
+        <w:tc>
+          <w:tcPr>
+            <w:tcW w:w="2208" w:type="dxa"/>
+            <w:tcBorders>
+              <w:top w:val="nil"/>
+              <w:left w:val="nil"/>
+              <w:bottom w:val="nil"/>
+              <w:right w:val="nil"/>
+            </w:tcBorders>
+          </w:tcPr>
+          <w:p>
+            <w:pPr>
+              <w:jc w:val="center"/>
+              <w:rPr>
+                <w:rFonts w:ascii="Times New Roman" w:eastAsia="Calibri" w:hAnsi="Times New Roman" w:cs="Times New Roman"/>
+              </w:rPr>
+            </w:pPr>
+            <m:oMath>
+              <m:r>
+                <w:rPr>
+                  <w:rFonts w:ascii="Cambria Math" w:hAnsi="Cambria Math" w:cstheme="majorBidi"/>
+                </w:rPr>
+                <m:t>100</m:t>
+              </m:r>
+            </m:oMath>
+            <w:r>
+              <w:rPr>
+                <w:rFonts w:asciiTheme="majorBidi" w:hAnsiTheme="majorBidi" w:cstheme="majorBidi"/>
+              </w:rPr>
+              <w:t xml:space="preserve">, </w:t>
+            </w:r>
+            <m:oMath>
+              <m:r>
+                <w:rPr>
+                  <w:rFonts w:ascii="Cambria Math" w:hAnsi="Cambria Math" w:cstheme="majorBidi"/>
+                </w:rPr>
+                <m:t>150</m:t>
+              </m:r>
+            </m:oMath>
+            <w:r>
+              <w:rPr>
+                <w:rFonts w:asciiTheme="majorBidi" w:hAnsiTheme="majorBidi" w:cstheme="majorBidi"/>
+              </w:rPr>
+              <w:t xml:space="preserve">, </w:t>
+            </w:r>
+            <m:oMath>
+              <m:r>
+                <w:rPr>
+                  <w:rFonts w:ascii="Cambria Math" w:hAnsi="Cambria Math" w:cstheme="majorBidi"/>
+                </w:rPr>
+                <m:t>200</m:t>
+              </m:r>
+            </m:oMath>
+            <w:r>
+              <w:rPr>
+                <w:rFonts w:asciiTheme="majorBidi" w:hAnsiTheme="majorBidi" w:cstheme="majorBidi"/>
+              </w:rPr>
+              <w:t xml:space="preserve">, </w:t>
+            </w:r>
+            <m:oMath>
+              <m:r>
+                <w:rPr>
+                  <w:rFonts w:ascii="Cambria Math" w:hAnsi="Cambria Math" w:cstheme="majorBidi"/>
+                </w:rPr>
+                <m:t>250</m:t>
+              </m:r>
+            </m:oMath>
+          </w:p>
+        </w:tc>
+        <w:tc>
+          <w:tcPr>
+            <w:tcW w:w="1701" w:type="dxa"/>
+            <w:tcBorders>
+              <w:top w:val="nil"/>
+              <w:left w:val="nil"/>
+              <w:bottom w:val="nil"/>
+              <w:right w:val="nil"/>
+            </w:tcBorders>
+            <w:vAlign w:val="center"/>
+          </w:tcPr>
+          <w:p>
+            <w:pPr>
+              <w:jc w:val="center"/>
+              <w:rPr>
+                <w:rFonts w:ascii="Times New Roman" w:eastAsia="Calibri" w:hAnsi="Times New Roman" w:cs="Times New Roman"/>
+              </w:rPr>
+            </w:pPr>
+            <w:r>
+              <w:rPr>
+                <w:rFonts w:ascii="Times New Roman" w:eastAsia="Calibri" w:hAnsi="Times New Roman" w:cs="Times New Roman"/>
+              </w:rPr>
+              <w:t>250</w:t>
+            </w:r>
+          </w:p>
+        </w:tc>
+        <w:tc>
+          <w:tcPr>
+            <w:tcW w:w="1581" w:type="dxa"/>
+            <w:tcBorders>
+              <w:top w:val="nil"/>
+              <w:left w:val="nil"/>
+              <w:bottom w:val="nil"/>
+              <w:right w:val="nil"/>
+            </w:tcBorders>
+            <w:vAlign w:val="center"/>
+          </w:tcPr>
+          <w:p>
+            <w:pPr>
+              <w:jc w:val="center"/>
+              <w:rPr>
+                <w:rFonts w:ascii="Times New Roman" w:eastAsia="Calibri" w:hAnsi="Times New Roman" w:cs="Times New Roman"/>
+              </w:rPr>
+            </w:pPr>
+            <w:r>
+              <w:rPr>
+                <w:rFonts w:ascii="Times New Roman" w:eastAsia="Calibri" w:hAnsi="Times New Roman" w:cs="Times New Roman"/>
+              </w:rPr>
+              <w:t>2</w:t>
+            </w:r>
+          </w:p>
+        </w:tc>
+      </w:tr>
+      <w:tr>
+        <w:trPr>
+          <w:jc w:val="center"/>
+        </w:trPr>
+        <w:tc>
+          <w:tcPr>
+            <w:tcW w:w="1710" w:type="dxa"/>
+            <w:vMerge/>
+            <w:tcBorders>
+              <w:left w:val="nil"/>
+              <w:right w:val="nil"/>
+            </w:tcBorders>
+          </w:tcPr>
+          <w:p>
+            <w:pPr>
+              <w:jc w:val="center"/>
+              <w:rPr>
+                <w:rFonts w:asciiTheme="majorBidi" w:hAnsiTheme="majorBidi" w:cstheme="majorBidi"/>
+              </w:rPr>
+            </w:pPr>
+          </w:p>
+        </w:tc>
+        <w:tc>
+          <w:tcPr>
+            <w:tcW w:w="2160" w:type="dxa"/>
+            <w:tcBorders>
+              <w:top w:val="nil"/>
+              <w:left w:val="nil"/>
+              <w:bottom w:val="nil"/>
+              <w:right w:val="nil"/>
+            </w:tcBorders>
+          </w:tcPr>
+          <w:p>
+            <w:pPr>
+              <w:jc w:val="center"/>
+              <w:rPr>
+                <w:rFonts w:ascii="Times New Roman" w:eastAsia="Calibri" w:hAnsi="Times New Roman" w:cs="Times New Roman"/>
+              </w:rPr>
+            </w:pPr>
+            <m:oMathPara>
+              <m:oMath>
+                <m:sSub>
+                  <m:sSubPr>
+                    <m:ctrlPr>
+                      <w:rPr>
+                        <w:rFonts w:ascii="Cambria Math" w:eastAsia="Calibri" w:hAnsi="Cambria Math" w:cstheme="majorBidi"/>
+                        <w:i/>
+                      </w:rPr>
+                    </m:ctrlPr>
+                  </m:sSubPr>
+                  <m:e>
+                    <m:r>
+                      <w:rPr>
+                        <w:rFonts w:ascii="Cambria Math" w:eastAsia="Calibri" w:hAnsi="Cambria Math" w:cstheme="majorBidi"/>
+                      </w:rPr>
+                      <m:t>P</m:t>
+                    </m:r>
+                  </m:e>
+                  <m:sub>
+                    <m:r>
+                      <w:rPr>
+                        <w:rFonts w:ascii="Cambria Math" w:eastAsia="Calibri" w:hAnsi="Cambria Math" w:cstheme="majorBidi"/>
+                      </w:rPr>
+                      <m:t>c</m:t>
+                    </m:r>
+                  </m:sub>
+                </m:sSub>
+              </m:oMath>
+            </m:oMathPara>
+          </w:p>
+        </w:tc>
+        <w:tc>
+          <w:tcPr>
+            <w:tcW w:w="2208" w:type="dxa"/>
+            <w:tcBorders>
+              <w:top w:val="nil"/>
+              <w:left w:val="nil"/>
+              <w:bottom w:val="nil"/>
+              <w:right w:val="nil"/>
+            </w:tcBorders>
+          </w:tcPr>
+          <w:p>
+            <w:pPr>
+              <w:jc w:val="center"/>
+              <w:rPr>
+                <w:rFonts w:ascii="Times New Roman" w:eastAsia="Calibri" w:hAnsi="Times New Roman" w:cs="Times New Roman"/>
+              </w:rPr>
+            </w:pPr>
+            <m:oMath>
+              <m:r>
+                <w:rPr>
+                  <w:rFonts w:ascii="Cambria Math" w:hAnsi="Cambria Math" w:cstheme="majorBidi"/>
+                </w:rPr>
+                <m:t>0.6</m:t>
+              </m:r>
+            </m:oMath>
+            <w:r>
+              <w:rPr>
+                <w:rFonts w:asciiTheme="majorBidi" w:hAnsiTheme="majorBidi" w:cstheme="majorBidi"/>
+              </w:rPr>
+              <w:t xml:space="preserve">, </w:t>
+            </w:r>
+            <m:oMath>
+              <m:r>
+                <w:rPr>
+                  <w:rFonts w:ascii="Cambria Math" w:hAnsi="Cambria Math" w:cstheme="majorBidi"/>
+                </w:rPr>
+                <m:t>0.7</m:t>
+              </m:r>
+            </m:oMath>
+            <w:r>
+              <w:rPr>
+                <w:rFonts w:asciiTheme="majorBidi" w:hAnsiTheme="majorBidi" w:cstheme="majorBidi"/>
+              </w:rPr>
+              <w:t xml:space="preserve">, </w:t>
+            </w:r>
+            <m:oMath>
+              <m:r>
+                <w:rPr>
+                  <w:rFonts w:ascii="Cambria Math" w:hAnsi="Cambria Math" w:cstheme="majorBidi"/>
+                </w:rPr>
+                <m:t>0.8</m:t>
+              </m:r>
+            </m:oMath>
+            <w:r>
+              <w:rPr>
+                <w:rFonts w:asciiTheme="majorBidi" w:hAnsiTheme="majorBidi" w:cstheme="majorBidi"/>
+              </w:rPr>
+              <w:t xml:space="preserve">, </w:t>
+            </w:r>
+            <m:oMath>
+              <m:r>
+                <w:rPr>
+                  <w:rFonts w:ascii="Cambria Math" w:hAnsi="Cambria Math" w:cstheme="majorBidi"/>
+                </w:rPr>
+                <m:t>0.9</m:t>
+              </m:r>
+            </m:oMath>
+          </w:p>
+        </w:tc>
+        <w:tc>
+          <w:tcPr>
+            <w:tcW w:w="1701" w:type="dxa"/>
+            <w:tcBorders>
+              <w:top w:val="nil"/>
+              <w:left w:val="nil"/>
+              <w:bottom w:val="nil"/>
+              <w:right w:val="nil"/>
+            </w:tcBorders>
+            <w:vAlign w:val="center"/>
+          </w:tcPr>
+          <w:p>
+            <w:pPr>
+              <w:jc w:val="center"/>
+              <w:rPr>
+                <w:rFonts w:ascii="Times New Roman" w:eastAsia="Calibri" w:hAnsi="Times New Roman" w:cs="Times New Roman"/>
+              </w:rPr>
+            </w:pPr>
+            <w:r>
+              <w:rPr>
+                <w:rFonts w:ascii="Times New Roman" w:eastAsia="Calibri" w:hAnsi="Times New Roman" w:cs="Times New Roman"/>
+              </w:rPr>
+              <w:t>0.8</w:t>
+            </w:r>
+          </w:p>
+        </w:tc>
+        <w:tc>
+          <w:tcPr>
+            <w:tcW w:w="1581" w:type="dxa"/>
+            <w:tcBorders>
+              <w:top w:val="nil"/>
+              <w:left w:val="nil"/>
+              <w:bottom w:val="nil"/>
+              <w:right w:val="nil"/>
+            </w:tcBorders>
+            <w:vAlign w:val="center"/>
+          </w:tcPr>
+          <w:p>
+            <w:pPr>
+              <w:jc w:val="center"/>
+              <w:rPr>
+                <w:rFonts w:ascii="Times New Roman" w:eastAsia="Calibri" w:hAnsi="Times New Roman" w:cs="Times New Roman"/>
+              </w:rPr>
+            </w:pPr>
+            <w:r>
+              <w:rPr>
+                <w:rFonts w:ascii="Times New Roman" w:eastAsia="Calibri" w:hAnsi="Times New Roman" w:cs="Times New Roman"/>
+              </w:rPr>
+              <w:t>4</w:t>
+            </w:r>
+          </w:p>
+        </w:tc>
+      </w:tr>
+      <w:tr>
+        <w:trPr>
+          <w:jc w:val="center"/>
+        </w:trPr>
+        <w:tc>
+          <w:tcPr>
+            <w:tcW w:w="1710" w:type="dxa"/>
+            <w:vMerge/>
+            <w:tcBorders>
+              <w:left w:val="nil"/>
+              <w:bottom w:val="single" w:sz="4" w:space="0" w:color="auto"/>
+              <w:right w:val="nil"/>
+            </w:tcBorders>
+          </w:tcPr>
+          <w:p>
+            <w:pPr>
+              <w:jc w:val="center"/>
+              <w:rPr>
+                <w:rFonts w:asciiTheme="majorBidi" w:hAnsiTheme="majorBidi" w:cstheme="majorBidi"/>
+              </w:rPr>
+            </w:pPr>
+          </w:p>
+        </w:tc>
+        <w:tc>
+          <w:tcPr>
+            <w:tcW w:w="2160" w:type="dxa"/>
+            <w:tcBorders>
+              <w:top w:val="nil"/>
+              <w:left w:val="nil"/>
+              <w:bottom w:val="single" w:sz="4" w:space="0" w:color="auto"/>
+              <w:right w:val="nil"/>
+            </w:tcBorders>
+          </w:tcPr>
+          <w:p>
+            <w:pPr>
+              <w:jc w:val="center"/>
+              <w:rPr>
+                <w:rFonts w:ascii="Times New Roman" w:eastAsia="Calibri" w:hAnsi="Times New Roman" w:cs="Times New Roman"/>
+              </w:rPr>
+            </w:pPr>
+            <m:oMathPara>
+              <m:oMath>
+                <m:sSub>
+                  <m:sSubPr>
+                    <m:ctrlPr>
+                      <w:rPr>
+                        <w:rFonts w:ascii="Cambria Math" w:eastAsia="Calibri" w:hAnsi="Cambria Math" w:cstheme="majorBidi"/>
+                        <w:i/>
+                      </w:rPr>
+                    </m:ctrlPr>
+                  </m:sSubPr>
+                  <m:e>
+                    <m:r>
+                      <w:rPr>
+                        <w:rFonts w:ascii="Cambria Math" w:eastAsia="Calibri" w:hAnsi="Cambria Math" w:cstheme="majorBidi"/>
+                      </w:rPr>
+                      <m:t>P</m:t>
+                    </m:r>
+                  </m:e>
+                  <m:sub>
+                    <m:r>
+                      <w:rPr>
+                        <w:rFonts w:ascii="Cambria Math" w:eastAsia="Calibri" w:hAnsi="Cambria Math" w:cstheme="majorBidi"/>
+                      </w:rPr>
+                      <m:t>m</m:t>
+                    </m:r>
+                  </m:sub>
+                </m:sSub>
+              </m:oMath>
+            </m:oMathPara>
+          </w:p>
+        </w:tc>
+        <w:tc>
+          <w:tcPr>
+            <w:tcW w:w="2208" w:type="dxa"/>
+            <w:tcBorders>
+              <w:top w:val="nil"/>
+              <w:left w:val="nil"/>
+              <w:bottom w:val="single" w:sz="4" w:space="0" w:color="auto"/>
+              <w:right w:val="nil"/>
+            </w:tcBorders>
+          </w:tcPr>
+          <w:p>
+            <w:pPr>
+              <w:jc w:val="center"/>
+              <w:rPr>
+                <w:rFonts w:ascii="Times New Roman" w:eastAsia="Calibri" w:hAnsi="Times New Roman" w:cs="Times New Roman"/>
+              </w:rPr>
+            </w:pPr>
+            <m:oMath>
+              <m:r>
+                <w:rPr>
+                  <w:rFonts w:ascii="Cambria Math" w:hAnsi="Cambria Math" w:cstheme="majorBidi"/>
+                </w:rPr>
+                <m:t>0.2</m:t>
+              </m:r>
+            </m:oMath>
+            <w:r>
+              <w:rPr>
+                <w:rFonts w:asciiTheme="majorBidi" w:hAnsiTheme="majorBidi" w:cstheme="majorBidi"/>
+              </w:rPr>
+              <w:t xml:space="preserve">, </w:t>
+            </w:r>
+            <m:oMath>
+              <m:r>
+                <w:rPr>
+                  <w:rFonts w:ascii="Cambria Math" w:hAnsi="Cambria Math" w:cstheme="majorBidi"/>
+                </w:rPr>
+                <m:t>0.3</m:t>
+              </m:r>
+            </m:oMath>
+            <w:r>
+              <w:rPr>
+                <w:rFonts w:asciiTheme="majorBidi" w:hAnsiTheme="majorBidi" w:cstheme="majorBidi"/>
+              </w:rPr>
+              <w:t xml:space="preserve">, </w:t>
+            </w:r>
+            <m:oMath>
+              <m:r>
+                <w:rPr>
+                  <w:rFonts w:ascii="Cambria Math" w:hAnsi="Cambria Math" w:cstheme="majorBidi"/>
+                </w:rPr>
+                <m:t>0.4</m:t>
+              </m:r>
+            </m:oMath>
+            <w:r>
+              <w:rPr>
+                <w:rFonts w:asciiTheme="majorBidi" w:hAnsiTheme="majorBidi" w:cstheme="majorBidi"/>
+              </w:rPr>
+              <w:t xml:space="preserve">, </w:t>
+            </w:r>
+            <m:oMath>
+              <m:r>
+                <w:rPr>
+                  <w:rFonts w:ascii="Cambria Math" w:hAnsi="Cambria Math" w:cstheme="majorBidi"/>
+                </w:rPr>
+                <m:t>0.5</m:t>
+              </m:r>
+            </m:oMath>
+          </w:p>
+        </w:tc>
+        <w:tc>
+          <w:tcPr>
+            <w:tcW w:w="1701" w:type="dxa"/>
+            <w:tcBorders>
+              <w:top w:val="nil"/>
+              <w:left w:val="nil"/>
+              <w:bottom w:val="single" w:sz="4" w:space="0" w:color="auto"/>
+              <w:right w:val="nil"/>
+            </w:tcBorders>
+            <w:vAlign w:val="center"/>
+          </w:tcPr>
+          <w:p>
+            <w:pPr>
+              <w:jc w:val="center"/>
+              <w:rPr>
+                <w:rFonts w:ascii="Times New Roman" w:eastAsia="Calibri" w:hAnsi="Times New Roman" w:cs="Times New Roman"/>
+              </w:rPr>
+            </w:pPr>
+            <w:r>
+              <w:rPr>
+                <w:rFonts w:ascii="Times New Roman" w:eastAsia="Calibri" w:hAnsi="Times New Roman" w:cs="Times New Roman"/>
+              </w:rPr>
+              <w:t>0.2</w:t>
+            </w:r>
+          </w:p>
+        </w:tc>
+        <w:tc>
+          <w:tcPr>
+            <w:tcW w:w="1581" w:type="dxa"/>
+            <w:tcBorders>
+              <w:top w:val="nil"/>
+              <w:left w:val="nil"/>
+              <w:bottom w:val="single" w:sz="4" w:space="0" w:color="auto"/>
+              <w:right w:val="nil"/>
+            </w:tcBorders>
+            <w:vAlign w:val="center"/>
+          </w:tcPr>
+          <w:p>
+            <w:pPr>
+              <w:jc w:val="center"/>
+              <w:rPr>
+                <w:rFonts w:ascii="Times New Roman" w:eastAsia="Calibri" w:hAnsi="Times New Roman" w:cs="Times New Roman"/>
+              </w:rPr>
+            </w:pPr>
+            <w:r>
+              <w:rPr>
+                <w:rFonts w:ascii="Times New Roman" w:eastAsia="Calibri" w:hAnsi="Times New Roman" w:cs="Times New Roman"/>
+              </w:rPr>
+              <w:t>3</w:t>
+            </w:r>
           </w:p>
         </w:tc>
       </w:tr>

</xml_diff>

<commit_message>
Case study finished succussfully
</commit_message>
<xml_diff>
--- a/Parameters Setting/Parameters Setting.docx
+++ b/Parameters Setting/Parameters Setting.docx
@@ -5460,8 +5460,9 @@
             <w:r>
               <w:rPr>
                 <w:rFonts w:ascii="Times New Roman" w:eastAsia="Calibri" w:hAnsi="Times New Roman" w:cs="Times New Roman"/>
-              </w:rPr>
-              <w:t>30</w:t>
+                <w:highlight w:val="yellow"/>
+              </w:rPr>
+              <w:t>50</w:t>
             </w:r>
           </w:p>
         </w:tc>

</xml_diff>